<commit_message>
Removed presentation from SlideViewerComponent
Made it parse the required fields instead of the whole object
</commit_message>
<xml_diff>
--- a/Problemenanalyse.docx
+++ b/Problemenanalyse.docx
@@ -17,18 +17,36 @@
       <w:r>
         <w:t xml:space="preserve">1. </w:t>
       </w:r>
+      <w:proofErr w:type="spellStart"/>
       <w:r>
         <w:t>This</w:t>
       </w:r>
-    </w:p>
-    <w:p>
-      <w:r>
-        <w:t>Er ontbreken veel “this.”. Dit zorgt voor onleesbare code en kan soms ook leiden tot het gebruik van de verkeerde variabelen.</w:t>
-      </w:r>
-    </w:p>
-    <w:p>
-      <w:r>
-        <w:t>De oplossing voor dit probleem is voor alle keren dat een lokaal field gebruikt wordt, een “this.” Er voor wordt gezet.</w:t>
+      <w:proofErr w:type="spellEnd"/>
+    </w:p>
+    <w:p>
+      <w:r>
+        <w:t>Er ontbreken veel “</w:t>
+      </w:r>
+      <w:proofErr w:type="spellStart"/>
+      <w:r>
+        <w:t>this</w:t>
+      </w:r>
+      <w:proofErr w:type="spellEnd"/>
+      <w:r>
+        <w:t>.”. Dit zorgt voor onleesbare code en kan soms ook leiden tot het gebruik van de verkeerde variabelen.</w:t>
+      </w:r>
+    </w:p>
+    <w:p>
+      <w:r>
+        <w:t>De oplossing voor dit probleem is voor alle keren dat een lokaal field gebruikt wordt, een “</w:t>
+      </w:r>
+      <w:proofErr w:type="spellStart"/>
+      <w:r>
+        <w:t>this</w:t>
+      </w:r>
+      <w:proofErr w:type="spellEnd"/>
+      <w:r>
+        <w:t>.” Er voor wordt gezet.</w:t>
       </w:r>
     </w:p>
     <w:p>
@@ -54,7 +72,23 @@
     </w:p>
     <w:p>
       <w:r>
-        <w:t>Deze variabelen mogen alleen gelezen kunnen worden, dus is het beter om ze private te maken en getters toe te voegen. Alle plekken waar deze velden worden opgeroepen zullen dus ook vervangen moeten worden door getters.</w:t>
+        <w:t xml:space="preserve">Deze variabelen mogen alleen gelezen kunnen worden, dus is het beter om ze private te maken en </w:t>
+      </w:r>
+      <w:proofErr w:type="spellStart"/>
+      <w:r>
+        <w:t>getters</w:t>
+      </w:r>
+      <w:proofErr w:type="spellEnd"/>
+      <w:r>
+        <w:t xml:space="preserve"> toe te voegen. Alle plekken waar deze velden worden opgeroepen zullen dus ook vervangen moeten worden door </w:t>
+      </w:r>
+      <w:proofErr w:type="spellStart"/>
+      <w:r>
+        <w:t>getters</w:t>
+      </w:r>
+      <w:proofErr w:type="spellEnd"/>
+      <w:r>
+        <w:t>.</w:t>
       </w:r>
     </w:p>
     <w:p>
@@ -70,12 +104,33 @@
         <w:pStyle w:val="Kop2"/>
       </w:pPr>
       <w:r>
-        <w:t>3. Finals</w:t>
-      </w:r>
-    </w:p>
-    <w:p>
-      <w:r>
-        <w:t>Er ontbreken veel “final” keywords. Hierdoor kan er per ongeluk geschreven worden naar een variabel</w:t>
+        <w:t xml:space="preserve">3. </w:t>
+      </w:r>
+      <w:proofErr w:type="spellStart"/>
+      <w:r>
+        <w:t>Finals</w:t>
+      </w:r>
+      <w:proofErr w:type="spellEnd"/>
+    </w:p>
+    <w:p>
+      <w:r>
+        <w:t>Er ontbreken veel “</w:t>
+      </w:r>
+      <w:proofErr w:type="spellStart"/>
+      <w:r>
+        <w:t>final</w:t>
+      </w:r>
+      <w:proofErr w:type="spellEnd"/>
+      <w:r>
+        <w:t xml:space="preserve">” </w:t>
+      </w:r>
+      <w:proofErr w:type="spellStart"/>
+      <w:r>
+        <w:t>keywords</w:t>
+      </w:r>
+      <w:proofErr w:type="spellEnd"/>
+      <w:r>
+        <w:t>. Hierdoor kan er per ongeluk geschreven worden naar een variabel</w:t>
       </w:r>
       <w:r>
         <w:t xml:space="preserve"> terwijl het alleen maar uitgelezen wordt.</w:t>
@@ -83,12 +138,108 @@
     </w:p>
     <w:p>
       <w:r>
-        <w:t>De oplossing voor dit probleem is om voor alle fields die niet veranderen, een “final” voor te zetten.</w:t>
+        <w:t>De oplossing voor dit probleem is om voor alle fields die niet veranderen, een “</w:t>
+      </w:r>
+      <w:proofErr w:type="spellStart"/>
+      <w:r>
+        <w:t>final</w:t>
+      </w:r>
+      <w:proofErr w:type="spellEnd"/>
+      <w:r>
+        <w:t>” voor te zetten.</w:t>
       </w:r>
     </w:p>
     <w:p>
       <w:r>
         <w:t>Dit zorgt voor leesbardere code en voorkomt dat de variabelen aangepast worden terwijl dit niet de bedoeling is.</w:t>
+      </w:r>
+    </w:p>
+    <w:p>
+      <w:pPr>
+        <w:pStyle w:val="Kop2"/>
+      </w:pPr>
+      <w:r>
+        <w:t xml:space="preserve">4. Nutteloze </w:t>
+      </w:r>
+      <w:proofErr w:type="spellStart"/>
+      <w:r>
+        <w:t>comment</w:t>
+      </w:r>
+      <w:r>
+        <w:t>s</w:t>
+      </w:r>
+      <w:proofErr w:type="spellEnd"/>
+    </w:p>
+    <w:p>
+      <w:r>
+        <w:t xml:space="preserve">Er zijn veel nutteloze </w:t>
+      </w:r>
+      <w:proofErr w:type="spellStart"/>
+      <w:r>
+        <w:t>comments</w:t>
+      </w:r>
+      <w:proofErr w:type="spellEnd"/>
+      <w:r>
+        <w:t>. Zoals bij een field uitleggen waarom het bestaat</w:t>
+      </w:r>
+      <w:r>
+        <w:t xml:space="preserve">, of </w:t>
+      </w:r>
+      <w:proofErr w:type="spellStart"/>
+      <w:r>
+        <w:t>comments</w:t>
+      </w:r>
+      <w:proofErr w:type="spellEnd"/>
+      <w:r>
+        <w:t xml:space="preserve"> bij </w:t>
+      </w:r>
+      <w:proofErr w:type="spellStart"/>
+      <w:r>
+        <w:t>getters</w:t>
+      </w:r>
+      <w:proofErr w:type="spellEnd"/>
+      <w:r>
+        <w:t xml:space="preserve"> en setters. Deze zijn overbodig.</w:t>
+      </w:r>
+    </w:p>
+    <w:p>
+      <w:r>
+        <w:t xml:space="preserve">De oplossing voor dit probleem is om alle nutteloze </w:t>
+      </w:r>
+      <w:proofErr w:type="spellStart"/>
+      <w:r>
+        <w:t>comments</w:t>
+      </w:r>
+      <w:proofErr w:type="spellEnd"/>
+      <w:r>
+        <w:t xml:space="preserve"> te verwijderen. In plaats hier van zal boven elke functie (exclusief </w:t>
+      </w:r>
+      <w:proofErr w:type="spellStart"/>
+      <w:r>
+        <w:t>getters</w:t>
+      </w:r>
+      <w:proofErr w:type="spellEnd"/>
+      <w:r>
+        <w:t xml:space="preserve">, setters) </w:t>
+      </w:r>
+      <w:proofErr w:type="spellStart"/>
+      <w:r>
+        <w:t>javadoc</w:t>
+      </w:r>
+      <w:proofErr w:type="spellEnd"/>
+      <w:r>
+        <w:t xml:space="preserve"> komen. </w:t>
+      </w:r>
+    </w:p>
+    <w:p>
+      <w:r>
+        <w:t>Dit zorgt er voor dat de code makkelijker te begrijpen</w:t>
+      </w:r>
+      <w:r>
+        <w:t xml:space="preserve"> is</w:t>
+      </w:r>
+      <w:r>
+        <w:t>.</w:t>
       </w:r>
       <w:r>
         <w:br w:type="page"/>
@@ -163,19 +314,37 @@
         <w:t xml:space="preserve"> Styles. </w:t>
       </w:r>
       <w:r>
-        <w:t xml:space="preserve">Deze klasse zal dan de “StyleFactory” klasse heten. Hierin zal een functie staan waarin op basis van een </w:t>
-      </w:r>
+        <w:t>Deze klasse zal dan de “</w:t>
+      </w:r>
+      <w:proofErr w:type="spellStart"/>
+      <w:r>
+        <w:t>StyleFactory</w:t>
+      </w:r>
+      <w:proofErr w:type="spellEnd"/>
+      <w:r>
+        <w:t xml:space="preserve">” klasse heten. Hierin zal een functie staan waarin op basis van een </w:t>
+      </w:r>
+      <w:proofErr w:type="spellStart"/>
       <w:r>
         <w:t>e</w:t>
       </w:r>
       <w:r>
         <w:t>num</w:t>
       </w:r>
+      <w:proofErr w:type="spellEnd"/>
       <w:r>
         <w:t xml:space="preserve"> (zie punt 2)</w:t>
       </w:r>
       <w:r>
-        <w:t xml:space="preserve"> een Style object zal worden aangemaakt en gereturned.</w:t>
+        <w:t xml:space="preserve"> een Style object zal worden aangemaakt en </w:t>
+      </w:r>
+      <w:proofErr w:type="spellStart"/>
+      <w:r>
+        <w:t>gereturned</w:t>
+      </w:r>
+      <w:proofErr w:type="spellEnd"/>
+      <w:r>
+        <w:t>.</w:t>
       </w:r>
       <w:r>
         <w:t xml:space="preserve"> </w:t>
@@ -194,13 +363,31 @@
       <w:r>
         <w:t xml:space="preserve">2. </w:t>
       </w:r>
-      <w:r>
-        <w:t>Primitive obsession</w:t>
-      </w:r>
-    </w:p>
-    <w:p>
-      <w:r>
-        <w:t xml:space="preserve">De style wordt gekozen aan de hand van een level. Dit is een interger. Hierdoor kan het lastig zijn te begrijpen welk getal bij welke style </w:t>
+      <w:proofErr w:type="spellStart"/>
+      <w:r>
+        <w:t>Primitive</w:t>
+      </w:r>
+      <w:proofErr w:type="spellEnd"/>
+      <w:r>
+        <w:t xml:space="preserve"> </w:t>
+      </w:r>
+      <w:proofErr w:type="spellStart"/>
+      <w:r>
+        <w:t>obsession</w:t>
+      </w:r>
+      <w:proofErr w:type="spellEnd"/>
+    </w:p>
+    <w:p>
+      <w:r>
+        <w:t xml:space="preserve">De style wordt gekozen aan de hand van een level. Dit is een </w:t>
+      </w:r>
+      <w:proofErr w:type="spellStart"/>
+      <w:r>
+        <w:t>interger</w:t>
+      </w:r>
+      <w:proofErr w:type="spellEnd"/>
+      <w:r>
+        <w:t xml:space="preserve">. Hierdoor kan het lastig zijn te begrijpen welk getal bij welke style </w:t>
       </w:r>
       <w:r>
         <w:t>hoort</w:t>
@@ -211,11 +398,21 @@
     </w:p>
     <w:p>
       <w:r>
-        <w:t xml:space="preserve">Een oplossing voor dit probleem is om de interger om te zetten naar een </w:t>
-      </w:r>
+        <w:t xml:space="preserve">Een oplossing voor dit probleem is om de </w:t>
+      </w:r>
+      <w:proofErr w:type="spellStart"/>
+      <w:r>
+        <w:t>interger</w:t>
+      </w:r>
+      <w:proofErr w:type="spellEnd"/>
+      <w:r>
+        <w:t xml:space="preserve"> om te zetten naar een </w:t>
+      </w:r>
+      <w:proofErr w:type="spellStart"/>
       <w:r>
         <w:t>enum</w:t>
       </w:r>
+      <w:proofErr w:type="spellEnd"/>
       <w:r>
         <w:t xml:space="preserve">. </w:t>
       </w:r>
@@ -251,23 +448,41 @@
     </w:p>
     <w:p>
       <w:r>
-        <w:t>Er is een functie genaamd toString die niet gebruikt wordt.</w:t>
+        <w:t xml:space="preserve">Er is een functie genaamd </w:t>
+      </w:r>
+      <w:proofErr w:type="spellStart"/>
+      <w:r>
+        <w:t>toString</w:t>
+      </w:r>
+      <w:proofErr w:type="spellEnd"/>
+      <w:r>
+        <w:t xml:space="preserve"> die niet gebruikt wordt.</w:t>
       </w:r>
       <w:r>
         <w:t xml:space="preserve"> Dit is dode code</w:t>
       </w:r>
       <w:r>
-        <w:t xml:space="preserve"> en ook s</w:t>
-      </w:r>
-      <w:r>
-        <w:t xml:space="preserve">peculative </w:t>
-      </w:r>
+        <w:t xml:space="preserve"> en ook </w:t>
+      </w:r>
+      <w:proofErr w:type="spellStart"/>
+      <w:r>
+        <w:t>s</w:t>
+      </w:r>
+      <w:r>
+        <w:t>peculative</w:t>
+      </w:r>
+      <w:proofErr w:type="spellEnd"/>
+      <w:r>
+        <w:t xml:space="preserve"> </w:t>
+      </w:r>
+      <w:proofErr w:type="spellStart"/>
       <w:r>
         <w:t>g</w:t>
       </w:r>
       <w:r>
         <w:t>enerality</w:t>
       </w:r>
+      <w:proofErr w:type="spellEnd"/>
       <w:r>
         <w:t>.</w:t>
       </w:r>
@@ -313,28 +528,88 @@
       <w:r>
         <w:t xml:space="preserve">1. </w:t>
       </w:r>
+      <w:proofErr w:type="spellStart"/>
       <w:r>
         <w:t>Vectors</w:t>
       </w:r>
-    </w:p>
-    <w:p>
-      <w:r>
-        <w:t>Op een aantal locaties worden Vectors gebruikt als collectie.</w:t>
-      </w:r>
-      <w:r>
-        <w:t xml:space="preserve"> Vectors zijn legacy en zijn over het algemeen ook langzamer dan bijvoorbeeld ArrayLists</w:t>
-      </w:r>
+      <w:proofErr w:type="spellEnd"/>
+    </w:p>
+    <w:p>
+      <w:r>
+        <w:t xml:space="preserve">Op een aantal locaties worden </w:t>
+      </w:r>
+      <w:proofErr w:type="spellStart"/>
+      <w:r>
+        <w:t>Vectors</w:t>
+      </w:r>
+      <w:proofErr w:type="spellEnd"/>
+      <w:r>
+        <w:t xml:space="preserve"> gebruikt als collectie.</w:t>
+      </w:r>
+      <w:r>
+        <w:t xml:space="preserve"> </w:t>
+      </w:r>
+      <w:proofErr w:type="spellStart"/>
+      <w:r>
+        <w:t>Vectors</w:t>
+      </w:r>
+      <w:proofErr w:type="spellEnd"/>
+      <w:r>
+        <w:t xml:space="preserve"> zijn </w:t>
+      </w:r>
+      <w:proofErr w:type="spellStart"/>
+      <w:r>
+        <w:t>legacy</w:t>
+      </w:r>
+      <w:proofErr w:type="spellEnd"/>
+      <w:r>
+        <w:t xml:space="preserve"> en zijn over het algemeen ook langzamer dan bijvoorbeeld </w:t>
+      </w:r>
+      <w:proofErr w:type="spellStart"/>
+      <w:r>
+        <w:t>ArrayLists</w:t>
+      </w:r>
+      <w:proofErr w:type="spellEnd"/>
       <w:r>
         <w:t>.</w:t>
       </w:r>
     </w:p>
     <w:p>
       <w:r>
-        <w:t xml:space="preserve">De oplossing voor dit probleem is om alle Vectors te vervangen voor ArrayLists. Er zijn geen speciale features van Vectoren die hier gebruikt, die ArrayLists niet hebben. Ze kunnen dus </w:t>
-      </w:r>
-      <w:r>
-        <w:t>worden vervangen door een ArrayList</w:t>
-      </w:r>
+        <w:t xml:space="preserve">De oplossing voor dit probleem is om alle </w:t>
+      </w:r>
+      <w:proofErr w:type="spellStart"/>
+      <w:r>
+        <w:t>Vectors</w:t>
+      </w:r>
+      <w:proofErr w:type="spellEnd"/>
+      <w:r>
+        <w:t xml:space="preserve"> te vervangen voor </w:t>
+      </w:r>
+      <w:proofErr w:type="spellStart"/>
+      <w:r>
+        <w:t>ArrayLists</w:t>
+      </w:r>
+      <w:proofErr w:type="spellEnd"/>
+      <w:r>
+        <w:t xml:space="preserve">. Er zijn geen speciale features van Vectoren die hier gebruikt, die </w:t>
+      </w:r>
+      <w:proofErr w:type="spellStart"/>
+      <w:r>
+        <w:t>ArrayLists</w:t>
+      </w:r>
+      <w:proofErr w:type="spellEnd"/>
+      <w:r>
+        <w:t xml:space="preserve"> niet hebben. Ze kunnen dus </w:t>
+      </w:r>
+      <w:r>
+        <w:t xml:space="preserve">worden vervangen door een </w:t>
+      </w:r>
+      <w:proofErr w:type="spellStart"/>
+      <w:r>
+        <w:t>ArrayList</w:t>
+      </w:r>
+      <w:proofErr w:type="spellEnd"/>
       <w:r>
         <w:t>.</w:t>
       </w:r>
@@ -354,6 +629,44 @@
       </w:r>
       <w:r>
         <w:t>code.</w:t>
+      </w:r>
+    </w:p>
+    <w:p>
+      <w:pPr>
+        <w:pStyle w:val="Kop2"/>
+      </w:pPr>
+      <w:r>
+        <w:t>2. Hele objecten</w:t>
+      </w:r>
+    </w:p>
+    <w:p>
+      <w:r>
+        <w:t>Er wordt</w:t>
+      </w:r>
+      <w:r>
+        <w:t xml:space="preserve"> aan</w:t>
+      </w:r>
+      <w:r>
+        <w:t xml:space="preserve"> sommige </w:t>
+      </w:r>
+      <w:r>
+        <w:t>functies</w:t>
+      </w:r>
+      <w:r>
+        <w:t xml:space="preserve"> een heel “Presentation” object meegestuurd. Hiervan worden vervolgens alleen een paar waarden gebruikt.</w:t>
+      </w:r>
+    </w:p>
+    <w:p>
+      <w:r>
+        <w:t>De oplossing voor dit probleem is om alleen de benodigde waarden mee te sturen aan de functie</w:t>
+      </w:r>
+      <w:r>
+        <w:t>.</w:t>
+      </w:r>
+    </w:p>
+    <w:p>
+      <w:r>
+        <w:t>Dit verminderd de complexiteit van de code en maakt het makkelijker te lezen.</w:t>
       </w:r>
     </w:p>
     <w:sectPr>
@@ -1273,6 +1586,28 @@
       <w:szCs w:val="26"/>
     </w:rPr>
   </w:style>
+  <w:style w:type="paragraph" w:styleId="Kop3">
+    <w:name w:val="heading 3"/>
+    <w:basedOn w:val="Standaard"/>
+    <w:next w:val="Standaard"/>
+    <w:link w:val="Kop3Char"/>
+    <w:uiPriority w:val="9"/>
+    <w:unhideWhenUsed/>
+    <w:qFormat/>
+    <w:rsid w:val="00EA4164"/>
+    <w:pPr>
+      <w:keepNext/>
+      <w:keepLines/>
+      <w:spacing w:before="40" w:after="0"/>
+      <w:outlineLvl w:val="2"/>
+    </w:pPr>
+    <w:rPr>
+      <w:rFonts w:asciiTheme="majorHAnsi" w:eastAsiaTheme="majorEastAsia" w:hAnsiTheme="majorHAnsi" w:cstheme="majorBidi"/>
+      <w:color w:val="1F3763" w:themeColor="accent1" w:themeShade="7F"/>
+      <w:sz w:val="24"/>
+      <w:szCs w:val="24"/>
+    </w:rPr>
+  </w:style>
   <w:style w:type="character" w:default="1" w:styleId="Standaardalinea-lettertype">
     <w:name w:val="Default Paragraph Font"/>
     <w:uiPriority w:val="1"/>
@@ -1336,6 +1671,19 @@
       <w:ind w:left="720"/>
       <w:contextualSpacing/>
     </w:pPr>
+  </w:style>
+  <w:style w:type="character" w:customStyle="1" w:styleId="Kop3Char">
+    <w:name w:val="Kop 3 Char"/>
+    <w:basedOn w:val="Standaardalinea-lettertype"/>
+    <w:link w:val="Kop3"/>
+    <w:uiPriority w:val="9"/>
+    <w:rsid w:val="00EA4164"/>
+    <w:rPr>
+      <w:rFonts w:asciiTheme="majorHAnsi" w:eastAsiaTheme="majorEastAsia" w:hAnsiTheme="majorHAnsi" w:cstheme="majorBidi"/>
+      <w:color w:val="1F3763" w:themeColor="accent1" w:themeShade="7F"/>
+      <w:sz w:val="24"/>
+      <w:szCs w:val="24"/>
+    </w:rPr>
   </w:style>
 </w:styles>
 </file>

</xml_diff>

<commit_message>
Fixed updating title when new file is loaded
</commit_message>
<xml_diff>
--- a/Problemenanalyse.docx
+++ b/Problemenanalyse.docx
@@ -17,36 +17,18 @@
       <w:r>
         <w:t xml:space="preserve">1. </w:t>
       </w:r>
-      <w:proofErr w:type="spellStart"/>
       <w:r>
         <w:t>This</w:t>
       </w:r>
-      <w:proofErr w:type="spellEnd"/>
-    </w:p>
-    <w:p>
-      <w:r>
-        <w:t>Er ontbreken veel “</w:t>
-      </w:r>
-      <w:proofErr w:type="spellStart"/>
-      <w:r>
-        <w:t>this</w:t>
-      </w:r>
-      <w:proofErr w:type="spellEnd"/>
-      <w:r>
-        <w:t>.”. Dit zorgt voor onleesbare code en kan soms ook leiden tot het gebruik van de verkeerde variabelen.</w:t>
-      </w:r>
-    </w:p>
-    <w:p>
-      <w:r>
-        <w:t>De oplossing voor dit probleem is voor alle keren dat een lokaal field gebruikt wordt, een “</w:t>
-      </w:r>
-      <w:proofErr w:type="spellStart"/>
-      <w:r>
-        <w:t>this</w:t>
-      </w:r>
-      <w:proofErr w:type="spellEnd"/>
-      <w:r>
-        <w:t>.” Er voor wordt gezet.</w:t>
+    </w:p>
+    <w:p>
+      <w:r>
+        <w:t>Er ontbreken veel “this.”. Dit zorgt voor onleesbare code en kan soms ook leiden tot het gebruik van de verkeerde variabelen.</w:t>
+      </w:r>
+    </w:p>
+    <w:p>
+      <w:r>
+        <w:t>De oplossing voor dit probleem is voor alle keren dat een lokaal field gebruikt wordt, een “this.” Er voor wordt gezet.</w:t>
       </w:r>
     </w:p>
     <w:p>
@@ -72,23 +54,7 @@
     </w:p>
     <w:p>
       <w:r>
-        <w:t xml:space="preserve">Deze variabelen mogen alleen gelezen kunnen worden, dus is het beter om ze private te maken en </w:t>
-      </w:r>
-      <w:proofErr w:type="spellStart"/>
-      <w:r>
-        <w:t>getters</w:t>
-      </w:r>
-      <w:proofErr w:type="spellEnd"/>
-      <w:r>
-        <w:t xml:space="preserve"> toe te voegen. Alle plekken waar deze velden worden opgeroepen zullen dus ook vervangen moeten worden door </w:t>
-      </w:r>
-      <w:proofErr w:type="spellStart"/>
-      <w:r>
-        <w:t>getters</w:t>
-      </w:r>
-      <w:proofErr w:type="spellEnd"/>
-      <w:r>
-        <w:t>.</w:t>
+        <w:t>Deze variabelen mogen alleen gelezen kunnen worden, dus is het beter om ze private te maken en getters toe te voegen. Alle plekken waar deze velden worden opgeroepen zullen dus ook vervangen moeten worden door getters.</w:t>
       </w:r>
     </w:p>
     <w:p>
@@ -104,33 +70,12 @@
         <w:pStyle w:val="Kop2"/>
       </w:pPr>
       <w:r>
-        <w:t xml:space="preserve">3. </w:t>
-      </w:r>
-      <w:proofErr w:type="spellStart"/>
-      <w:r>
-        <w:t>Finals</w:t>
-      </w:r>
-      <w:proofErr w:type="spellEnd"/>
-    </w:p>
-    <w:p>
-      <w:r>
-        <w:t>Er ontbreken veel “</w:t>
-      </w:r>
-      <w:proofErr w:type="spellStart"/>
-      <w:r>
-        <w:t>final</w:t>
-      </w:r>
-      <w:proofErr w:type="spellEnd"/>
-      <w:r>
-        <w:t xml:space="preserve">” </w:t>
-      </w:r>
-      <w:proofErr w:type="spellStart"/>
-      <w:r>
-        <w:t>keywords</w:t>
-      </w:r>
-      <w:proofErr w:type="spellEnd"/>
-      <w:r>
-        <w:t>. Hierdoor kan er per ongeluk geschreven worden naar een variabel</w:t>
+        <w:t>3. Finals</w:t>
+      </w:r>
+    </w:p>
+    <w:p>
+      <w:r>
+        <w:t>Er ontbreken veel “final” keywords. Hierdoor kan er per ongeluk geschreven worden naar een variabel</w:t>
       </w:r>
       <w:r>
         <w:t xml:space="preserve"> terwijl het alleen maar uitgelezen wordt.</w:t>
@@ -138,15 +83,7 @@
     </w:p>
     <w:p>
       <w:r>
-        <w:t>De oplossing voor dit probleem is om voor alle fields die niet veranderen, een “</w:t>
-      </w:r>
-      <w:proofErr w:type="spellStart"/>
-      <w:r>
-        <w:t>final</w:t>
-      </w:r>
-      <w:proofErr w:type="spellEnd"/>
-      <w:r>
-        <w:t>” voor te zetten.</w:t>
+        <w:t>De oplossing voor dit probleem is om voor alle fields die niet veranderen, een “final” voor te zetten.</w:t>
       </w:r>
     </w:p>
     <w:p>
@@ -159,76 +96,23 @@
         <w:pStyle w:val="Kop2"/>
       </w:pPr>
       <w:r>
-        <w:t xml:space="preserve">4. Nutteloze </w:t>
-      </w:r>
-      <w:proofErr w:type="spellStart"/>
-      <w:r>
-        <w:t>comment</w:t>
+        <w:t>4. Nutteloze comment</w:t>
       </w:r>
       <w:r>
         <w:t>s</w:t>
       </w:r>
-      <w:proofErr w:type="spellEnd"/>
-    </w:p>
-    <w:p>
-      <w:r>
-        <w:t xml:space="preserve">Er zijn veel nutteloze </w:t>
-      </w:r>
-      <w:proofErr w:type="spellStart"/>
-      <w:r>
-        <w:t>comments</w:t>
-      </w:r>
-      <w:proofErr w:type="spellEnd"/>
-      <w:r>
-        <w:t>. Zoals bij een field uitleggen waarom het bestaat</w:t>
-      </w:r>
-      <w:r>
-        <w:t xml:space="preserve">, of </w:t>
-      </w:r>
-      <w:proofErr w:type="spellStart"/>
-      <w:r>
-        <w:t>comments</w:t>
-      </w:r>
-      <w:proofErr w:type="spellEnd"/>
-      <w:r>
-        <w:t xml:space="preserve"> bij </w:t>
-      </w:r>
-      <w:proofErr w:type="spellStart"/>
-      <w:r>
-        <w:t>getters</w:t>
-      </w:r>
-      <w:proofErr w:type="spellEnd"/>
-      <w:r>
-        <w:t xml:space="preserve"> en setters. Deze zijn overbodig.</w:t>
-      </w:r>
-    </w:p>
-    <w:p>
-      <w:r>
-        <w:t xml:space="preserve">De oplossing voor dit probleem is om alle nutteloze </w:t>
-      </w:r>
-      <w:proofErr w:type="spellStart"/>
-      <w:r>
-        <w:t>comments</w:t>
-      </w:r>
-      <w:proofErr w:type="spellEnd"/>
-      <w:r>
-        <w:t xml:space="preserve"> te verwijderen. In plaats hier van zal boven elke functie (exclusief </w:t>
-      </w:r>
-      <w:proofErr w:type="spellStart"/>
-      <w:r>
-        <w:t>getters</w:t>
-      </w:r>
-      <w:proofErr w:type="spellEnd"/>
-      <w:r>
-        <w:t xml:space="preserve">, setters) </w:t>
-      </w:r>
-      <w:proofErr w:type="spellStart"/>
-      <w:r>
-        <w:t>javadoc</w:t>
-      </w:r>
-      <w:proofErr w:type="spellEnd"/>
-      <w:r>
-        <w:t xml:space="preserve"> komen. </w:t>
+    </w:p>
+    <w:p>
+      <w:r>
+        <w:t>Er zijn veel nutteloze comments. Zoals bij een field uitleggen waarom het bestaat</w:t>
+      </w:r>
+      <w:r>
+        <w:t>, of comments bij getters en setters. Deze zijn overbodig.</w:t>
+      </w:r>
+    </w:p>
+    <w:p>
+      <w:r>
+        <w:t xml:space="preserve">De oplossing voor dit probleem is om alle nutteloze comments te verwijderen. In plaats hier van zal boven elke functie (exclusief getters, setters) javadoc komen. </w:t>
       </w:r>
     </w:p>
     <w:p>
@@ -314,45 +198,81 @@
         <w:t xml:space="preserve"> Styles. </w:t>
       </w:r>
       <w:r>
-        <w:t>Deze klasse zal dan de “</w:t>
-      </w:r>
-      <w:proofErr w:type="spellStart"/>
-      <w:r>
-        <w:t>StyleFactory</w:t>
-      </w:r>
-      <w:proofErr w:type="spellEnd"/>
-      <w:r>
-        <w:t xml:space="preserve">” klasse heten. Hierin zal een functie staan waarin op basis van een </w:t>
-      </w:r>
-      <w:proofErr w:type="spellStart"/>
+        <w:t xml:space="preserve">Deze klasse zal dan de “StyleFactory” klasse heten. Hierin zal een functie staan waarin op basis van een </w:t>
+      </w:r>
       <w:r>
         <w:t>e</w:t>
       </w:r>
       <w:r>
         <w:t>num</w:t>
       </w:r>
-      <w:proofErr w:type="spellEnd"/>
       <w:r>
         <w:t xml:space="preserve"> (zie punt 2)</w:t>
       </w:r>
       <w:r>
-        <w:t xml:space="preserve"> een Style object zal worden aangemaakt en </w:t>
-      </w:r>
-      <w:proofErr w:type="spellStart"/>
-      <w:r>
-        <w:t>gereturned</w:t>
-      </w:r>
-      <w:proofErr w:type="spellEnd"/>
+        <w:t xml:space="preserve"> een Style object zal worden aangemaakt en gereturned.</w:t>
+      </w:r>
+      <w:r>
+        <w:t xml:space="preserve"> </w:t>
+      </w:r>
+    </w:p>
+    <w:p>
+      <w:r>
+        <w:t>Dit zorgt er voor dat er geen lege velden meer zullen ontstaan in de Style klasse.</w:t>
+      </w:r>
+    </w:p>
+    <w:p/>
+    <w:p>
+      <w:pPr>
+        <w:pStyle w:val="Kop2"/>
+      </w:pPr>
+      <w:r>
+        <w:t xml:space="preserve">2. </w:t>
+      </w:r>
+      <w:r>
+        <w:t>Primitive obsession</w:t>
+      </w:r>
+    </w:p>
+    <w:p>
+      <w:r>
+        <w:t xml:space="preserve">De style wordt gekozen aan de hand van een level. Dit is een interger. Hierdoor kan het lastig zijn te begrijpen welk getal bij welke style </w:t>
+      </w:r>
+      <w:r>
+        <w:t>hoort</w:t>
+      </w:r>
       <w:r>
         <w:t>.</w:t>
       </w:r>
-      <w:r>
-        <w:t xml:space="preserve"> </w:t>
-      </w:r>
-    </w:p>
-    <w:p>
-      <w:r>
-        <w:t>Dit zorgt er voor dat er geen lege velden meer zullen ontstaan in de Style klasse.</w:t>
+    </w:p>
+    <w:p>
+      <w:r>
+        <w:t xml:space="preserve">Een oplossing voor dit probleem is om de interger om te zetten naar een </w:t>
+      </w:r>
+      <w:r>
+        <w:t>enum</w:t>
+      </w:r>
+      <w:r>
+        <w:t xml:space="preserve">. </w:t>
+      </w:r>
+    </w:p>
+    <w:p>
+      <w:r>
+        <w:t xml:space="preserve">Dit zorgt er voor dat je duidelijk kan zien welke </w:t>
+      </w:r>
+      <w:r>
+        <w:t>style</w:t>
+      </w:r>
+      <w:r>
+        <w:t xml:space="preserve"> level</w:t>
+      </w:r>
+      <w:r>
+        <w:t xml:space="preserve"> bij welke </w:t>
+      </w:r>
+      <w:r>
+        <w:t xml:space="preserve">style </w:t>
+      </w:r>
+      <w:r>
+        <w:t>hoort.</w:t>
       </w:r>
     </w:p>
     <w:p/>
@@ -361,128 +281,28 @@
         <w:pStyle w:val="Kop2"/>
       </w:pPr>
       <w:r>
-        <w:t xml:space="preserve">2. </w:t>
-      </w:r>
-      <w:proofErr w:type="spellStart"/>
-      <w:r>
-        <w:t>Primitive</w:t>
-      </w:r>
-      <w:proofErr w:type="spellEnd"/>
-      <w:r>
-        <w:t xml:space="preserve"> </w:t>
-      </w:r>
-      <w:proofErr w:type="spellStart"/>
-      <w:r>
-        <w:t>obsession</w:t>
-      </w:r>
-      <w:proofErr w:type="spellEnd"/>
-    </w:p>
-    <w:p>
-      <w:r>
-        <w:t xml:space="preserve">De style wordt gekozen aan de hand van een level. Dit is een </w:t>
-      </w:r>
-      <w:proofErr w:type="spellStart"/>
-      <w:r>
-        <w:t>interger</w:t>
-      </w:r>
-      <w:proofErr w:type="spellEnd"/>
-      <w:r>
-        <w:t xml:space="preserve">. Hierdoor kan het lastig zijn te begrijpen welk getal bij welke style </w:t>
-      </w:r>
-      <w:r>
-        <w:t>hoort</w:t>
-      </w:r>
-      <w:r>
-        <w:t>.</w:t>
-      </w:r>
-    </w:p>
-    <w:p>
-      <w:r>
-        <w:t xml:space="preserve">Een oplossing voor dit probleem is om de </w:t>
-      </w:r>
-      <w:proofErr w:type="spellStart"/>
-      <w:r>
-        <w:t>interger</w:t>
-      </w:r>
-      <w:proofErr w:type="spellEnd"/>
-      <w:r>
-        <w:t xml:space="preserve"> om te zetten naar een </w:t>
-      </w:r>
-      <w:proofErr w:type="spellStart"/>
-      <w:r>
-        <w:t>enum</w:t>
-      </w:r>
-      <w:proofErr w:type="spellEnd"/>
-      <w:r>
-        <w:t xml:space="preserve">. </w:t>
-      </w:r>
-    </w:p>
-    <w:p>
-      <w:r>
-        <w:t xml:space="preserve">Dit zorgt er voor dat je duidelijk kan zien welke </w:t>
-      </w:r>
-      <w:r>
-        <w:t>style</w:t>
-      </w:r>
-      <w:r>
-        <w:t xml:space="preserve"> level</w:t>
-      </w:r>
-      <w:r>
-        <w:t xml:space="preserve"> bij welke </w:t>
-      </w:r>
-      <w:r>
-        <w:t xml:space="preserve">style </w:t>
-      </w:r>
-      <w:r>
-        <w:t>hoort.</w:t>
-      </w:r>
-    </w:p>
-    <w:p/>
-    <w:p>
-      <w:pPr>
-        <w:pStyle w:val="Kop2"/>
-      </w:pPr>
-      <w:r>
         <w:t>3. Dode code</w:t>
       </w:r>
     </w:p>
     <w:p>
       <w:r>
-        <w:t xml:space="preserve">Er is een functie genaamd </w:t>
-      </w:r>
-      <w:proofErr w:type="spellStart"/>
-      <w:r>
-        <w:t>toString</w:t>
-      </w:r>
-      <w:proofErr w:type="spellEnd"/>
-      <w:r>
-        <w:t xml:space="preserve"> die niet gebruikt wordt.</w:t>
+        <w:t>Er is een functie genaamd toString die niet gebruikt wordt.</w:t>
       </w:r>
       <w:r>
         <w:t xml:space="preserve"> Dit is dode code</w:t>
       </w:r>
       <w:r>
-        <w:t xml:space="preserve"> en ook </w:t>
-      </w:r>
-      <w:proofErr w:type="spellStart"/>
-      <w:r>
-        <w:t>s</w:t>
-      </w:r>
-      <w:r>
-        <w:t>peculative</w:t>
-      </w:r>
-      <w:proofErr w:type="spellEnd"/>
-      <w:r>
-        <w:t xml:space="preserve"> </w:t>
-      </w:r>
-      <w:proofErr w:type="spellStart"/>
+        <w:t xml:space="preserve"> en ook s</w:t>
+      </w:r>
+      <w:r>
+        <w:t xml:space="preserve">peculative </w:t>
+      </w:r>
       <w:r>
         <w:t>g</w:t>
       </w:r>
       <w:r>
         <w:t>enerality</w:t>
       </w:r>
-      <w:proofErr w:type="spellEnd"/>
       <w:r>
         <w:t>.</w:t>
       </w:r>
@@ -528,88 +348,28 @@
       <w:r>
         <w:t xml:space="preserve">1. </w:t>
       </w:r>
-      <w:proofErr w:type="spellStart"/>
       <w:r>
         <w:t>Vectors</w:t>
       </w:r>
-      <w:proofErr w:type="spellEnd"/>
-    </w:p>
-    <w:p>
-      <w:r>
-        <w:t xml:space="preserve">Op een aantal locaties worden </w:t>
-      </w:r>
-      <w:proofErr w:type="spellStart"/>
-      <w:r>
-        <w:t>Vectors</w:t>
-      </w:r>
-      <w:proofErr w:type="spellEnd"/>
-      <w:r>
-        <w:t xml:space="preserve"> gebruikt als collectie.</w:t>
-      </w:r>
-      <w:r>
-        <w:t xml:space="preserve"> </w:t>
-      </w:r>
-      <w:proofErr w:type="spellStart"/>
-      <w:r>
-        <w:t>Vectors</w:t>
-      </w:r>
-      <w:proofErr w:type="spellEnd"/>
-      <w:r>
-        <w:t xml:space="preserve"> zijn </w:t>
-      </w:r>
-      <w:proofErr w:type="spellStart"/>
-      <w:r>
-        <w:t>legacy</w:t>
-      </w:r>
-      <w:proofErr w:type="spellEnd"/>
-      <w:r>
-        <w:t xml:space="preserve"> en zijn over het algemeen ook langzamer dan bijvoorbeeld </w:t>
-      </w:r>
-      <w:proofErr w:type="spellStart"/>
-      <w:r>
-        <w:t>ArrayLists</w:t>
-      </w:r>
-      <w:proofErr w:type="spellEnd"/>
+    </w:p>
+    <w:p>
+      <w:r>
+        <w:t>Op een aantal locaties worden Vectors gebruikt als collectie.</w:t>
+      </w:r>
+      <w:r>
+        <w:t xml:space="preserve"> Vectors zijn legacy en zijn over het algemeen ook langzamer dan bijvoorbeeld ArrayLists</w:t>
+      </w:r>
       <w:r>
         <w:t>.</w:t>
       </w:r>
     </w:p>
     <w:p>
       <w:r>
-        <w:t xml:space="preserve">De oplossing voor dit probleem is om alle </w:t>
-      </w:r>
-      <w:proofErr w:type="spellStart"/>
-      <w:r>
-        <w:t>Vectors</w:t>
-      </w:r>
-      <w:proofErr w:type="spellEnd"/>
-      <w:r>
-        <w:t xml:space="preserve"> te vervangen voor </w:t>
-      </w:r>
-      <w:proofErr w:type="spellStart"/>
-      <w:r>
-        <w:t>ArrayLists</w:t>
-      </w:r>
-      <w:proofErr w:type="spellEnd"/>
-      <w:r>
-        <w:t xml:space="preserve">. Er zijn geen speciale features van Vectoren die hier gebruikt, die </w:t>
-      </w:r>
-      <w:proofErr w:type="spellStart"/>
-      <w:r>
-        <w:t>ArrayLists</w:t>
-      </w:r>
-      <w:proofErr w:type="spellEnd"/>
-      <w:r>
-        <w:t xml:space="preserve"> niet hebben. Ze kunnen dus </w:t>
-      </w:r>
-      <w:r>
-        <w:t xml:space="preserve">worden vervangen door een </w:t>
-      </w:r>
-      <w:proofErr w:type="spellStart"/>
-      <w:r>
-        <w:t>ArrayList</w:t>
-      </w:r>
-      <w:proofErr w:type="spellEnd"/>
+        <w:t xml:space="preserve">De oplossing voor dit probleem is om alle Vectors te vervangen voor ArrayLists. Er zijn geen speciale features van Vectoren die hier gebruikt, die ArrayLists niet hebben. Ze kunnen dus </w:t>
+      </w:r>
+      <w:r>
+        <w:t>worden vervangen door een ArrayList</w:t>
+      </w:r>
       <w:r>
         <w:t>.</w:t>
       </w:r>
@@ -667,6 +427,65 @@
     <w:p>
       <w:r>
         <w:t>Dit verminderd de complexiteit van de code en maakt het makkelijker te lezen.</w:t>
+      </w:r>
+    </w:p>
+    <w:p>
+      <w:pPr>
+        <w:pStyle w:val="Kop2"/>
+      </w:pPr>
+      <w:r>
+        <w:t>3. Titel</w:t>
+      </w:r>
+    </w:p>
+    <w:p>
+      <w:r>
+        <w:t xml:space="preserve">In een SlideViewerFrame wordt een </w:t>
+      </w:r>
+      <w:r>
+        <w:t>SlideViewerComponent</w:t>
+      </w:r>
+      <w:r>
+        <w:t xml:space="preserve"> aangemaakt.  Vervolgens wordt aan de SlideViewerComponent een </w:t>
+      </w:r>
+      <w:r>
+        <w:t xml:space="preserve">SlideViewerFrame </w:t>
+      </w:r>
+      <w:r>
+        <w:t xml:space="preserve">object meegestuurd. </w:t>
+      </w:r>
+      <w:r>
+        <w:t xml:space="preserve">Deze wordt gebruikt om de titel van de </w:t>
+      </w:r>
+      <w:r>
+        <w:t>SlideViewerFrame</w:t>
+      </w:r>
+      <w:r>
+        <w:t xml:space="preserve"> aan te passen.</w:t>
+      </w:r>
+      <w:r>
+        <w:t xml:space="preserve"> Ook wordt de titel meerdere keren aangepast. Al deze aanpassingen worden alleen overschreven door de titel van de presentatie. Deze aanpassingen zijn dus overbodig.</w:t>
+      </w:r>
+    </w:p>
+    <w:p>
+      <w:r>
+        <w:t>Deze titel kan beter aangepast worden bij het inladen van een nieuwe presentatie</w:t>
+      </w:r>
+      <w:r>
+        <w:t>, omdat de titel gezet wordt naar de presentatie titel.</w:t>
+      </w:r>
+      <w:r>
+        <w:t xml:space="preserve"> De dubbele setTitles kan worden opgelost door de ongebruikte setTitles te verwijderen.</w:t>
+      </w:r>
+    </w:p>
+    <w:p>
+      <w:r>
+        <w:t xml:space="preserve">Dit zou voorkomen dat een heel </w:t>
+      </w:r>
+      <w:r>
+        <w:t>SlideViewerFrame</w:t>
+      </w:r>
+      <w:r>
+        <w:t xml:space="preserve"> object wordt meegestuurd wat zorgt voor beter begrijpbare code.</w:t>
       </w:r>
     </w:p>
     <w:sectPr>

</xml_diff>

<commit_message>
Removed double code and removed observers
Reordered Slide functions, removed array getter, removed unnessecery obervers
</commit_message>
<xml_diff>
--- a/Problemenanalyse.docx
+++ b/Problemenanalyse.docx
@@ -17,21 +17,41 @@
       <w:r>
         <w:t xml:space="preserve">1. </w:t>
       </w:r>
+      <w:proofErr w:type="spellStart"/>
       <w:r>
         <w:t>This</w:t>
       </w:r>
-    </w:p>
-    <w:p>
-      <w:r>
-        <w:t>Er ontbreken veel “this.”. Dit zorgt voor onleesbare code en kan soms ook leiden tot het gebruik van de verkeerde variabelen.</w:t>
-      </w:r>
-    </w:p>
-    <w:p>
-      <w:r>
-        <w:t>De oplossing voor dit probleem is voor alle keren dat een lokaal field gebruikt wordt, een “this.” Er voor wordt gezet.</w:t>
-      </w:r>
-    </w:p>
-    <w:p>
+      <w:proofErr w:type="spellEnd"/>
+    </w:p>
+    <w:p>
+      <w:r>
+        <w:t>Er ontbreken veel “</w:t>
+      </w:r>
+      <w:proofErr w:type="spellStart"/>
+      <w:r>
+        <w:t>this</w:t>
+      </w:r>
+      <w:proofErr w:type="spellEnd"/>
+      <w:r>
+        <w:t>.”. Dit zorgt voor onleesbare code en kan soms ook leiden tot het gebruik van de verkeerde variabelen.</w:t>
+      </w:r>
+      <w:r>
+        <w:t xml:space="preserve"> </w:t>
+      </w:r>
+      <w:r>
+        <w:t>De oplossing voor dit probleem is voor alle keren dat een lokaal field gebruikt wordt, een “</w:t>
+      </w:r>
+      <w:proofErr w:type="spellStart"/>
+      <w:r>
+        <w:t>this</w:t>
+      </w:r>
+      <w:proofErr w:type="spellEnd"/>
+      <w:r>
+        <w:t>.” Er voor wordt gezet.</w:t>
+      </w:r>
+      <w:r>
+        <w:t xml:space="preserve"> </w:t>
+      </w:r>
       <w:r>
         <w:t>Dit zorgt uiteindelijk voor leesbaardere code.</w:t>
       </w:r>
@@ -44,20 +64,50 @@
         <w:t>2</w:t>
       </w:r>
       <w:r>
-        <w:t>. Beschikbare variabelen</w:t>
-      </w:r>
-    </w:p>
-    <w:p>
-      <w:r>
-        <w:t>Er zijn beschikbare variabelen. Dit betekend dat deze variabelen overal ge-set kunnen worden.</w:t>
-      </w:r>
-    </w:p>
-    <w:p>
-      <w:r>
-        <w:t>Deze variabelen mogen alleen gelezen kunnen worden, dus is het beter om ze private te maken en getters toe te voegen. Alle plekken waar deze velden worden opgeroepen zullen dus ook vervangen moeten worden door getters.</w:t>
-      </w:r>
-    </w:p>
-    <w:p>
+        <w:t xml:space="preserve">. </w:t>
+      </w:r>
+      <w:r>
+        <w:t>Openbare</w:t>
+      </w:r>
+      <w:r>
+        <w:t xml:space="preserve"> variabelen</w:t>
+      </w:r>
+    </w:p>
+    <w:p>
+      <w:r>
+        <w:t xml:space="preserve">Er zijn </w:t>
+      </w:r>
+      <w:r>
+        <w:t>veel openbare</w:t>
+      </w:r>
+      <w:r>
+        <w:t xml:space="preserve"> variabelen. Dit betekend dat deze variabelen overal ge-set kunnen worden.</w:t>
+      </w:r>
+      <w:r>
+        <w:t xml:space="preserve"> </w:t>
+      </w:r>
+      <w:r>
+        <w:t xml:space="preserve">Deze variabelen mogen alleen gelezen kunnen worden, dus is het beter om ze private te maken en </w:t>
+      </w:r>
+      <w:proofErr w:type="spellStart"/>
+      <w:r>
+        <w:t>getters</w:t>
+      </w:r>
+      <w:proofErr w:type="spellEnd"/>
+      <w:r>
+        <w:t xml:space="preserve"> toe te voegen. Alle plekken waar deze velden worden opgeroepen zullen dus ook vervangen moeten worden door </w:t>
+      </w:r>
+      <w:proofErr w:type="spellStart"/>
+      <w:r>
+        <w:t>getters</w:t>
+      </w:r>
+      <w:proofErr w:type="spellEnd"/>
+      <w:r>
+        <w:t>.</w:t>
+      </w:r>
+      <w:r>
+        <w:t xml:space="preserve"> </w:t>
+      </w:r>
       <w:r>
         <w:t>Dit zorgt er voor dat niet alle variabelen van buitenaf aangepast kunnen worden</w:t>
       </w:r>
@@ -70,23 +120,54 @@
         <w:pStyle w:val="Kop2"/>
       </w:pPr>
       <w:r>
-        <w:t>3. Finals</w:t>
-      </w:r>
-    </w:p>
-    <w:p>
-      <w:r>
-        <w:t>Er ontbreken veel “final” keywords. Hierdoor kan er per ongeluk geschreven worden naar een variabel</w:t>
+        <w:t xml:space="preserve">3. </w:t>
+      </w:r>
+      <w:proofErr w:type="spellStart"/>
+      <w:r>
+        <w:t>Finals</w:t>
+      </w:r>
+      <w:proofErr w:type="spellEnd"/>
+    </w:p>
+    <w:p>
+      <w:r>
+        <w:t>Er ontbreken veel “</w:t>
+      </w:r>
+      <w:proofErr w:type="spellStart"/>
+      <w:r>
+        <w:t>final</w:t>
+      </w:r>
+      <w:proofErr w:type="spellEnd"/>
+      <w:r>
+        <w:t xml:space="preserve">” </w:t>
+      </w:r>
+      <w:proofErr w:type="spellStart"/>
+      <w:r>
+        <w:t>keywords</w:t>
+      </w:r>
+      <w:proofErr w:type="spellEnd"/>
+      <w:r>
+        <w:t>. Hierdoor kan er per ongeluk geschreven worden naar een variabel</w:t>
       </w:r>
       <w:r>
         <w:t xml:space="preserve"> terwijl het alleen maar uitgelezen wordt.</w:t>
       </w:r>
-    </w:p>
-    <w:p>
-      <w:r>
-        <w:t>De oplossing voor dit probleem is om voor alle fields die niet veranderen, een “final” voor te zetten.</w:t>
-      </w:r>
-    </w:p>
-    <w:p>
+      <w:r>
+        <w:t xml:space="preserve"> </w:t>
+      </w:r>
+      <w:r>
+        <w:t>De oplossing voor dit probleem is om voor alle fields die niet veranderen, een “</w:t>
+      </w:r>
+      <w:proofErr w:type="spellStart"/>
+      <w:r>
+        <w:t>final</w:t>
+      </w:r>
+      <w:proofErr w:type="spellEnd"/>
+      <w:r>
+        <w:t>” voor te zetten.</w:t>
+      </w:r>
+      <w:r>
+        <w:t xml:space="preserve"> </w:t>
+      </w:r>
       <w:r>
         <w:t>Dit zorgt voor leesbardere code en voorkomt dat de variabelen aangepast worden terwijl dit niet de bedoeling is.</w:t>
       </w:r>
@@ -96,34 +177,143 @@
         <w:pStyle w:val="Kop2"/>
       </w:pPr>
       <w:r>
-        <w:t>4. Nutteloze comment</w:t>
+        <w:t xml:space="preserve">4. Nutteloze </w:t>
+      </w:r>
+      <w:proofErr w:type="spellStart"/>
+      <w:r>
+        <w:t>comment</w:t>
       </w:r>
       <w:r>
         <w:t>s</w:t>
       </w:r>
-    </w:p>
-    <w:p>
-      <w:r>
-        <w:t>Er zijn veel nutteloze comments. Zoals bij een field uitleggen waarom het bestaat</w:t>
-      </w:r>
-      <w:r>
-        <w:t>, of comments bij getters en setters. Deze zijn overbodig.</w:t>
-      </w:r>
-    </w:p>
-    <w:p>
-      <w:r>
-        <w:t xml:space="preserve">De oplossing voor dit probleem is om alle nutteloze comments te verwijderen. In plaats hier van zal boven elke functie (exclusief getters, setters) javadoc komen. </w:t>
-      </w:r>
-    </w:p>
-    <w:p>
-      <w:r>
-        <w:t>Dit zorgt er voor dat de code makkelijker te begrijpen</w:t>
+      <w:proofErr w:type="spellEnd"/>
+    </w:p>
+    <w:p>
+      <w:r>
+        <w:t xml:space="preserve">Er zijn veel nutteloze </w:t>
+      </w:r>
+      <w:proofErr w:type="spellStart"/>
+      <w:r>
+        <w:t>comments</w:t>
+      </w:r>
+      <w:proofErr w:type="spellEnd"/>
+      <w:r>
+        <w:t>. Zoals bij een field uitleggen waarom het bestaat</w:t>
+      </w:r>
+      <w:r>
+        <w:t xml:space="preserve">, of </w:t>
+      </w:r>
+      <w:proofErr w:type="spellStart"/>
+      <w:r>
+        <w:t>comments</w:t>
+      </w:r>
+      <w:proofErr w:type="spellEnd"/>
+      <w:r>
+        <w:t xml:space="preserve"> bij </w:t>
+      </w:r>
+      <w:proofErr w:type="spellStart"/>
+      <w:r>
+        <w:t>getters</w:t>
+      </w:r>
+      <w:proofErr w:type="spellEnd"/>
+      <w:r>
+        <w:t xml:space="preserve"> en setters. Deze zijn overbodig.</w:t>
+      </w:r>
+      <w:r>
+        <w:t xml:space="preserve"> </w:t>
+      </w:r>
+      <w:r>
+        <w:t xml:space="preserve">De oplossing voor dit probleem is om alle nutteloze </w:t>
+      </w:r>
+      <w:proofErr w:type="spellStart"/>
+      <w:r>
+        <w:t>comments</w:t>
+      </w:r>
+      <w:proofErr w:type="spellEnd"/>
+      <w:r>
+        <w:t xml:space="preserve"> te verwijderen. In plaats hier van zal boven elke functie (exclusief </w:t>
+      </w:r>
+      <w:proofErr w:type="spellStart"/>
+      <w:r>
+        <w:t>getters</w:t>
+      </w:r>
+      <w:proofErr w:type="spellEnd"/>
+      <w:r>
+        <w:t xml:space="preserve">, setters) </w:t>
+      </w:r>
+      <w:proofErr w:type="spellStart"/>
+      <w:r>
+        <w:t>javadoc</w:t>
+      </w:r>
+      <w:proofErr w:type="spellEnd"/>
+      <w:r>
+        <w:t xml:space="preserve"> komen. Dit zorgt er voor dat de code makkelijker te begrijpen</w:t>
       </w:r>
       <w:r>
         <w:t xml:space="preserve"> is</w:t>
       </w:r>
       <w:r>
         <w:t>.</w:t>
+      </w:r>
+    </w:p>
+    <w:p>
+      <w:pPr>
+        <w:pStyle w:val="Kop2"/>
+      </w:pPr>
+      <w:r>
+        <w:t>5. Volgorde</w:t>
+      </w:r>
+    </w:p>
+    <w:p>
+      <w:r>
+        <w:t xml:space="preserve">Op veel plekken staan functies op een onlogische manier onder elkaar, zoals </w:t>
+      </w:r>
+      <w:proofErr w:type="spellStart"/>
+      <w:r>
+        <w:t>getters</w:t>
+      </w:r>
+      <w:proofErr w:type="spellEnd"/>
+      <w:r>
+        <w:t xml:space="preserve"> tussen andere functies door, of functies die elkaar </w:t>
+      </w:r>
+      <w:proofErr w:type="spellStart"/>
+      <w:r>
+        <w:t>overloaden</w:t>
+      </w:r>
+      <w:proofErr w:type="spellEnd"/>
+      <w:r>
+        <w:t xml:space="preserve"> met functies er tussen.</w:t>
+      </w:r>
+      <w:r>
+        <w:t xml:space="preserve"> </w:t>
+      </w:r>
+      <w:r>
+        <w:t>De oplossing voor dit probleem is om de volgorde van de functies aan te passen zodat de bij elkaar horende functies onder elkaar staan.</w:t>
+      </w:r>
+      <w:r>
+        <w:t xml:space="preserve"> </w:t>
+      </w:r>
+      <w:r>
+        <w:t>Dit zorgt voor beter leesbaardere code.</w:t>
+      </w:r>
+    </w:p>
+    <w:p>
+      <w:pPr>
+        <w:pStyle w:val="Kop2"/>
+      </w:pPr>
+      <w:r>
+        <w:t>6. Onlogische naamgevingen</w:t>
+      </w:r>
+    </w:p>
+    <w:p>
+      <w:r>
+        <w:t xml:space="preserve">Het project bevat veel onduidelijke naamgevingen. Dit kan het lastig maken voor een programmeur om te begrijpen wat een functie of variabele doet. De oplossing voor dit probleem is om de naamgevingen aan te passen zodat de code leesbaarder en makkelijker te </w:t>
+      </w:r>
+      <w:r>
+        <w:t>begrijpen</w:t>
+      </w:r>
+      <w:r>
+        <w:t xml:space="preserve"> wordt.</w:t>
       </w:r>
       <w:r>
         <w:br w:type="page"/>
@@ -198,19 +388,37 @@
         <w:t xml:space="preserve"> Styles. </w:t>
       </w:r>
       <w:r>
-        <w:t xml:space="preserve">Deze klasse zal dan de “StyleFactory” klasse heten. Hierin zal een functie staan waarin op basis van een </w:t>
-      </w:r>
+        <w:t>Deze klasse zal dan de “</w:t>
+      </w:r>
+      <w:proofErr w:type="spellStart"/>
+      <w:r>
+        <w:t>StyleFactory</w:t>
+      </w:r>
+      <w:proofErr w:type="spellEnd"/>
+      <w:r>
+        <w:t xml:space="preserve">” klasse heten. Hierin zal een functie staan waarin op basis van een </w:t>
+      </w:r>
+      <w:proofErr w:type="spellStart"/>
       <w:r>
         <w:t>e</w:t>
       </w:r>
       <w:r>
         <w:t>num</w:t>
       </w:r>
+      <w:proofErr w:type="spellEnd"/>
       <w:r>
         <w:t xml:space="preserve"> (zie punt 2)</w:t>
       </w:r>
       <w:r>
-        <w:t xml:space="preserve"> een Style object zal worden aangemaakt en gereturned.</w:t>
+        <w:t xml:space="preserve"> een Style object zal worden aangemaakt en </w:t>
+      </w:r>
+      <w:proofErr w:type="spellStart"/>
+      <w:r>
+        <w:t>gereturned</w:t>
+      </w:r>
+      <w:proofErr w:type="spellEnd"/>
+      <w:r>
+        <w:t>.</w:t>
       </w:r>
       <w:r>
         <w:t xml:space="preserve"> </w:t>
@@ -229,13 +437,31 @@
       <w:r>
         <w:t xml:space="preserve">2. </w:t>
       </w:r>
-      <w:r>
-        <w:t>Primitive obsession</w:t>
-      </w:r>
-    </w:p>
-    <w:p>
-      <w:r>
-        <w:t xml:space="preserve">De style wordt gekozen aan de hand van een level. Dit is een interger. Hierdoor kan het lastig zijn te begrijpen welk getal bij welke style </w:t>
+      <w:proofErr w:type="spellStart"/>
+      <w:r>
+        <w:t>Primitive</w:t>
+      </w:r>
+      <w:proofErr w:type="spellEnd"/>
+      <w:r>
+        <w:t xml:space="preserve"> </w:t>
+      </w:r>
+      <w:proofErr w:type="spellStart"/>
+      <w:r>
+        <w:t>obsession</w:t>
+      </w:r>
+      <w:proofErr w:type="spellEnd"/>
+    </w:p>
+    <w:p>
+      <w:r>
+        <w:t xml:space="preserve">De style wordt gekozen aan de hand van een level. Dit is een </w:t>
+      </w:r>
+      <w:proofErr w:type="spellStart"/>
+      <w:r>
+        <w:t>interger</w:t>
+      </w:r>
+      <w:proofErr w:type="spellEnd"/>
+      <w:r>
+        <w:t xml:space="preserve">. Hierdoor kan het lastig zijn te begrijpen welk getal bij welke style </w:t>
       </w:r>
       <w:r>
         <w:t>hoort</w:t>
@@ -246,11 +472,21 @@
     </w:p>
     <w:p>
       <w:r>
-        <w:t xml:space="preserve">Een oplossing voor dit probleem is om de interger om te zetten naar een </w:t>
-      </w:r>
+        <w:t xml:space="preserve">Een oplossing voor dit probleem is om de </w:t>
+      </w:r>
+      <w:proofErr w:type="spellStart"/>
+      <w:r>
+        <w:t>interger</w:t>
+      </w:r>
+      <w:proofErr w:type="spellEnd"/>
+      <w:r>
+        <w:t xml:space="preserve"> om te zetten naar een </w:t>
+      </w:r>
+      <w:proofErr w:type="spellStart"/>
       <w:r>
         <w:t>enum</w:t>
       </w:r>
+      <w:proofErr w:type="spellEnd"/>
       <w:r>
         <w:t xml:space="preserve">. </w:t>
       </w:r>
@@ -286,23 +522,41 @@
     </w:p>
     <w:p>
       <w:r>
-        <w:t>Er is een functie genaamd toString die niet gebruikt wordt.</w:t>
+        <w:t xml:space="preserve">Er is een functie genaamd </w:t>
+      </w:r>
+      <w:proofErr w:type="spellStart"/>
+      <w:r>
+        <w:t>toString</w:t>
+      </w:r>
+      <w:proofErr w:type="spellEnd"/>
+      <w:r>
+        <w:t xml:space="preserve"> die niet gebruikt wordt.</w:t>
       </w:r>
       <w:r>
         <w:t xml:space="preserve"> Dit is dode code</w:t>
       </w:r>
       <w:r>
-        <w:t xml:space="preserve"> en ook s</w:t>
-      </w:r>
-      <w:r>
-        <w:t xml:space="preserve">peculative </w:t>
-      </w:r>
+        <w:t xml:space="preserve"> en ook </w:t>
+      </w:r>
+      <w:proofErr w:type="spellStart"/>
+      <w:r>
+        <w:t>s</w:t>
+      </w:r>
+      <w:r>
+        <w:t>peculative</w:t>
+      </w:r>
+      <w:proofErr w:type="spellEnd"/>
+      <w:r>
+        <w:t xml:space="preserve"> </w:t>
+      </w:r>
+      <w:proofErr w:type="spellStart"/>
       <w:r>
         <w:t>g</w:t>
       </w:r>
       <w:r>
         <w:t>enerality</w:t>
       </w:r>
+      <w:proofErr w:type="spellEnd"/>
       <w:r>
         <w:t>.</w:t>
       </w:r>
@@ -348,28 +602,88 @@
       <w:r>
         <w:t xml:space="preserve">1. </w:t>
       </w:r>
+      <w:proofErr w:type="spellStart"/>
       <w:r>
         <w:t>Vectors</w:t>
       </w:r>
-    </w:p>
-    <w:p>
-      <w:r>
-        <w:t>Op een aantal locaties worden Vectors gebruikt als collectie.</w:t>
-      </w:r>
-      <w:r>
-        <w:t xml:space="preserve"> Vectors zijn legacy en zijn over het algemeen ook langzamer dan bijvoorbeeld ArrayLists</w:t>
-      </w:r>
+      <w:proofErr w:type="spellEnd"/>
+    </w:p>
+    <w:p>
+      <w:r>
+        <w:t xml:space="preserve">Op een aantal locaties worden </w:t>
+      </w:r>
+      <w:proofErr w:type="spellStart"/>
+      <w:r>
+        <w:t>Vectors</w:t>
+      </w:r>
+      <w:proofErr w:type="spellEnd"/>
+      <w:r>
+        <w:t xml:space="preserve"> gebruikt als collectie.</w:t>
+      </w:r>
+      <w:r>
+        <w:t xml:space="preserve"> </w:t>
+      </w:r>
+      <w:proofErr w:type="spellStart"/>
+      <w:r>
+        <w:t>Vectors</w:t>
+      </w:r>
+      <w:proofErr w:type="spellEnd"/>
+      <w:r>
+        <w:t xml:space="preserve"> zijn </w:t>
+      </w:r>
+      <w:proofErr w:type="spellStart"/>
+      <w:r>
+        <w:t>legacy</w:t>
+      </w:r>
+      <w:proofErr w:type="spellEnd"/>
+      <w:r>
+        <w:t xml:space="preserve"> en zijn over het algemeen ook langzamer dan bijvoorbeeld </w:t>
+      </w:r>
+      <w:proofErr w:type="spellStart"/>
+      <w:r>
+        <w:t>ArrayLists</w:t>
+      </w:r>
+      <w:proofErr w:type="spellEnd"/>
       <w:r>
         <w:t>.</w:t>
       </w:r>
     </w:p>
     <w:p>
       <w:r>
-        <w:t xml:space="preserve">De oplossing voor dit probleem is om alle Vectors te vervangen voor ArrayLists. Er zijn geen speciale features van Vectoren die hier gebruikt, die ArrayLists niet hebben. Ze kunnen dus </w:t>
-      </w:r>
-      <w:r>
-        <w:t>worden vervangen door een ArrayList</w:t>
-      </w:r>
+        <w:t xml:space="preserve">De oplossing voor dit probleem is om alle </w:t>
+      </w:r>
+      <w:proofErr w:type="spellStart"/>
+      <w:r>
+        <w:t>Vectors</w:t>
+      </w:r>
+      <w:proofErr w:type="spellEnd"/>
+      <w:r>
+        <w:t xml:space="preserve"> te vervangen voor </w:t>
+      </w:r>
+      <w:proofErr w:type="spellStart"/>
+      <w:r>
+        <w:t>ArrayLists</w:t>
+      </w:r>
+      <w:proofErr w:type="spellEnd"/>
+      <w:r>
+        <w:t xml:space="preserve">. Er zijn geen speciale features van Vectoren die hier gebruikt, die </w:t>
+      </w:r>
+      <w:proofErr w:type="spellStart"/>
+      <w:r>
+        <w:t>ArrayLists</w:t>
+      </w:r>
+      <w:proofErr w:type="spellEnd"/>
+      <w:r>
+        <w:t xml:space="preserve"> niet hebben. Ze kunnen dus </w:t>
+      </w:r>
+      <w:r>
+        <w:t xml:space="preserve">worden vervangen door een </w:t>
+      </w:r>
+      <w:proofErr w:type="spellStart"/>
+      <w:r>
+        <w:t>ArrayList</w:t>
+      </w:r>
+      <w:proofErr w:type="spellEnd"/>
       <w:r>
         <w:t>.</w:t>
       </w:r>
@@ -439,16 +753,39 @@
     </w:p>
     <w:p>
       <w:r>
-        <w:t xml:space="preserve">In een SlideViewerFrame wordt een </w:t>
-      </w:r>
+        <w:t xml:space="preserve">In een </w:t>
+      </w:r>
+      <w:proofErr w:type="spellStart"/>
+      <w:r>
+        <w:t>SlideViewerFrame</w:t>
+      </w:r>
+      <w:proofErr w:type="spellEnd"/>
+      <w:r>
+        <w:t xml:space="preserve"> wordt een </w:t>
+      </w:r>
+      <w:proofErr w:type="spellStart"/>
       <w:r>
         <w:t>SlideViewerComponent</w:t>
       </w:r>
-      <w:r>
-        <w:t xml:space="preserve"> aangemaakt.  Vervolgens wordt aan de SlideViewerComponent een </w:t>
-      </w:r>
-      <w:r>
-        <w:t xml:space="preserve">SlideViewerFrame </w:t>
+      <w:proofErr w:type="spellEnd"/>
+      <w:r>
+        <w:t xml:space="preserve"> aangemaakt.  Vervolgens wordt aan de </w:t>
+      </w:r>
+      <w:proofErr w:type="spellStart"/>
+      <w:r>
+        <w:t>SlideViewerComponent</w:t>
+      </w:r>
+      <w:proofErr w:type="spellEnd"/>
+      <w:r>
+        <w:t xml:space="preserve"> een </w:t>
+      </w:r>
+      <w:proofErr w:type="spellStart"/>
+      <w:r>
+        <w:t>SlideViewerFrame</w:t>
+      </w:r>
+      <w:proofErr w:type="spellEnd"/>
+      <w:r>
+        <w:t xml:space="preserve"> </w:t>
       </w:r>
       <w:r>
         <w:t xml:space="preserve">object meegestuurd. </w:t>
@@ -456,9 +793,11 @@
       <w:r>
         <w:t xml:space="preserve">Deze wordt gebruikt om de titel van de </w:t>
       </w:r>
+      <w:proofErr w:type="spellStart"/>
       <w:r>
         <w:t>SlideViewerFrame</w:t>
       </w:r>
+      <w:proofErr w:type="spellEnd"/>
       <w:r>
         <w:t xml:space="preserve"> aan te passen.</w:t>
       </w:r>
@@ -474,18 +813,171 @@
         <w:t>, omdat de titel gezet wordt naar de presentatie titel.</w:t>
       </w:r>
       <w:r>
-        <w:t xml:space="preserve"> De dubbele setTitles kan worden opgelost door de ongebruikte setTitles te verwijderen.</w:t>
+        <w:t xml:space="preserve"> De dubbele </w:t>
+      </w:r>
+      <w:proofErr w:type="spellStart"/>
+      <w:r>
+        <w:t>setTitles</w:t>
+      </w:r>
+      <w:proofErr w:type="spellEnd"/>
+      <w:r>
+        <w:t xml:space="preserve"> kan worden opgelost door de ongebruikte </w:t>
+      </w:r>
+      <w:proofErr w:type="spellStart"/>
+      <w:r>
+        <w:t>setTitles</w:t>
+      </w:r>
+      <w:proofErr w:type="spellEnd"/>
+      <w:r>
+        <w:t xml:space="preserve"> te verwijderen.</w:t>
       </w:r>
     </w:p>
     <w:p>
       <w:r>
         <w:t xml:space="preserve">Dit zou voorkomen dat een heel </w:t>
       </w:r>
+      <w:proofErr w:type="spellStart"/>
       <w:r>
         <w:t>SlideViewerFrame</w:t>
       </w:r>
+      <w:proofErr w:type="spellEnd"/>
       <w:r>
         <w:t xml:space="preserve"> object wordt meegestuurd wat zorgt voor beter begrijpbare code.</w:t>
+      </w:r>
+    </w:p>
+    <w:p/>
+    <w:p>
+      <w:pPr>
+        <w:pStyle w:val="Kop1"/>
+      </w:pPr>
+      <w:proofErr w:type="spellStart"/>
+      <w:r>
+        <w:t>SlideItem</w:t>
+      </w:r>
+      <w:proofErr w:type="spellEnd"/>
+    </w:p>
+    <w:p>
+      <w:pPr>
+        <w:pStyle w:val="Kop2"/>
+      </w:pPr>
+      <w:r>
+        <w:t xml:space="preserve">1. </w:t>
+      </w:r>
+      <w:proofErr w:type="spellStart"/>
+      <w:r>
+        <w:t>Observer</w:t>
+      </w:r>
+      <w:proofErr w:type="spellEnd"/>
+    </w:p>
+    <w:p>
+      <w:r>
+        <w:t xml:space="preserve">Er wordt een </w:t>
+      </w:r>
+      <w:proofErr w:type="spellStart"/>
+      <w:r>
+        <w:t>observer</w:t>
+      </w:r>
+      <w:proofErr w:type="spellEnd"/>
+      <w:r>
+        <w:t xml:space="preserve"> meegegeven aan een aantal draw functies. Deze wordt vervolgens alleen gebruikt in de </w:t>
+      </w:r>
+      <w:proofErr w:type="spellStart"/>
+      <w:r>
+        <w:t>BitmapItem</w:t>
+      </w:r>
+      <w:proofErr w:type="spellEnd"/>
+      <w:r>
+        <w:t xml:space="preserve"> class om een afbeelding te tonen en is hier niet eens verplicht.</w:t>
+      </w:r>
+      <w:r>
+        <w:t xml:space="preserve"> Deze </w:t>
+      </w:r>
+      <w:r>
+        <w:t xml:space="preserve">dode code </w:t>
+      </w:r>
+      <w:r>
+        <w:t>kan verwijdert worden. Dit zorgt voor nettere code.</w:t>
+      </w:r>
+      <w:r>
+        <w:br w:type="page"/>
+      </w:r>
+    </w:p>
+    <w:p>
+      <w:pPr>
+        <w:pStyle w:val="Kop1"/>
+      </w:pPr>
+      <w:proofErr w:type="spellStart"/>
+      <w:r>
+        <w:lastRenderedPageBreak/>
+        <w:t>XMLAccessor</w:t>
+      </w:r>
+      <w:proofErr w:type="spellEnd"/>
+    </w:p>
+    <w:p>
+      <w:pPr>
+        <w:pStyle w:val="Kop2"/>
+      </w:pPr>
+      <w:proofErr w:type="spellStart"/>
+      <w:r>
+        <w:t>getSlideItems</w:t>
+      </w:r>
+      <w:proofErr w:type="spellEnd"/>
+    </w:p>
+    <w:p>
+      <w:r>
+        <w:t xml:space="preserve">De </w:t>
+      </w:r>
+      <w:proofErr w:type="spellStart"/>
+      <w:r>
+        <w:t>accessor</w:t>
+      </w:r>
+      <w:proofErr w:type="spellEnd"/>
+      <w:r>
+        <w:t xml:space="preserve"> vraagt alle </w:t>
+      </w:r>
+      <w:proofErr w:type="spellStart"/>
+      <w:r>
+        <w:t>slide</w:t>
+      </w:r>
+      <w:r>
+        <w:t>Items</w:t>
+      </w:r>
+      <w:proofErr w:type="spellEnd"/>
+      <w:r>
+        <w:t xml:space="preserve"> op om vervolgens de lengte</w:t>
+      </w:r>
+      <w:r>
+        <w:t xml:space="preserve"> van de array</w:t>
+      </w:r>
+      <w:r>
+        <w:t xml:space="preserve"> en een </w:t>
+      </w:r>
+      <w:proofErr w:type="spellStart"/>
+      <w:r>
+        <w:t>slide</w:t>
+      </w:r>
+      <w:r>
+        <w:t>item</w:t>
+      </w:r>
+      <w:proofErr w:type="spellEnd"/>
+      <w:r>
+        <w:t xml:space="preserve"> er uit te halen. Het zou makkelijker zijn om een functie te maken in Slide die de lengte van de </w:t>
+      </w:r>
+      <w:proofErr w:type="spellStart"/>
+      <w:r>
+        <w:t>slideItem</w:t>
+      </w:r>
+      <w:proofErr w:type="spellEnd"/>
+      <w:r>
+        <w:t xml:space="preserve"> array geeft en een functie die een </w:t>
+      </w:r>
+      <w:proofErr w:type="spellStart"/>
+      <w:r>
+        <w:t>slideItem</w:t>
+      </w:r>
+      <w:proofErr w:type="spellEnd"/>
+      <w:r>
+        <w:t xml:space="preserve"> uit de array geeft. Dit zorgt er voor dat er geen tijdelijke variabelen worden aangemaakt, wat zorgt voor leesbaardere code.</w:t>
       </w:r>
     </w:p>
     <w:sectPr>

</xml_diff>

<commit_message>
Made aboutbox text a string block
</commit_message>
<xml_diff>
--- a/Problemenanalyse.docx
+++ b/Problemenanalyse.docx
@@ -3,97 +3,1105 @@
 <w:document xmlns:wpc="http://schemas.microsoft.com/office/word/2010/wordprocessingCanvas" xmlns:cx="http://schemas.microsoft.com/office/drawing/2014/chartex" xmlns:cx1="http://schemas.microsoft.com/office/drawing/2015/9/8/chartex" xmlns:cx2="http://schemas.microsoft.com/office/drawing/2015/10/21/chartex" xmlns:cx3="http://schemas.microsoft.com/office/drawing/2016/5/9/chartex" xmlns:cx4="http://schemas.microsoft.com/office/drawing/2016/5/10/chartex" xmlns:cx5="http://schemas.microsoft.com/office/drawing/2016/5/11/chartex" xmlns:cx6="http://schemas.microsoft.com/office/drawing/2016/5/12/chartex" xmlns:cx7="http://schemas.microsoft.com/office/drawing/2016/5/13/chartex" xmlns:cx8="http://schemas.microsoft.com/office/drawing/2016/5/14/chartex" xmlns:mc="http://schemas.openxmlformats.org/markup-compatibility/2006" xmlns:aink="http://schemas.microsoft.com/office/drawing/2016/ink" xmlns:am3d="http://schemas.microsoft.com/office/drawing/2017/model3d" xmlns:o="urn:schemas-microsoft-com:office:office" xmlns:oel="http://schemas.microsoft.com/office/2019/extlst" xmlns:r="http://schemas.openxmlformats.org/officeDocument/2006/relationships" xmlns:m="http://schemas.openxmlformats.org/officeDocument/2006/math" xmlns:v="urn:schemas-microsoft-com:vml" xmlns:wp14="http://schemas.microsoft.com/office/word/2010/wordprocessingDrawing" xmlns:wp="http://schemas.openxmlformats.org/drawingml/2006/wordprocessingDrawing" xmlns:w10="urn:schemas-microsoft-com:office:word" xmlns:w="http://schemas.openxmlformats.org/wordprocessingml/2006/main" xmlns:w14="http://schemas.microsoft.com/office/word/2010/wordml" xmlns:w15="http://schemas.microsoft.com/office/word/2012/wordml" xmlns:w16cex="http://schemas.microsoft.com/office/word/2018/wordml/cex" xmlns:w16cid="http://schemas.microsoft.com/office/word/2016/wordml/cid" xmlns:w16="http://schemas.microsoft.com/office/word/2018/wordml" xmlns:w16sdtdh="http://schemas.microsoft.com/office/word/2020/wordml/sdtdatahash" xmlns:w16se="http://schemas.microsoft.com/office/word/2015/wordml/symex" xmlns:wpg="http://schemas.microsoft.com/office/word/2010/wordprocessingGroup" xmlns:wpi="http://schemas.microsoft.com/office/word/2010/wordprocessingInk" xmlns:wne="http://schemas.microsoft.com/office/word/2006/wordml" xmlns:wps="http://schemas.microsoft.com/office/word/2010/wordprocessingShape" mc:Ignorable="w14 w15 w16se w16cid w16 w16cex w16sdtdh wp14">
   <w:body>
     <w:p>
-      <w:proofErr w:type="spellStart"/>
-      <w:r>
+      <w:pPr>
+        <w:rPr>
+          <w:color w:val="FF0000"/>
+        </w:rPr>
+      </w:pPr>
+      <w:r>
+        <w:rPr>
+          <w:color w:val="FF0000"/>
+        </w:rPr>
         <w:t>AboutBox</w:t>
       </w:r>
-      <w:proofErr w:type="spellEnd"/>
-    </w:p>
-    <w:p>
-      <w:proofErr w:type="spellStart"/>
-      <w:r>
+    </w:p>
+    <w:p>
+      <w:pPr>
+        <w:rPr>
+          <w:color w:val="FF0000"/>
+        </w:rPr>
+      </w:pPr>
+      <w:r>
+        <w:rPr>
+          <w:color w:val="FF0000"/>
+        </w:rPr>
         <w:t>Accessor</w:t>
       </w:r>
-      <w:proofErr w:type="spellEnd"/>
-    </w:p>
-    <w:p>
-      <w:proofErr w:type="spellStart"/>
-      <w:r>
+    </w:p>
+    <w:p>
+      <w:pPr>
+        <w:rPr>
+          <w:color w:val="FF0000"/>
+        </w:rPr>
+      </w:pPr>
+      <w:r>
+        <w:rPr>
+          <w:color w:val="FF0000"/>
+        </w:rPr>
         <w:t>BitmapItem</w:t>
       </w:r>
-      <w:proofErr w:type="spellEnd"/>
-    </w:p>
-    <w:p>
-      <w:proofErr w:type="spellStart"/>
-      <w:r>
+    </w:p>
+    <w:p>
+      <w:pPr>
+        <w:rPr>
+          <w:color w:val="FF0000"/>
+        </w:rPr>
+      </w:pPr>
+      <w:r>
+        <w:rPr>
+          <w:color w:val="FF0000"/>
+        </w:rPr>
         <w:t>DemoPresentation</w:t>
       </w:r>
-      <w:proofErr w:type="spellEnd"/>
-    </w:p>
-    <w:p>
-      <w:proofErr w:type="spellStart"/>
-      <w:r>
+    </w:p>
+    <w:p>
+      <w:pPr>
+        <w:rPr>
+          <w:color w:val="FF0000"/>
+        </w:rPr>
+      </w:pPr>
+      <w:r>
+        <w:rPr>
+          <w:color w:val="FF0000"/>
+        </w:rPr>
         <w:t>JabberPoint</w:t>
       </w:r>
-      <w:proofErr w:type="spellEnd"/>
-    </w:p>
-    <w:p>
-      <w:proofErr w:type="spellStart"/>
-      <w:r>
+    </w:p>
+    <w:p>
+      <w:pPr>
+        <w:rPr>
+          <w:color w:val="FF0000"/>
+        </w:rPr>
+      </w:pPr>
+      <w:r>
+        <w:rPr>
+          <w:color w:val="FF0000"/>
+        </w:rPr>
         <w:t>KeyController</w:t>
       </w:r>
-      <w:proofErr w:type="spellEnd"/>
-    </w:p>
-    <w:p>
-      <w:proofErr w:type="spellStart"/>
-      <w:r>
+    </w:p>
+    <w:p>
+      <w:pPr>
+        <w:rPr>
+          <w:color w:val="FF0000"/>
+        </w:rPr>
+      </w:pPr>
+      <w:r>
+        <w:rPr>
+          <w:color w:val="FF0000"/>
+        </w:rPr>
         <w:t>MenuController</w:t>
       </w:r>
-      <w:proofErr w:type="spellEnd"/>
-    </w:p>
-    <w:p>
-      <w:r>
+    </w:p>
+    <w:p>
+      <w:pPr>
+        <w:rPr>
+          <w:color w:val="FF0000"/>
+        </w:rPr>
+      </w:pPr>
+      <w:r>
+        <w:rPr>
+          <w:color w:val="FF0000"/>
+        </w:rPr>
         <w:t>Presentation</w:t>
       </w:r>
     </w:p>
     <w:p>
-      <w:r>
+      <w:pPr>
+        <w:rPr>
+          <w:color w:val="92D050"/>
+        </w:rPr>
+      </w:pPr>
+      <w:r>
+        <w:rPr>
+          <w:color w:val="92D050"/>
+        </w:rPr>
         <w:t>Slide</w:t>
       </w:r>
     </w:p>
     <w:p>
-      <w:proofErr w:type="spellStart"/>
-      <w:r>
+      <w:pPr>
+        <w:rPr>
+          <w:color w:val="92D050"/>
+        </w:rPr>
+      </w:pPr>
+      <w:r>
+        <w:rPr>
+          <w:color w:val="92D050"/>
+        </w:rPr>
         <w:t>SlideItem</w:t>
       </w:r>
-      <w:proofErr w:type="spellEnd"/>
-    </w:p>
-    <w:p>
-      <w:proofErr w:type="spellStart"/>
-      <w:r>
+    </w:p>
+    <w:p>
+      <w:pPr>
+        <w:rPr>
+          <w:color w:val="FF0000"/>
+        </w:rPr>
+      </w:pPr>
+      <w:r>
+        <w:rPr>
+          <w:color w:val="FF0000"/>
+        </w:rPr>
         <w:t>SlideViewerComponent</w:t>
       </w:r>
-      <w:proofErr w:type="spellEnd"/>
-    </w:p>
-    <w:p>
-      <w:proofErr w:type="spellStart"/>
-      <w:r>
+    </w:p>
+    <w:p>
+      <w:pPr>
+        <w:rPr>
+          <w:color w:val="FF0000"/>
+        </w:rPr>
+      </w:pPr>
+      <w:r>
+        <w:rPr>
+          <w:color w:val="FF0000"/>
+        </w:rPr>
         <w:t>SlideViewerFrame</w:t>
       </w:r>
-      <w:proofErr w:type="spellEnd"/>
-    </w:p>
-    <w:p>
-      <w:r>
+    </w:p>
+    <w:p>
+      <w:pPr>
+        <w:rPr>
+          <w:color w:val="92D050"/>
+        </w:rPr>
+      </w:pPr>
+      <w:r>
+        <w:rPr>
+          <w:color w:val="92D050"/>
+        </w:rPr>
         <w:t>Style</w:t>
       </w:r>
     </w:p>
     <w:p>
-      <w:proofErr w:type="spellStart"/>
-      <w:r>
+      <w:pPr>
+        <w:rPr>
+          <w:color w:val="FF0000"/>
+        </w:rPr>
+      </w:pPr>
+      <w:r>
+        <w:rPr>
+          <w:color w:val="FF0000"/>
+        </w:rPr>
         <w:t>TextItem</w:t>
       </w:r>
-      <w:proofErr w:type="spellEnd"/>
-    </w:p>
+    </w:p>
+    <w:p>
+      <w:pPr>
+        <w:rPr>
+          <w:rFonts w:asciiTheme="majorHAnsi" w:eastAsiaTheme="majorEastAsia" w:hAnsiTheme="majorHAnsi" w:cstheme="majorBidi"/>
+          <w:color w:val="FF0000"/>
+          <w:sz w:val="32"/>
+          <w:szCs w:val="32"/>
+        </w:rPr>
+      </w:pPr>
+      <w:r>
+        <w:rPr>
+          <w:color w:val="FF0000"/>
+        </w:rPr>
+        <w:t>XMLAccessor</w:t>
+      </w:r>
+    </w:p>
+    <w:p>
+      <w:pPr>
+        <w:rPr>
+          <w:rFonts w:asciiTheme="majorHAnsi" w:eastAsiaTheme="majorEastAsia" w:hAnsiTheme="majorHAnsi" w:cstheme="majorBidi"/>
+          <w:color w:val="FF0000"/>
+          <w:sz w:val="32"/>
+          <w:szCs w:val="32"/>
+        </w:rPr>
+      </w:pPr>
+      <w:r>
+        <w:rPr>
+          <w:color w:val="FF0000"/>
+        </w:rPr>
+        <w:br w:type="page"/>
+      </w:r>
+    </w:p>
+    <w:p>
+      <w:pPr>
+        <w:pStyle w:val="Kop1"/>
+      </w:pPr>
+      <w:r>
+        <w:lastRenderedPageBreak/>
+        <w:t>Algemeen</w:t>
+      </w:r>
+    </w:p>
+    <w:p>
+      <w:pPr>
+        <w:pStyle w:val="Kop2"/>
+      </w:pPr>
+      <w:r>
+        <w:t xml:space="preserve">1. </w:t>
+      </w:r>
+      <w:proofErr w:type="spellStart"/>
+      <w:r>
+        <w:t>This</w:t>
+      </w:r>
+      <w:proofErr w:type="spellEnd"/>
+    </w:p>
+    <w:p>
+      <w:r>
+        <w:t>Er ontbreken veel “</w:t>
+      </w:r>
+      <w:proofErr w:type="spellStart"/>
+      <w:r>
+        <w:t>this</w:t>
+      </w:r>
+      <w:proofErr w:type="spellEnd"/>
+      <w:r>
+        <w:t>.”. Dit zorgt voor onleesbare code en kan soms ook leiden tot het gebruik van de verkeerde variabelen.</w:t>
+      </w:r>
+      <w:r>
+        <w:t xml:space="preserve"> </w:t>
+      </w:r>
+      <w:r>
+        <w:t>De oplossing voor dit probleem is voor alle keren dat een lokaal field gebruikt wordt, een “</w:t>
+      </w:r>
+      <w:proofErr w:type="spellStart"/>
+      <w:r>
+        <w:t>this</w:t>
+      </w:r>
+      <w:proofErr w:type="spellEnd"/>
+      <w:r>
+        <w:t>.” Er voor wordt gezet.</w:t>
+      </w:r>
+      <w:r>
+        <w:t xml:space="preserve"> </w:t>
+      </w:r>
+      <w:r>
+        <w:t>Dit zorgt uiteindelijk voor leesbaardere code.</w:t>
+      </w:r>
+    </w:p>
+    <w:p>
+      <w:pPr>
+        <w:pStyle w:val="Kop2"/>
+      </w:pPr>
+      <w:r>
+        <w:t>2</w:t>
+      </w:r>
+      <w:r>
+        <w:t xml:space="preserve">. </w:t>
+      </w:r>
+      <w:r>
+        <w:t>Openbare</w:t>
+      </w:r>
+      <w:r>
+        <w:t xml:space="preserve"> variabelen</w:t>
+      </w:r>
+    </w:p>
+    <w:p>
+      <w:r>
+        <w:t xml:space="preserve">Er zijn </w:t>
+      </w:r>
+      <w:r>
+        <w:t>veel openbare</w:t>
+      </w:r>
+      <w:r>
+        <w:t xml:space="preserve"> variabelen. Dit betekend dat deze variabelen overal ge-set kunnen worden.</w:t>
+      </w:r>
+      <w:r>
+        <w:t xml:space="preserve"> </w:t>
+      </w:r>
+      <w:r>
+        <w:t xml:space="preserve">Deze variabelen mogen alleen gelezen kunnen worden, dus is het beter om ze private te maken en </w:t>
+      </w:r>
+      <w:proofErr w:type="spellStart"/>
+      <w:r>
+        <w:t>getters</w:t>
+      </w:r>
+      <w:proofErr w:type="spellEnd"/>
+      <w:r>
+        <w:t xml:space="preserve"> toe te voegen. Alle plekken waar deze velden worden opgeroepen zullen dus ook vervangen moeten worden door </w:t>
+      </w:r>
+      <w:proofErr w:type="spellStart"/>
+      <w:r>
+        <w:t>getters</w:t>
+      </w:r>
+      <w:proofErr w:type="spellEnd"/>
+      <w:r>
+        <w:t>.</w:t>
+      </w:r>
+      <w:r>
+        <w:t xml:space="preserve"> </w:t>
+      </w:r>
+      <w:r>
+        <w:t>Dit zorgt er voor dat niet alle variabelen van buitenaf aangepast kunnen worden</w:t>
+      </w:r>
+      <w:r>
+        <w:t xml:space="preserve"> en zorgt er voor dat waarden niet per ongeluk aangepast kunnen worden.</w:t>
+      </w:r>
+    </w:p>
+    <w:p>
+      <w:pPr>
+        <w:pStyle w:val="Kop2"/>
+      </w:pPr>
+      <w:r>
+        <w:t xml:space="preserve">3. </w:t>
+      </w:r>
+      <w:proofErr w:type="spellStart"/>
+      <w:r>
+        <w:t>Finals</w:t>
+      </w:r>
+      <w:proofErr w:type="spellEnd"/>
+    </w:p>
+    <w:p>
+      <w:r>
+        <w:t>Er ontbreken veel “</w:t>
+      </w:r>
+      <w:proofErr w:type="spellStart"/>
+      <w:r>
+        <w:t>final</w:t>
+      </w:r>
+      <w:proofErr w:type="spellEnd"/>
+      <w:r>
+        <w:t xml:space="preserve">” </w:t>
+      </w:r>
+      <w:proofErr w:type="spellStart"/>
+      <w:r>
+        <w:t>keywords</w:t>
+      </w:r>
+      <w:proofErr w:type="spellEnd"/>
+      <w:r>
+        <w:t>. Hierdoor kan er per ongeluk geschreven worden naar een variabel</w:t>
+      </w:r>
+      <w:r>
+        <w:t xml:space="preserve"> terwijl het alleen maar uitgelezen wordt.</w:t>
+      </w:r>
+      <w:r>
+        <w:t xml:space="preserve"> </w:t>
+      </w:r>
+      <w:r>
+        <w:t>De oplossing voor dit probleem is om voor alle fields die niet veranderen, een “</w:t>
+      </w:r>
+      <w:proofErr w:type="spellStart"/>
+      <w:r>
+        <w:t>final</w:t>
+      </w:r>
+      <w:proofErr w:type="spellEnd"/>
+      <w:r>
+        <w:t>” voor te zetten.</w:t>
+      </w:r>
+      <w:r>
+        <w:t xml:space="preserve"> </w:t>
+      </w:r>
+      <w:r>
+        <w:t>Dit zorgt voor leesbardere code en voorkomt dat de variabelen aangepast worden terwijl dit niet de bedoeling is.</w:t>
+      </w:r>
+    </w:p>
+    <w:p>
+      <w:pPr>
+        <w:pStyle w:val="Kop2"/>
+      </w:pPr>
+      <w:r>
+        <w:t xml:space="preserve">4. Nutteloze </w:t>
+      </w:r>
+      <w:proofErr w:type="spellStart"/>
+      <w:r>
+        <w:t>comment</w:t>
+      </w:r>
+      <w:r>
+        <w:t>s</w:t>
+      </w:r>
+      <w:proofErr w:type="spellEnd"/>
+    </w:p>
+    <w:p>
+      <w:r>
+        <w:t xml:space="preserve">Er zijn veel nutteloze </w:t>
+      </w:r>
+      <w:proofErr w:type="spellStart"/>
+      <w:r>
+        <w:t>comments</w:t>
+      </w:r>
+      <w:proofErr w:type="spellEnd"/>
+      <w:r>
+        <w:t>. Zoals bij een field uitleggen waarom het bestaat</w:t>
+      </w:r>
+      <w:r>
+        <w:t xml:space="preserve">, of </w:t>
+      </w:r>
+      <w:proofErr w:type="spellStart"/>
+      <w:r>
+        <w:t>comments</w:t>
+      </w:r>
+      <w:proofErr w:type="spellEnd"/>
+      <w:r>
+        <w:t xml:space="preserve"> bij </w:t>
+      </w:r>
+      <w:proofErr w:type="spellStart"/>
+      <w:r>
+        <w:t>getters</w:t>
+      </w:r>
+      <w:proofErr w:type="spellEnd"/>
+      <w:r>
+        <w:t xml:space="preserve"> en setters. Deze zijn overbodig.</w:t>
+      </w:r>
+      <w:r>
+        <w:t xml:space="preserve"> </w:t>
+      </w:r>
+      <w:r>
+        <w:t xml:space="preserve">De oplossing voor dit probleem is om alle nutteloze </w:t>
+      </w:r>
+      <w:proofErr w:type="spellStart"/>
+      <w:r>
+        <w:t>comments</w:t>
+      </w:r>
+      <w:proofErr w:type="spellEnd"/>
+      <w:r>
+        <w:t xml:space="preserve"> te verwijderen. In plaats hier van zal boven elke functie (exclusief </w:t>
+      </w:r>
+      <w:proofErr w:type="spellStart"/>
+      <w:r>
+        <w:t>getters</w:t>
+      </w:r>
+      <w:proofErr w:type="spellEnd"/>
+      <w:r>
+        <w:t xml:space="preserve">, setters) </w:t>
+      </w:r>
+      <w:proofErr w:type="spellStart"/>
+      <w:r>
+        <w:t>javadoc</w:t>
+      </w:r>
+      <w:proofErr w:type="spellEnd"/>
+      <w:r>
+        <w:t xml:space="preserve"> komen. Dit zorgt er voor dat de code makkelijker te begrijpen</w:t>
+      </w:r>
+      <w:r>
+        <w:t xml:space="preserve"> is</w:t>
+      </w:r>
+      <w:r>
+        <w:t>.</w:t>
+      </w:r>
+    </w:p>
+    <w:p>
+      <w:pPr>
+        <w:pStyle w:val="Kop2"/>
+      </w:pPr>
+      <w:r>
+        <w:t>5. Volgorde</w:t>
+      </w:r>
+    </w:p>
+    <w:p>
+      <w:r>
+        <w:t xml:space="preserve">Op veel plekken staan functies op een onlogische manier onder elkaar, zoals </w:t>
+      </w:r>
+      <w:proofErr w:type="spellStart"/>
+      <w:r>
+        <w:t>getters</w:t>
+      </w:r>
+      <w:proofErr w:type="spellEnd"/>
+      <w:r>
+        <w:t xml:space="preserve"> tussen andere functies door, of functies die elkaar </w:t>
+      </w:r>
+      <w:proofErr w:type="spellStart"/>
+      <w:r>
+        <w:t>overloaden</w:t>
+      </w:r>
+      <w:proofErr w:type="spellEnd"/>
+      <w:r>
+        <w:t xml:space="preserve"> met functies er tussen.</w:t>
+      </w:r>
+      <w:r>
+        <w:t xml:space="preserve"> </w:t>
+      </w:r>
+      <w:r>
+        <w:t>De oplossing voor dit probleem is om de volgorde van de functies aan te passen zodat de bij elkaar horende functies onder elkaar staan.</w:t>
+      </w:r>
+      <w:r>
+        <w:t xml:space="preserve"> </w:t>
+      </w:r>
+      <w:r>
+        <w:t>Dit zorgt voor beter leesbaardere code.</w:t>
+      </w:r>
+    </w:p>
+    <w:p>
+      <w:pPr>
+        <w:pStyle w:val="Kop2"/>
+      </w:pPr>
+      <w:r>
+        <w:t>6. Onlogische naamgevingen</w:t>
+      </w:r>
+    </w:p>
+    <w:p>
+      <w:r>
+        <w:t xml:space="preserve">Het project bevat veel onduidelijke naamgevingen. Dit kan het lastig maken voor een programmeur om te begrijpen wat een functie of variabele doet. De oplossing voor dit probleem is om de naamgevingen aan te passen zodat de code leesbaarder en makkelijker te </w:t>
+      </w:r>
+      <w:r>
+        <w:t>begrijpen</w:t>
+      </w:r>
+      <w:r>
+        <w:t xml:space="preserve"> wordt.</w:t>
+      </w:r>
+    </w:p>
+    <w:p>
+      <w:pPr>
+        <w:pStyle w:val="Kop2"/>
+      </w:pPr>
+      <w:r>
+        <w:t xml:space="preserve">7. </w:t>
+      </w:r>
+      <w:proofErr w:type="spellStart"/>
+      <w:r>
+        <w:t>toString</w:t>
+      </w:r>
+      <w:proofErr w:type="spellEnd"/>
+    </w:p>
+    <w:p>
+      <w:r>
+        <w:t xml:space="preserve">Er staan in een aantal klassen een </w:t>
+      </w:r>
+      <w:proofErr w:type="spellStart"/>
+      <w:r>
+        <w:t>toString</w:t>
+      </w:r>
+      <w:proofErr w:type="spellEnd"/>
+      <w:r>
+        <w:t xml:space="preserve"> methode. Deze methoden zijn overbodig en worden nergens gebruikt. Deze kunnen verwijdert worden. Dit zorgt voor beter leesbaardere en </w:t>
+      </w:r>
+      <w:r>
+        <w:t>overzichtelijkere</w:t>
+      </w:r>
+      <w:r>
+        <w:t xml:space="preserve"> code.</w:t>
+      </w:r>
+      <w:r>
+        <w:br w:type="page"/>
+      </w:r>
+    </w:p>
+    <w:p>
+      <w:pPr>
+        <w:pStyle w:val="Kop1"/>
+      </w:pPr>
+      <w:r>
+        <w:lastRenderedPageBreak/>
+        <w:t>Styles</w:t>
+      </w:r>
+    </w:p>
+    <w:p>
+      <w:pPr>
+        <w:pStyle w:val="Kop2"/>
+      </w:pPr>
+      <w:r>
+        <w:t xml:space="preserve">1. </w:t>
+      </w:r>
+      <w:r>
+        <w:t>Style array</w:t>
+      </w:r>
+    </w:p>
+    <w:p>
+      <w:r>
+        <w:t>Styles bevat een array van Styles.</w:t>
+      </w:r>
+      <w:r>
+        <w:t xml:space="preserve"> Hierdoor krijg je dat je een Style hebt met lege </w:t>
+      </w:r>
+      <w:r>
+        <w:t xml:space="preserve">style </w:t>
+      </w:r>
+      <w:r>
+        <w:t xml:space="preserve">waarden, met daar binnenin een </w:t>
+      </w:r>
+      <w:r>
+        <w:t>aalstal</w:t>
+      </w:r>
+      <w:r>
+        <w:t xml:space="preserve"> </w:t>
+      </w:r>
+      <w:r>
+        <w:t>S</w:t>
+      </w:r>
+      <w:r>
+        <w:t xml:space="preserve">tyles met </w:t>
+      </w:r>
+      <w:r>
+        <w:t xml:space="preserve">style </w:t>
+      </w:r>
+      <w:r>
+        <w:t xml:space="preserve">waarden </w:t>
+      </w:r>
+      <w:r>
+        <w:t xml:space="preserve">en </w:t>
+      </w:r>
+      <w:r>
+        <w:t>met lege arrays.</w:t>
+      </w:r>
+    </w:p>
+    <w:p>
+      <w:r>
+        <w:t xml:space="preserve">Dit is op te lossen door een aparte klasse te maken met een array </w:t>
+      </w:r>
+      <w:r>
+        <w:t>van</w:t>
+      </w:r>
+      <w:r>
+        <w:t xml:space="preserve"> Styles. </w:t>
+      </w:r>
+      <w:r>
+        <w:t>Deze klasse zal dan de “</w:t>
+      </w:r>
+      <w:proofErr w:type="spellStart"/>
+      <w:r>
+        <w:t>StyleFactory</w:t>
+      </w:r>
+      <w:proofErr w:type="spellEnd"/>
+      <w:r>
+        <w:t xml:space="preserve">” klasse heten. Hierin zal een functie staan waarin op basis van een </w:t>
+      </w:r>
+      <w:proofErr w:type="spellStart"/>
+      <w:r>
+        <w:t>e</w:t>
+      </w:r>
+      <w:r>
+        <w:t>num</w:t>
+      </w:r>
+      <w:proofErr w:type="spellEnd"/>
+      <w:r>
+        <w:t xml:space="preserve"> (zie punt 2)</w:t>
+      </w:r>
+      <w:r>
+        <w:t xml:space="preserve"> een Style object zal worden aangemaakt en </w:t>
+      </w:r>
+      <w:proofErr w:type="spellStart"/>
+      <w:r>
+        <w:t>gereturned</w:t>
+      </w:r>
+      <w:proofErr w:type="spellEnd"/>
+      <w:r>
+        <w:t>.</w:t>
+      </w:r>
+      <w:r>
+        <w:t xml:space="preserve"> </w:t>
+      </w:r>
+    </w:p>
+    <w:p>
+      <w:r>
+        <w:t>Dit zorgt er voor dat er geen lege velden meer zullen ontstaan in de Style klasse.</w:t>
+      </w:r>
+    </w:p>
+    <w:p>
+      <w:pPr>
+        <w:pStyle w:val="Kop2"/>
+      </w:pPr>
+      <w:r>
+        <w:t xml:space="preserve">2. </w:t>
+      </w:r>
+      <w:proofErr w:type="spellStart"/>
+      <w:r>
+        <w:t>Primitive</w:t>
+      </w:r>
+      <w:proofErr w:type="spellEnd"/>
+      <w:r>
+        <w:t xml:space="preserve"> </w:t>
+      </w:r>
+      <w:proofErr w:type="spellStart"/>
+      <w:r>
+        <w:t>obsession</w:t>
+      </w:r>
+      <w:proofErr w:type="spellEnd"/>
+    </w:p>
+    <w:p>
+      <w:r>
+        <w:t xml:space="preserve">De style wordt gekozen aan de hand van een level. Dit is een </w:t>
+      </w:r>
+      <w:proofErr w:type="spellStart"/>
+      <w:r>
+        <w:t>interger</w:t>
+      </w:r>
+      <w:proofErr w:type="spellEnd"/>
+      <w:r>
+        <w:t xml:space="preserve">. Hierdoor kan het lastig zijn te begrijpen welk getal bij welke style </w:t>
+      </w:r>
+      <w:r>
+        <w:t>hoort</w:t>
+      </w:r>
+      <w:r>
+        <w:t>.</w:t>
+      </w:r>
+    </w:p>
+    <w:p>
+      <w:r>
+        <w:t xml:space="preserve">Een oplossing voor dit probleem is om de </w:t>
+      </w:r>
+      <w:proofErr w:type="spellStart"/>
+      <w:r>
+        <w:t>interger</w:t>
+      </w:r>
+      <w:proofErr w:type="spellEnd"/>
+      <w:r>
+        <w:t xml:space="preserve"> om te zetten naar een </w:t>
+      </w:r>
+      <w:proofErr w:type="spellStart"/>
+      <w:r>
+        <w:t>enum</w:t>
+      </w:r>
+      <w:proofErr w:type="spellEnd"/>
+      <w:r>
+        <w:t xml:space="preserve">. </w:t>
+      </w:r>
+    </w:p>
+    <w:p>
+      <w:r>
+        <w:t xml:space="preserve">Dit zorgt er voor dat je duidelijk kan zien welke </w:t>
+      </w:r>
+      <w:r>
+        <w:t>style</w:t>
+      </w:r>
+      <w:r>
+        <w:t xml:space="preserve"> level</w:t>
+      </w:r>
+      <w:r>
+        <w:t xml:space="preserve"> bij welke </w:t>
+      </w:r>
+      <w:r>
+        <w:t xml:space="preserve">style </w:t>
+      </w:r>
+      <w:r>
+        <w:t>hoort.</w:t>
+      </w:r>
+    </w:p>
+    <w:p>
+      <w:pPr>
+        <w:pStyle w:val="Kop2"/>
+      </w:pPr>
+      <w:r>
+        <w:t>3. Dode code</w:t>
+      </w:r>
+    </w:p>
+    <w:p>
+      <w:r>
+        <w:t xml:space="preserve">Er is een functie genaamd </w:t>
+      </w:r>
+      <w:proofErr w:type="spellStart"/>
+      <w:r>
+        <w:t>toString</w:t>
+      </w:r>
+      <w:proofErr w:type="spellEnd"/>
+      <w:r>
+        <w:t xml:space="preserve"> die niet gebruikt wordt.</w:t>
+      </w:r>
+      <w:r>
+        <w:t xml:space="preserve"> Dit is dode code</w:t>
+      </w:r>
+      <w:r>
+        <w:t xml:space="preserve"> en ook </w:t>
+      </w:r>
+      <w:proofErr w:type="spellStart"/>
+      <w:r>
+        <w:t>s</w:t>
+      </w:r>
+      <w:r>
+        <w:t>peculative</w:t>
+      </w:r>
+      <w:proofErr w:type="spellEnd"/>
+      <w:r>
+        <w:t xml:space="preserve"> </w:t>
+      </w:r>
+      <w:proofErr w:type="spellStart"/>
+      <w:r>
+        <w:t>g</w:t>
+      </w:r>
+      <w:r>
+        <w:t>enerality</w:t>
+      </w:r>
+      <w:proofErr w:type="spellEnd"/>
+      <w:r>
+        <w:t>.</w:t>
+      </w:r>
+    </w:p>
+    <w:p>
+      <w:r>
+        <w:t>De oplossing voor dit probleem is om de functie te verwijderen.</w:t>
+      </w:r>
+    </w:p>
+    <w:p>
+      <w:r>
+        <w:t xml:space="preserve">Dit zorgt voor beter leesbare </w:t>
+      </w:r>
+      <w:r>
+        <w:t>en begrijpb</w:t>
+      </w:r>
+      <w:r>
+        <w:t xml:space="preserve">are </w:t>
+      </w:r>
+      <w:r>
+        <w:t>code.</w:t>
+      </w:r>
+    </w:p>
+    <w:p/>
+    <w:p>
+      <w:r>
+        <w:br w:type="page"/>
+      </w:r>
+    </w:p>
+    <w:p>
+      <w:pPr>
+        <w:pStyle w:val="Kop1"/>
+      </w:pPr>
+      <w:r>
+        <w:lastRenderedPageBreak/>
+        <w:t>Slide</w:t>
+      </w:r>
+    </w:p>
+    <w:p>
+      <w:pPr>
+        <w:pStyle w:val="Kop2"/>
+      </w:pPr>
+      <w:r>
+        <w:t xml:space="preserve">1. </w:t>
+      </w:r>
+      <w:proofErr w:type="spellStart"/>
+      <w:r>
+        <w:t>Vectors</w:t>
+      </w:r>
+      <w:proofErr w:type="spellEnd"/>
+    </w:p>
+    <w:p>
+      <w:r>
+        <w:t xml:space="preserve">Op een aantal locaties worden </w:t>
+      </w:r>
+      <w:proofErr w:type="spellStart"/>
+      <w:r>
+        <w:t>Vectors</w:t>
+      </w:r>
+      <w:proofErr w:type="spellEnd"/>
+      <w:r>
+        <w:t xml:space="preserve"> gebruikt als collectie.</w:t>
+      </w:r>
+      <w:r>
+        <w:t xml:space="preserve"> </w:t>
+      </w:r>
+      <w:proofErr w:type="spellStart"/>
+      <w:r>
+        <w:t>Vectors</w:t>
+      </w:r>
+      <w:proofErr w:type="spellEnd"/>
+      <w:r>
+        <w:t xml:space="preserve"> zijn </w:t>
+      </w:r>
+      <w:proofErr w:type="spellStart"/>
+      <w:r>
+        <w:t>legacy</w:t>
+      </w:r>
+      <w:proofErr w:type="spellEnd"/>
+      <w:r>
+        <w:t xml:space="preserve"> en zijn over het algemeen ook langzamer dan bijvoorbeeld </w:t>
+      </w:r>
+      <w:proofErr w:type="spellStart"/>
+      <w:r>
+        <w:t>ArrayLists</w:t>
+      </w:r>
+      <w:proofErr w:type="spellEnd"/>
+      <w:r>
+        <w:t>.</w:t>
+      </w:r>
+    </w:p>
+    <w:p>
+      <w:r>
+        <w:t xml:space="preserve">De oplossing voor dit probleem is om alle </w:t>
+      </w:r>
+      <w:proofErr w:type="spellStart"/>
+      <w:r>
+        <w:t>Vectors</w:t>
+      </w:r>
+      <w:proofErr w:type="spellEnd"/>
+      <w:r>
+        <w:t xml:space="preserve"> te vervangen voor </w:t>
+      </w:r>
+      <w:proofErr w:type="spellStart"/>
+      <w:r>
+        <w:t>ArrayLists</w:t>
+      </w:r>
+      <w:proofErr w:type="spellEnd"/>
+      <w:r>
+        <w:t xml:space="preserve">. Er zijn geen speciale features van Vectoren die hier gebruikt, die </w:t>
+      </w:r>
+      <w:proofErr w:type="spellStart"/>
+      <w:r>
+        <w:t>ArrayLists</w:t>
+      </w:r>
+      <w:proofErr w:type="spellEnd"/>
+      <w:r>
+        <w:t xml:space="preserve"> niet hebben. Ze kunnen dus </w:t>
+      </w:r>
+      <w:r>
+        <w:t xml:space="preserve">worden vervangen door een </w:t>
+      </w:r>
+      <w:proofErr w:type="spellStart"/>
+      <w:r>
+        <w:t>ArrayList</w:t>
+      </w:r>
+      <w:proofErr w:type="spellEnd"/>
+      <w:r>
+        <w:t>.</w:t>
+      </w:r>
+    </w:p>
+    <w:p>
+      <w:r>
+        <w:t>Dit zorgt uiteindelijk voor nettere</w:t>
+      </w:r>
+      <w:r>
+        <w:t xml:space="preserve">, </w:t>
+      </w:r>
+      <w:r>
+        <w:t xml:space="preserve">leesbaardere </w:t>
+      </w:r>
+      <w:r>
+        <w:t xml:space="preserve">en snellere </w:t>
+      </w:r>
+      <w:r>
+        <w:t>code.</w:t>
+      </w:r>
+    </w:p>
+    <w:p>
+      <w:pPr>
+        <w:pStyle w:val="Kop2"/>
+      </w:pPr>
+      <w:r>
+        <w:t>2. Hele objecten</w:t>
+      </w:r>
+    </w:p>
+    <w:p>
+      <w:r>
+        <w:t>Er wordt</w:t>
+      </w:r>
+      <w:r>
+        <w:t xml:space="preserve"> aan</w:t>
+      </w:r>
+      <w:r>
+        <w:t xml:space="preserve"> sommige </w:t>
+      </w:r>
+      <w:r>
+        <w:t>functies</w:t>
+      </w:r>
+      <w:r>
+        <w:t xml:space="preserve"> een heel “Presentation” object meegestuurd. Hiervan worden vervolgens alleen een paar waarden gebruikt.</w:t>
+      </w:r>
+    </w:p>
+    <w:p>
+      <w:r>
+        <w:t>De oplossing voor dit probleem is om alleen de benodigde waarden mee te sturen aan de functie</w:t>
+      </w:r>
+      <w:r>
+        <w:t>.</w:t>
+      </w:r>
+    </w:p>
+    <w:p>
+      <w:r>
+        <w:t>Dit verminderd de complexiteit van de code en maakt het makkelijker te lezen.</w:t>
+      </w:r>
+    </w:p>
+    <w:p>
+      <w:pPr>
+        <w:pStyle w:val="Kop2"/>
+      </w:pPr>
+      <w:r>
+        <w:t>3. Titel</w:t>
+      </w:r>
+    </w:p>
+    <w:p>
+      <w:r>
+        <w:t xml:space="preserve">In een SlideViewerFrame wordt een SlideViewerComponent aangemaakt.  Vervolgens wordt aan de SlideViewerComponent een </w:t>
+      </w:r>
+      <w:r>
+        <w:t xml:space="preserve">SlideViewerFrame </w:t>
+      </w:r>
+      <w:r>
+        <w:t xml:space="preserve">object meegestuurd. </w:t>
+      </w:r>
+      <w:r>
+        <w:t>Deze wordt gebruikt om de titel van de SlideViewerFrame aan te passen.</w:t>
+      </w:r>
+      <w:r>
+        <w:t xml:space="preserve"> Ook wordt de titel meerdere keren aangepast. Al deze aanpassingen worden alleen overschreven door de titel van de presentatie. Deze aanpassingen zijn dus overbodig.</w:t>
+      </w:r>
+    </w:p>
+    <w:p>
+      <w:r>
+        <w:t>Deze titel kan beter aangepast worden bij het inladen van een nieuwe presentatie</w:t>
+      </w:r>
+      <w:r>
+        <w:t>, omdat de titel gezet wordt naar de presentatie titel.</w:t>
+      </w:r>
+      <w:r>
+        <w:t xml:space="preserve"> De dubbele </w:t>
+      </w:r>
+      <w:proofErr w:type="spellStart"/>
+      <w:r>
+        <w:t>setTitles</w:t>
+      </w:r>
+      <w:proofErr w:type="spellEnd"/>
+      <w:r>
+        <w:t xml:space="preserve"> kan worden opgelost door de ongebruikte </w:t>
+      </w:r>
+      <w:proofErr w:type="spellStart"/>
+      <w:r>
+        <w:t>setTitles</w:t>
+      </w:r>
+      <w:proofErr w:type="spellEnd"/>
+      <w:r>
+        <w:t xml:space="preserve"> te verwijderen.</w:t>
+      </w:r>
+    </w:p>
+    <w:p>
+      <w:r>
+        <w:t>Dit zou voorkomen dat een heel SlideViewerFrame object wordt meegestuurd wat zorgt voor beter begrijpbare code.</w:t>
+      </w:r>
+    </w:p>
+    <w:p>
+      <w:pPr>
+        <w:pStyle w:val="Kop2"/>
+      </w:pPr>
+      <w:r>
+        <w:t xml:space="preserve">4. </w:t>
+      </w:r>
+      <w:r>
+        <w:t>Styles</w:t>
+      </w:r>
+    </w:p>
+    <w:p>
+      <w:r>
+        <w:t xml:space="preserve">Er </w:t>
+      </w:r>
+      <w:r>
+        <w:t>worden</w:t>
+      </w:r>
+      <w:r>
+        <w:t xml:space="preserve"> in de draw</w:t>
+      </w:r>
+      <w:r>
+        <w:t xml:space="preserve"> en </w:t>
+      </w:r>
+      <w:proofErr w:type="spellStart"/>
+      <w:r>
+        <w:t>getBoundingBox</w:t>
+      </w:r>
+      <w:proofErr w:type="spellEnd"/>
+      <w:r>
+        <w:t xml:space="preserve"> functie</w:t>
+      </w:r>
+      <w:r>
+        <w:t>s</w:t>
+      </w:r>
+      <w:r>
+        <w:t xml:space="preserve"> </w:t>
+      </w:r>
+      <w:proofErr w:type="spellStart"/>
+      <w:r>
+        <w:t>SlideItem</w:t>
+      </w:r>
+      <w:r>
+        <w:t>s</w:t>
+      </w:r>
+      <w:proofErr w:type="spellEnd"/>
+      <w:r>
+        <w:t xml:space="preserve"> aangemaakt met een style er aan gekoppeld. Vervolgens wordt deze style opgehaald en </w:t>
+      </w:r>
+      <w:r>
+        <w:t>teruggestuurd</w:t>
+      </w:r>
+      <w:r>
+        <w:t xml:space="preserve"> naar de SlideItem. Dit is overbodig en zorgt voor verwarring. Dit is op te lossen door de SlideItem zijn eigen style waarde te laten gebruiken. Dit zorgt voor duidelijkere code.</w:t>
+      </w:r>
+    </w:p>
+    <w:p/>
     <w:p>
       <w:pPr>
         <w:rPr>
@@ -103,21 +1111,6 @@
           <w:szCs w:val="32"/>
         </w:rPr>
       </w:pPr>
-      <w:proofErr w:type="spellStart"/>
-      <w:r>
-        <w:t>XMLAccessor</w:t>
-      </w:r>
-      <w:proofErr w:type="spellEnd"/>
-    </w:p>
-    <w:p>
-      <w:pPr>
-        <w:rPr>
-          <w:rFonts w:asciiTheme="majorHAnsi" w:eastAsiaTheme="majorEastAsia" w:hAnsiTheme="majorHAnsi" w:cstheme="majorBidi"/>
-          <w:color w:val="2F5496" w:themeColor="accent1" w:themeShade="BF"/>
-          <w:sz w:val="32"/>
-          <w:szCs w:val="32"/>
-        </w:rPr>
-      </w:pPr>
       <w:r>
         <w:br w:type="page"/>
       </w:r>
@@ -126,972 +1119,10 @@
       <w:pPr>
         <w:pStyle w:val="Kop1"/>
       </w:pPr>
-      <w:r>
-        <w:lastRenderedPageBreak/>
-        <w:t>Algemeen</w:t>
-      </w:r>
-    </w:p>
-    <w:p>
-      <w:pPr>
-        <w:pStyle w:val="Kop2"/>
-      </w:pPr>
-      <w:r>
-        <w:t xml:space="preserve">1. </w:t>
-      </w:r>
-      <w:proofErr w:type="spellStart"/>
-      <w:r>
-        <w:t>This</w:t>
-      </w:r>
-      <w:proofErr w:type="spellEnd"/>
-    </w:p>
-    <w:p>
-      <w:r>
-        <w:t>Er ontbreken veel “</w:t>
-      </w:r>
-      <w:proofErr w:type="spellStart"/>
-      <w:r>
-        <w:t>this</w:t>
-      </w:r>
-      <w:proofErr w:type="spellEnd"/>
-      <w:r>
-        <w:t>.”. Dit zorgt voor onleesbare code en kan soms ook leiden tot het gebruik van de verkeerde variabelen.</w:t>
-      </w:r>
-      <w:r>
-        <w:t xml:space="preserve"> </w:t>
-      </w:r>
-      <w:r>
-        <w:t>De oplossing voor dit probleem is voor alle keren dat een lokaal field gebruikt wordt, een “</w:t>
-      </w:r>
-      <w:proofErr w:type="spellStart"/>
-      <w:r>
-        <w:t>this</w:t>
-      </w:r>
-      <w:proofErr w:type="spellEnd"/>
-      <w:r>
-        <w:t>.” Er voor wordt gezet.</w:t>
-      </w:r>
-      <w:r>
-        <w:t xml:space="preserve"> </w:t>
-      </w:r>
-      <w:r>
-        <w:t>Dit zorgt uiteindelijk voor leesbaardere code.</w:t>
-      </w:r>
-    </w:p>
-    <w:p>
-      <w:pPr>
-        <w:pStyle w:val="Kop2"/>
-      </w:pPr>
-      <w:r>
-        <w:t>2</w:t>
-      </w:r>
-      <w:r>
-        <w:t xml:space="preserve">. </w:t>
-      </w:r>
-      <w:r>
-        <w:t>Openbare</w:t>
-      </w:r>
-      <w:r>
-        <w:t xml:space="preserve"> variabelen</w:t>
-      </w:r>
-    </w:p>
-    <w:p>
-      <w:r>
-        <w:t xml:space="preserve">Er zijn </w:t>
-      </w:r>
-      <w:r>
-        <w:t>veel openbare</w:t>
-      </w:r>
-      <w:r>
-        <w:t xml:space="preserve"> variabelen. Dit betekend dat deze variabelen overal ge-set kunnen worden.</w:t>
-      </w:r>
-      <w:r>
-        <w:t xml:space="preserve"> </w:t>
-      </w:r>
-      <w:r>
-        <w:t xml:space="preserve">Deze variabelen mogen alleen gelezen kunnen worden, dus is het beter om ze private te maken en </w:t>
-      </w:r>
-      <w:proofErr w:type="spellStart"/>
-      <w:r>
-        <w:t>getters</w:t>
-      </w:r>
-      <w:proofErr w:type="spellEnd"/>
-      <w:r>
-        <w:t xml:space="preserve"> toe te voegen. Alle plekken waar deze velden worden opgeroepen zullen dus ook vervangen moeten worden door </w:t>
-      </w:r>
-      <w:proofErr w:type="spellStart"/>
-      <w:r>
-        <w:t>getters</w:t>
-      </w:r>
-      <w:proofErr w:type="spellEnd"/>
-      <w:r>
-        <w:t>.</w:t>
-      </w:r>
-      <w:r>
-        <w:t xml:space="preserve"> </w:t>
-      </w:r>
-      <w:r>
-        <w:t>Dit zorgt er voor dat niet alle variabelen van buitenaf aangepast kunnen worden</w:t>
-      </w:r>
-      <w:r>
-        <w:t xml:space="preserve"> en zorgt er voor dat waarden niet per ongeluk aangepast kunnen worden.</w:t>
-      </w:r>
-    </w:p>
-    <w:p>
-      <w:pPr>
-        <w:pStyle w:val="Kop2"/>
-      </w:pPr>
-      <w:r>
-        <w:t xml:space="preserve">3. </w:t>
-      </w:r>
-      <w:proofErr w:type="spellStart"/>
-      <w:r>
-        <w:t>Finals</w:t>
-      </w:r>
-      <w:proofErr w:type="spellEnd"/>
-    </w:p>
-    <w:p>
-      <w:r>
-        <w:t>Er ontbreken veel “</w:t>
-      </w:r>
-      <w:proofErr w:type="spellStart"/>
-      <w:r>
-        <w:t>final</w:t>
-      </w:r>
-      <w:proofErr w:type="spellEnd"/>
-      <w:r>
-        <w:t xml:space="preserve">” </w:t>
-      </w:r>
-      <w:proofErr w:type="spellStart"/>
-      <w:r>
-        <w:t>keywords</w:t>
-      </w:r>
-      <w:proofErr w:type="spellEnd"/>
-      <w:r>
-        <w:t>. Hierdoor kan er per ongeluk geschreven worden naar een variabel</w:t>
-      </w:r>
-      <w:r>
-        <w:t xml:space="preserve"> terwijl het alleen maar uitgelezen wordt.</w:t>
-      </w:r>
-      <w:r>
-        <w:t xml:space="preserve"> </w:t>
-      </w:r>
-      <w:r>
-        <w:t>De oplossing voor dit probleem is om voor alle fields die niet veranderen, een “</w:t>
-      </w:r>
-      <w:proofErr w:type="spellStart"/>
-      <w:r>
-        <w:t>final</w:t>
-      </w:r>
-      <w:proofErr w:type="spellEnd"/>
-      <w:r>
-        <w:t>” voor te zetten.</w:t>
-      </w:r>
-      <w:r>
-        <w:t xml:space="preserve"> </w:t>
-      </w:r>
-      <w:r>
-        <w:t>Dit zorgt voor leesbardere code en voorkomt dat de variabelen aangepast worden terwijl dit niet de bedoeling is.</w:t>
-      </w:r>
-    </w:p>
-    <w:p>
-      <w:pPr>
-        <w:pStyle w:val="Kop2"/>
-      </w:pPr>
-      <w:r>
-        <w:t xml:space="preserve">4. Nutteloze </w:t>
-      </w:r>
-      <w:proofErr w:type="spellStart"/>
-      <w:r>
-        <w:t>comment</w:t>
-      </w:r>
-      <w:r>
-        <w:t>s</w:t>
-      </w:r>
-      <w:proofErr w:type="spellEnd"/>
-    </w:p>
-    <w:p>
-      <w:r>
-        <w:t xml:space="preserve">Er zijn veel nutteloze </w:t>
-      </w:r>
-      <w:proofErr w:type="spellStart"/>
-      <w:r>
-        <w:t>comments</w:t>
-      </w:r>
-      <w:proofErr w:type="spellEnd"/>
-      <w:r>
-        <w:t>. Zoals bij een field uitleggen waarom het bestaat</w:t>
-      </w:r>
-      <w:r>
-        <w:t xml:space="preserve">, of </w:t>
-      </w:r>
-      <w:proofErr w:type="spellStart"/>
-      <w:r>
-        <w:t>comments</w:t>
-      </w:r>
-      <w:proofErr w:type="spellEnd"/>
-      <w:r>
-        <w:t xml:space="preserve"> bij </w:t>
-      </w:r>
-      <w:proofErr w:type="spellStart"/>
-      <w:r>
-        <w:t>getters</w:t>
-      </w:r>
-      <w:proofErr w:type="spellEnd"/>
-      <w:r>
-        <w:t xml:space="preserve"> en setters. Deze zijn overbodig.</w:t>
-      </w:r>
-      <w:r>
-        <w:t xml:space="preserve"> </w:t>
-      </w:r>
-      <w:r>
-        <w:t xml:space="preserve">De oplossing voor dit probleem is om alle nutteloze </w:t>
-      </w:r>
-      <w:proofErr w:type="spellStart"/>
-      <w:r>
-        <w:t>comments</w:t>
-      </w:r>
-      <w:proofErr w:type="spellEnd"/>
-      <w:r>
-        <w:t xml:space="preserve"> te verwijderen. In plaats hier van zal boven elke functie (exclusief </w:t>
-      </w:r>
-      <w:proofErr w:type="spellStart"/>
-      <w:r>
-        <w:t>getters</w:t>
-      </w:r>
-      <w:proofErr w:type="spellEnd"/>
-      <w:r>
-        <w:t xml:space="preserve">, setters) </w:t>
-      </w:r>
-      <w:proofErr w:type="spellStart"/>
-      <w:r>
-        <w:t>javadoc</w:t>
-      </w:r>
-      <w:proofErr w:type="spellEnd"/>
-      <w:r>
-        <w:t xml:space="preserve"> komen. Dit zorgt er voor dat de code makkelijker te begrijpen</w:t>
-      </w:r>
-      <w:r>
-        <w:t xml:space="preserve"> is</w:t>
-      </w:r>
-      <w:r>
-        <w:t>.</w:t>
-      </w:r>
-    </w:p>
-    <w:p>
-      <w:pPr>
-        <w:pStyle w:val="Kop2"/>
-      </w:pPr>
-      <w:r>
-        <w:t>5. Volgorde</w:t>
-      </w:r>
-    </w:p>
-    <w:p>
-      <w:r>
-        <w:t xml:space="preserve">Op veel plekken staan functies op een onlogische manier onder elkaar, zoals </w:t>
-      </w:r>
-      <w:proofErr w:type="spellStart"/>
-      <w:r>
-        <w:t>getters</w:t>
-      </w:r>
-      <w:proofErr w:type="spellEnd"/>
-      <w:r>
-        <w:t xml:space="preserve"> tussen andere functies door, of functies die elkaar </w:t>
-      </w:r>
-      <w:proofErr w:type="spellStart"/>
-      <w:r>
-        <w:t>overloaden</w:t>
-      </w:r>
-      <w:proofErr w:type="spellEnd"/>
-      <w:r>
-        <w:t xml:space="preserve"> met functies er tussen.</w:t>
-      </w:r>
-      <w:r>
-        <w:t xml:space="preserve"> </w:t>
-      </w:r>
-      <w:r>
-        <w:t>De oplossing voor dit probleem is om de volgorde van de functies aan te passen zodat de bij elkaar horende functies onder elkaar staan.</w:t>
-      </w:r>
-      <w:r>
-        <w:t xml:space="preserve"> </w:t>
-      </w:r>
-      <w:r>
-        <w:t>Dit zorgt voor beter leesbaardere code.</w:t>
-      </w:r>
-    </w:p>
-    <w:p>
-      <w:pPr>
-        <w:pStyle w:val="Kop2"/>
-      </w:pPr>
-      <w:r>
-        <w:t>6. Onlogische naamgevingen</w:t>
-      </w:r>
-    </w:p>
-    <w:p>
-      <w:r>
-        <w:t xml:space="preserve">Het project bevat veel onduidelijke naamgevingen. Dit kan het lastig maken voor een programmeur om te begrijpen wat een functie of variabele doet. De oplossing voor dit probleem is om de naamgevingen aan te passen zodat de code leesbaarder en makkelijker te </w:t>
-      </w:r>
-      <w:r>
-        <w:t>begrijpen</w:t>
-      </w:r>
-      <w:r>
-        <w:t xml:space="preserve"> wordt.</w:t>
-      </w:r>
-    </w:p>
-    <w:p>
-      <w:pPr>
-        <w:pStyle w:val="Kop2"/>
-      </w:pPr>
-      <w:r>
-        <w:t xml:space="preserve">7. </w:t>
-      </w:r>
-      <w:proofErr w:type="spellStart"/>
-      <w:r>
-        <w:t>toString</w:t>
-      </w:r>
-      <w:proofErr w:type="spellEnd"/>
-    </w:p>
-    <w:p>
-      <w:r>
-        <w:t xml:space="preserve">Er staan in een aantal klassen een </w:t>
-      </w:r>
-      <w:proofErr w:type="spellStart"/>
-      <w:r>
-        <w:t>toString</w:t>
-      </w:r>
-      <w:proofErr w:type="spellEnd"/>
-      <w:r>
-        <w:t xml:space="preserve"> methode. Deze methoden zijn overbodig en worden nergens gebruikt. Deze kunnen verwijdert worden. Dit zorgt voor beter leesbaardere en </w:t>
-      </w:r>
-      <w:r>
-        <w:t>overzichtelijkere</w:t>
-      </w:r>
-      <w:r>
-        <w:t xml:space="preserve"> code.</w:t>
-      </w:r>
-      <w:r>
-        <w:br w:type="page"/>
-      </w:r>
-    </w:p>
-    <w:p>
-      <w:pPr>
-        <w:pStyle w:val="Kop1"/>
-      </w:pPr>
-      <w:r>
-        <w:lastRenderedPageBreak/>
-        <w:t>Styles</w:t>
-      </w:r>
-    </w:p>
-    <w:p>
-      <w:pPr>
-        <w:pStyle w:val="Kop2"/>
-      </w:pPr>
-      <w:r>
-        <w:t xml:space="preserve">1. </w:t>
-      </w:r>
-      <w:r>
-        <w:t>Style array</w:t>
-      </w:r>
-    </w:p>
-    <w:p>
-      <w:r>
-        <w:t>Styles bevat een array van Styles.</w:t>
-      </w:r>
-      <w:r>
-        <w:t xml:space="preserve"> Hierdoor krijg je dat je een Style hebt met lege </w:t>
-      </w:r>
-      <w:r>
-        <w:t xml:space="preserve">style </w:t>
-      </w:r>
-      <w:r>
-        <w:t xml:space="preserve">waarden, met daar binnenin een </w:t>
-      </w:r>
-      <w:r>
-        <w:t>aalstal</w:t>
-      </w:r>
-      <w:r>
-        <w:t xml:space="preserve"> </w:t>
-      </w:r>
-      <w:r>
-        <w:t>S</w:t>
-      </w:r>
-      <w:r>
-        <w:t xml:space="preserve">tyles met </w:t>
-      </w:r>
-      <w:r>
-        <w:t xml:space="preserve">style </w:t>
-      </w:r>
-      <w:r>
-        <w:t xml:space="preserve">waarden </w:t>
-      </w:r>
-      <w:r>
-        <w:t xml:space="preserve">en </w:t>
-      </w:r>
-      <w:r>
-        <w:t>met lege arrays.</w:t>
-      </w:r>
-    </w:p>
-    <w:p>
-      <w:r>
-        <w:t xml:space="preserve">Dit is op te lossen door een aparte klasse te maken met een array </w:t>
-      </w:r>
-      <w:r>
-        <w:t>van</w:t>
-      </w:r>
-      <w:r>
-        <w:t xml:space="preserve"> Styles. </w:t>
-      </w:r>
-      <w:r>
-        <w:t>Deze klasse zal dan de “</w:t>
-      </w:r>
-      <w:proofErr w:type="spellStart"/>
-      <w:r>
-        <w:t>StyleFactory</w:t>
-      </w:r>
-      <w:proofErr w:type="spellEnd"/>
-      <w:r>
-        <w:t xml:space="preserve">” klasse heten. Hierin zal een functie staan waarin op basis van een </w:t>
-      </w:r>
-      <w:proofErr w:type="spellStart"/>
-      <w:r>
-        <w:t>e</w:t>
-      </w:r>
-      <w:r>
-        <w:t>num</w:t>
-      </w:r>
-      <w:proofErr w:type="spellEnd"/>
-      <w:r>
-        <w:t xml:space="preserve"> (zie punt 2)</w:t>
-      </w:r>
-      <w:r>
-        <w:t xml:space="preserve"> een Style object zal worden aangemaakt en </w:t>
-      </w:r>
-      <w:proofErr w:type="spellStart"/>
-      <w:r>
-        <w:t>gereturned</w:t>
-      </w:r>
-      <w:proofErr w:type="spellEnd"/>
-      <w:r>
-        <w:t>.</w:t>
-      </w:r>
-      <w:r>
-        <w:t xml:space="preserve"> </w:t>
-      </w:r>
-    </w:p>
-    <w:p>
-      <w:r>
-        <w:t>Dit zorgt er voor dat er geen lege velden meer zullen ontstaan in de Style klasse.</w:t>
-      </w:r>
-    </w:p>
-    <w:p>
-      <w:pPr>
-        <w:pStyle w:val="Kop2"/>
-      </w:pPr>
-      <w:r>
-        <w:t xml:space="preserve">2. </w:t>
-      </w:r>
-      <w:proofErr w:type="spellStart"/>
-      <w:r>
-        <w:t>Primitive</w:t>
-      </w:r>
-      <w:proofErr w:type="spellEnd"/>
-      <w:r>
-        <w:t xml:space="preserve"> </w:t>
-      </w:r>
-      <w:proofErr w:type="spellStart"/>
-      <w:r>
-        <w:t>obsession</w:t>
-      </w:r>
-      <w:proofErr w:type="spellEnd"/>
-    </w:p>
-    <w:p>
-      <w:r>
-        <w:t xml:space="preserve">De style wordt gekozen aan de hand van een level. Dit is een </w:t>
-      </w:r>
-      <w:proofErr w:type="spellStart"/>
-      <w:r>
-        <w:t>interger</w:t>
-      </w:r>
-      <w:proofErr w:type="spellEnd"/>
-      <w:r>
-        <w:t xml:space="preserve">. Hierdoor kan het lastig zijn te begrijpen welk getal bij welke style </w:t>
-      </w:r>
-      <w:r>
-        <w:t>hoort</w:t>
-      </w:r>
-      <w:r>
-        <w:t>.</w:t>
-      </w:r>
-    </w:p>
-    <w:p>
-      <w:r>
-        <w:t xml:space="preserve">Een oplossing voor dit probleem is om de </w:t>
-      </w:r>
-      <w:proofErr w:type="spellStart"/>
-      <w:r>
-        <w:t>interger</w:t>
-      </w:r>
-      <w:proofErr w:type="spellEnd"/>
-      <w:r>
-        <w:t xml:space="preserve"> om te zetten naar een </w:t>
-      </w:r>
-      <w:proofErr w:type="spellStart"/>
-      <w:r>
-        <w:t>enum</w:t>
-      </w:r>
-      <w:proofErr w:type="spellEnd"/>
-      <w:r>
-        <w:t xml:space="preserve">. </w:t>
-      </w:r>
-    </w:p>
-    <w:p>
-      <w:r>
-        <w:t xml:space="preserve">Dit zorgt er voor dat je duidelijk kan zien welke </w:t>
-      </w:r>
-      <w:r>
-        <w:t>style</w:t>
-      </w:r>
-      <w:r>
-        <w:t xml:space="preserve"> level</w:t>
-      </w:r>
-      <w:r>
-        <w:t xml:space="preserve"> bij welke </w:t>
-      </w:r>
-      <w:r>
-        <w:t xml:space="preserve">style </w:t>
-      </w:r>
-      <w:r>
-        <w:t>hoort.</w:t>
-      </w:r>
-    </w:p>
-    <w:p>
-      <w:pPr>
-        <w:pStyle w:val="Kop2"/>
-      </w:pPr>
-      <w:r>
-        <w:t>3. Dode code</w:t>
-      </w:r>
-    </w:p>
-    <w:p>
-      <w:r>
-        <w:t xml:space="preserve">Er is een functie genaamd </w:t>
-      </w:r>
-      <w:proofErr w:type="spellStart"/>
-      <w:r>
-        <w:t>toString</w:t>
-      </w:r>
-      <w:proofErr w:type="spellEnd"/>
-      <w:r>
-        <w:t xml:space="preserve"> die niet gebruikt wordt.</w:t>
-      </w:r>
-      <w:r>
-        <w:t xml:space="preserve"> Dit is dode code</w:t>
-      </w:r>
-      <w:r>
-        <w:t xml:space="preserve"> en ook </w:t>
-      </w:r>
-      <w:proofErr w:type="spellStart"/>
-      <w:r>
-        <w:t>s</w:t>
-      </w:r>
-      <w:r>
-        <w:t>peculative</w:t>
-      </w:r>
-      <w:proofErr w:type="spellEnd"/>
-      <w:r>
-        <w:t xml:space="preserve"> </w:t>
-      </w:r>
-      <w:proofErr w:type="spellStart"/>
-      <w:r>
-        <w:t>g</w:t>
-      </w:r>
-      <w:r>
-        <w:t>enerality</w:t>
-      </w:r>
-      <w:proofErr w:type="spellEnd"/>
-      <w:r>
-        <w:t>.</w:t>
-      </w:r>
-    </w:p>
-    <w:p>
-      <w:r>
-        <w:t>De oplossing voor dit probleem is om de functie te verwijderen.</w:t>
-      </w:r>
-    </w:p>
-    <w:p>
-      <w:r>
-        <w:t xml:space="preserve">Dit zorgt voor beter leesbare </w:t>
-      </w:r>
-      <w:r>
-        <w:t>en begrijpb</w:t>
-      </w:r>
-      <w:r>
-        <w:t xml:space="preserve">are </w:t>
-      </w:r>
-      <w:r>
-        <w:t>code.</w:t>
-      </w:r>
-    </w:p>
-    <w:p/>
-    <w:p>
-      <w:r>
-        <w:br w:type="page"/>
-      </w:r>
-    </w:p>
-    <w:p>
-      <w:pPr>
-        <w:pStyle w:val="Kop1"/>
-      </w:pPr>
-      <w:r>
-        <w:lastRenderedPageBreak/>
-        <w:t>Slide</w:t>
-      </w:r>
-    </w:p>
-    <w:p>
-      <w:pPr>
-        <w:pStyle w:val="Kop2"/>
-      </w:pPr>
-      <w:r>
-        <w:t xml:space="preserve">1. </w:t>
-      </w:r>
-      <w:proofErr w:type="spellStart"/>
-      <w:r>
-        <w:t>Vectors</w:t>
-      </w:r>
-      <w:proofErr w:type="spellEnd"/>
-    </w:p>
-    <w:p>
-      <w:r>
-        <w:t xml:space="preserve">Op een aantal locaties worden </w:t>
-      </w:r>
-      <w:proofErr w:type="spellStart"/>
-      <w:r>
-        <w:t>Vectors</w:t>
-      </w:r>
-      <w:proofErr w:type="spellEnd"/>
-      <w:r>
-        <w:t xml:space="preserve"> gebruikt als collectie.</w:t>
-      </w:r>
-      <w:r>
-        <w:t xml:space="preserve"> </w:t>
-      </w:r>
-      <w:proofErr w:type="spellStart"/>
-      <w:r>
-        <w:t>Vectors</w:t>
-      </w:r>
-      <w:proofErr w:type="spellEnd"/>
-      <w:r>
-        <w:t xml:space="preserve"> zijn </w:t>
-      </w:r>
-      <w:proofErr w:type="spellStart"/>
-      <w:r>
-        <w:t>legacy</w:t>
-      </w:r>
-      <w:proofErr w:type="spellEnd"/>
-      <w:r>
-        <w:t xml:space="preserve"> en zijn over het algemeen ook langzamer dan bijvoorbeeld </w:t>
-      </w:r>
-      <w:proofErr w:type="spellStart"/>
-      <w:r>
-        <w:t>ArrayLists</w:t>
-      </w:r>
-      <w:proofErr w:type="spellEnd"/>
-      <w:r>
-        <w:t>.</w:t>
-      </w:r>
-    </w:p>
-    <w:p>
-      <w:r>
-        <w:t xml:space="preserve">De oplossing voor dit probleem is om alle </w:t>
-      </w:r>
-      <w:proofErr w:type="spellStart"/>
-      <w:r>
-        <w:t>Vectors</w:t>
-      </w:r>
-      <w:proofErr w:type="spellEnd"/>
-      <w:r>
-        <w:t xml:space="preserve"> te vervangen voor </w:t>
-      </w:r>
-      <w:proofErr w:type="spellStart"/>
-      <w:r>
-        <w:t>ArrayLists</w:t>
-      </w:r>
-      <w:proofErr w:type="spellEnd"/>
-      <w:r>
-        <w:t xml:space="preserve">. Er zijn geen speciale features van Vectoren die hier gebruikt, die </w:t>
-      </w:r>
-      <w:proofErr w:type="spellStart"/>
-      <w:r>
-        <w:t>ArrayLists</w:t>
-      </w:r>
-      <w:proofErr w:type="spellEnd"/>
-      <w:r>
-        <w:t xml:space="preserve"> niet hebben. Ze kunnen dus </w:t>
-      </w:r>
-      <w:r>
-        <w:t xml:space="preserve">worden vervangen door een </w:t>
-      </w:r>
-      <w:proofErr w:type="spellStart"/>
-      <w:r>
-        <w:t>ArrayList</w:t>
-      </w:r>
-      <w:proofErr w:type="spellEnd"/>
-      <w:r>
-        <w:t>.</w:t>
-      </w:r>
-    </w:p>
-    <w:p>
-      <w:r>
-        <w:t>Dit zorgt uiteindelijk voor nettere</w:t>
-      </w:r>
-      <w:r>
-        <w:t xml:space="preserve">, </w:t>
-      </w:r>
-      <w:r>
-        <w:t xml:space="preserve">leesbaardere </w:t>
-      </w:r>
-      <w:r>
-        <w:t xml:space="preserve">en snellere </w:t>
-      </w:r>
-      <w:r>
-        <w:t>code.</w:t>
-      </w:r>
-    </w:p>
-    <w:p>
-      <w:pPr>
-        <w:pStyle w:val="Kop2"/>
-      </w:pPr>
-      <w:r>
-        <w:t>2. Hele objecten</w:t>
-      </w:r>
-    </w:p>
-    <w:p>
-      <w:r>
-        <w:t>Er wordt</w:t>
-      </w:r>
-      <w:r>
-        <w:t xml:space="preserve"> aan</w:t>
-      </w:r>
-      <w:r>
-        <w:t xml:space="preserve"> sommige </w:t>
-      </w:r>
-      <w:r>
-        <w:t>functies</w:t>
-      </w:r>
-      <w:r>
-        <w:t xml:space="preserve"> een heel “Presentation” object meegestuurd. Hiervan worden vervolgens alleen een paar waarden gebruikt.</w:t>
-      </w:r>
-    </w:p>
-    <w:p>
-      <w:r>
-        <w:t>De oplossing voor dit probleem is om alleen de benodigde waarden mee te sturen aan de functie</w:t>
-      </w:r>
-      <w:r>
-        <w:t>.</w:t>
-      </w:r>
-    </w:p>
-    <w:p>
-      <w:r>
-        <w:t>Dit verminderd de complexiteit van de code en maakt het makkelijker te lezen.</w:t>
-      </w:r>
-    </w:p>
-    <w:p>
-      <w:pPr>
-        <w:pStyle w:val="Kop2"/>
-      </w:pPr>
-      <w:r>
-        <w:t>3. Titel</w:t>
-      </w:r>
-    </w:p>
-    <w:p>
-      <w:r>
-        <w:t xml:space="preserve">In een </w:t>
-      </w:r>
-      <w:proofErr w:type="spellStart"/>
-      <w:r>
-        <w:t>SlideViewerFrame</w:t>
-      </w:r>
-      <w:proofErr w:type="spellEnd"/>
-      <w:r>
-        <w:t xml:space="preserve"> wordt een </w:t>
-      </w:r>
-      <w:proofErr w:type="spellStart"/>
-      <w:r>
-        <w:t>SlideViewerComponent</w:t>
-      </w:r>
-      <w:proofErr w:type="spellEnd"/>
-      <w:r>
-        <w:t xml:space="preserve"> aangemaakt.  Vervolgens wordt aan de </w:t>
-      </w:r>
-      <w:proofErr w:type="spellStart"/>
-      <w:r>
-        <w:t>SlideViewerComponent</w:t>
-      </w:r>
-      <w:proofErr w:type="spellEnd"/>
-      <w:r>
-        <w:t xml:space="preserve"> een </w:t>
-      </w:r>
-      <w:proofErr w:type="spellStart"/>
-      <w:r>
-        <w:t>SlideViewerFrame</w:t>
-      </w:r>
-      <w:proofErr w:type="spellEnd"/>
-      <w:r>
-        <w:t xml:space="preserve"> </w:t>
-      </w:r>
-      <w:r>
-        <w:t xml:space="preserve">object meegestuurd. </w:t>
-      </w:r>
-      <w:r>
-        <w:t xml:space="preserve">Deze wordt gebruikt om de titel van de </w:t>
-      </w:r>
-      <w:proofErr w:type="spellStart"/>
-      <w:r>
-        <w:t>SlideViewerFrame</w:t>
-      </w:r>
-      <w:proofErr w:type="spellEnd"/>
-      <w:r>
-        <w:t xml:space="preserve"> aan te passen.</w:t>
-      </w:r>
-      <w:r>
-        <w:t xml:space="preserve"> Ook wordt de titel meerdere keren aangepast. Al deze aanpassingen worden alleen overschreven door de titel van de presentatie. Deze aanpassingen zijn dus overbodig.</w:t>
-      </w:r>
-    </w:p>
-    <w:p>
-      <w:r>
-        <w:t>Deze titel kan beter aangepast worden bij het inladen van een nieuwe presentatie</w:t>
-      </w:r>
-      <w:r>
-        <w:t>, omdat de titel gezet wordt naar de presentatie titel.</w:t>
-      </w:r>
-      <w:r>
-        <w:t xml:space="preserve"> De dubbele </w:t>
-      </w:r>
-      <w:proofErr w:type="spellStart"/>
-      <w:r>
-        <w:t>setTitles</w:t>
-      </w:r>
-      <w:proofErr w:type="spellEnd"/>
-      <w:r>
-        <w:t xml:space="preserve"> kan worden opgelost door de ongebruikte </w:t>
-      </w:r>
-      <w:proofErr w:type="spellStart"/>
-      <w:r>
-        <w:t>setTitles</w:t>
-      </w:r>
-      <w:proofErr w:type="spellEnd"/>
-      <w:r>
-        <w:t xml:space="preserve"> te verwijderen.</w:t>
-      </w:r>
-    </w:p>
-    <w:p>
-      <w:r>
-        <w:t xml:space="preserve">Dit zou voorkomen dat een heel </w:t>
-      </w:r>
-      <w:proofErr w:type="spellStart"/>
-      <w:r>
-        <w:t>SlideViewerFrame</w:t>
-      </w:r>
-      <w:proofErr w:type="spellEnd"/>
-      <w:r>
-        <w:t xml:space="preserve"> object wordt meegestuurd wat zorgt voor beter begrijpbare code.</w:t>
-      </w:r>
-    </w:p>
-    <w:p>
-      <w:pPr>
-        <w:pStyle w:val="Kop2"/>
-      </w:pPr>
-      <w:r>
-        <w:t xml:space="preserve">4. </w:t>
-      </w:r>
-      <w:r>
-        <w:t>Styles</w:t>
-      </w:r>
-    </w:p>
-    <w:p>
-      <w:r>
-        <w:t xml:space="preserve">Er </w:t>
-      </w:r>
-      <w:r>
-        <w:t>worden</w:t>
-      </w:r>
-      <w:r>
-        <w:t xml:space="preserve"> in de draw</w:t>
-      </w:r>
-      <w:r>
-        <w:t xml:space="preserve"> en </w:t>
-      </w:r>
-      <w:proofErr w:type="spellStart"/>
-      <w:r>
-        <w:t>getBoundingBox</w:t>
-      </w:r>
-      <w:proofErr w:type="spellEnd"/>
-      <w:r>
-        <w:t xml:space="preserve"> functie</w:t>
-      </w:r>
-      <w:r>
-        <w:t>s</w:t>
-      </w:r>
-      <w:r>
-        <w:t xml:space="preserve"> </w:t>
-      </w:r>
-      <w:proofErr w:type="spellStart"/>
-      <w:r>
-        <w:t>SlideItem</w:t>
-      </w:r>
-      <w:r>
-        <w:t>s</w:t>
-      </w:r>
-      <w:proofErr w:type="spellEnd"/>
-      <w:r>
-        <w:t xml:space="preserve"> aangemaakt met een style er aan gekoppeld. Vervolgens wordt deze style opgehaald en </w:t>
-      </w:r>
-      <w:r>
-        <w:t>teruggestuurd</w:t>
-      </w:r>
-      <w:r>
-        <w:t xml:space="preserve"> naar de </w:t>
-      </w:r>
-      <w:proofErr w:type="spellStart"/>
-      <w:r>
-        <w:t>SlideItem</w:t>
-      </w:r>
-      <w:proofErr w:type="spellEnd"/>
-      <w:r>
-        <w:t xml:space="preserve">. Dit is overbodig en zorgt voor verwarring. Dit is op te lossen door de </w:t>
-      </w:r>
-      <w:proofErr w:type="spellStart"/>
-      <w:r>
-        <w:t>SlideItem</w:t>
-      </w:r>
-      <w:proofErr w:type="spellEnd"/>
-      <w:r>
-        <w:t xml:space="preserve"> zijn eigen style waarde te laten gebruiken. Dit zorgt voor duidelijkere code.</w:t>
-      </w:r>
-    </w:p>
-    <w:p/>
-    <w:p>
-      <w:pPr>
-        <w:rPr>
-          <w:rFonts w:asciiTheme="majorHAnsi" w:eastAsiaTheme="majorEastAsia" w:hAnsiTheme="majorHAnsi" w:cstheme="majorBidi"/>
-          <w:color w:val="2F5496" w:themeColor="accent1" w:themeShade="BF"/>
-          <w:sz w:val="32"/>
-          <w:szCs w:val="32"/>
-        </w:rPr>
-      </w:pPr>
-      <w:r>
-        <w:br w:type="page"/>
-      </w:r>
-    </w:p>
-    <w:p>
-      <w:pPr>
-        <w:pStyle w:val="Kop1"/>
-      </w:pPr>
-      <w:proofErr w:type="spellStart"/>
       <w:r>
         <w:lastRenderedPageBreak/>
         <w:t>SlideItem</w:t>
       </w:r>
-      <w:proofErr w:type="spellEnd"/>
     </w:p>
     <w:p>
       <w:pPr>
@@ -1116,15 +1147,7 @@
       </w:r>
       <w:proofErr w:type="spellEnd"/>
       <w:r>
-        <w:t xml:space="preserve"> meegegeven aan een aantal draw functies. Deze wordt vervolgens alleen gebruikt in de </w:t>
-      </w:r>
-      <w:proofErr w:type="spellStart"/>
-      <w:r>
-        <w:t>BitmapItem</w:t>
-      </w:r>
-      <w:proofErr w:type="spellEnd"/>
-      <w:r>
-        <w:t xml:space="preserve"> class om een afbeelding te tonen en is hier niet eens verplicht.</w:t>
+        <w:t xml:space="preserve"> meegegeven aan een aantal draw functies. Deze wordt vervolgens alleen gebruikt in de BitmapItem class om een afbeelding te tonen en is hier niet eens verplicht.</w:t>
       </w:r>
       <w:r>
         <w:t xml:space="preserve"> Deze </w:t>
@@ -1169,12 +1192,10 @@
       <w:pPr>
         <w:pStyle w:val="Kop1"/>
       </w:pPr>
-      <w:proofErr w:type="spellStart"/>
       <w:r>
         <w:lastRenderedPageBreak/>
         <w:t>XMLAccessor</w:t>
       </w:r>
-      <w:proofErr w:type="spellEnd"/>
     </w:p>
     <w:p>
       <w:pPr>

</xml_diff>

<commit_message>
Split presentation controls from presentation
Simplified most functions in presentation. Changed some function names, Centralized all slide controls to a new file
</commit_message>
<xml_diff>
--- a/Problemenanalyse.docx
+++ b/Problemenanalyse.docx
@@ -5,6 +5,19 @@
     <w:p>
       <w:pPr>
         <w:rPr>
+          <w:color w:val="92D050"/>
+        </w:rPr>
+      </w:pPr>
+      <w:r>
+        <w:rPr>
+          <w:color w:val="92D050"/>
+        </w:rPr>
+        <w:t>AboutBox</w:t>
+      </w:r>
+    </w:p>
+    <w:p>
+      <w:pPr>
+        <w:rPr>
           <w:color w:val="FF0000"/>
         </w:rPr>
       </w:pPr>
@@ -12,7 +25,7 @@
         <w:rPr>
           <w:color w:val="FF0000"/>
         </w:rPr>
-        <w:t>AboutBox</w:t>
+        <w:t>Accessor</w:t>
       </w:r>
     </w:p>
     <w:p>
@@ -23,87 +36,126 @@
       </w:pPr>
       <w:r>
         <w:rPr>
+          <w:color w:val="ED7D31" w:themeColor="accent2"/>
+        </w:rPr>
+        <w:t>BitmapItem</w:t>
+      </w:r>
+    </w:p>
+    <w:p>
+      <w:pPr>
+        <w:rPr>
           <w:color w:val="FF0000"/>
         </w:rPr>
-        <w:t>Accessor</w:t>
-      </w:r>
-    </w:p>
-    <w:p>
-      <w:pPr>
+      </w:pPr>
+      <w:r>
         <w:rPr>
           <w:color w:val="FF0000"/>
         </w:rPr>
-      </w:pPr>
-      <w:r>
+        <w:t>DemoPresentation</w:t>
+      </w:r>
+    </w:p>
+    <w:p>
+      <w:pPr>
         <w:rPr>
           <w:color w:val="FF0000"/>
         </w:rPr>
-        <w:t>BitmapItem</w:t>
-      </w:r>
-    </w:p>
-    <w:p>
-      <w:pPr>
+      </w:pPr>
+      <w:r>
         <w:rPr>
           <w:color w:val="FF0000"/>
         </w:rPr>
-      </w:pPr>
-      <w:r>
+        <w:t>JabberPoint</w:t>
+      </w:r>
+    </w:p>
+    <w:p>
+      <w:pPr>
         <w:rPr>
           <w:color w:val="FF0000"/>
         </w:rPr>
-        <w:t>DemoPresentation</w:t>
-      </w:r>
-    </w:p>
-    <w:p>
-      <w:pPr>
+      </w:pPr>
+      <w:r>
         <w:rPr>
           <w:color w:val="FF0000"/>
         </w:rPr>
-      </w:pPr>
-      <w:r>
+        <w:t>KeyController</w:t>
+      </w:r>
+    </w:p>
+    <w:p>
+      <w:pPr>
         <w:rPr>
           <w:color w:val="FF0000"/>
         </w:rPr>
-        <w:t>JabberPoint</w:t>
-      </w:r>
-    </w:p>
-    <w:p>
-      <w:pPr>
+      </w:pPr>
+      <w:r>
         <w:rPr>
           <w:color w:val="FF0000"/>
         </w:rPr>
-      </w:pPr>
-      <w:r>
+        <w:t>MenuController</w:t>
+      </w:r>
+    </w:p>
+    <w:p>
+      <w:pPr>
         <w:rPr>
           <w:color w:val="FF0000"/>
         </w:rPr>
-        <w:t>KeyController</w:t>
-      </w:r>
-    </w:p>
-    <w:p>
-      <w:pPr>
+      </w:pPr>
+      <w:r>
         <w:rPr>
           <w:color w:val="FF0000"/>
         </w:rPr>
-      </w:pPr>
-      <w:r>
+        <w:t>Presentation</w:t>
+      </w:r>
+    </w:p>
+    <w:p>
+      <w:pPr>
+        <w:rPr>
+          <w:color w:val="92D050"/>
+        </w:rPr>
+      </w:pPr>
+      <w:r>
+        <w:rPr>
+          <w:color w:val="92D050"/>
+        </w:rPr>
+        <w:t>Slide</w:t>
+      </w:r>
+    </w:p>
+    <w:p>
+      <w:pPr>
+        <w:rPr>
+          <w:color w:val="92D050"/>
+        </w:rPr>
+      </w:pPr>
+      <w:r>
+        <w:rPr>
+          <w:color w:val="92D050"/>
+        </w:rPr>
+        <w:t>SlideItem</w:t>
+      </w:r>
+    </w:p>
+    <w:p>
+      <w:pPr>
         <w:rPr>
           <w:color w:val="FF0000"/>
         </w:rPr>
-        <w:t>MenuController</w:t>
-      </w:r>
-    </w:p>
-    <w:p>
-      <w:pPr>
+      </w:pPr>
+      <w:r>
         <w:rPr>
           <w:color w:val="FF0000"/>
         </w:rPr>
-      </w:pPr>
-      <w:r>
+        <w:t>SlideViewerComponent</w:t>
+      </w:r>
+    </w:p>
+    <w:p>
+      <w:pPr>
         <w:rPr>
           <w:color w:val="FF0000"/>
         </w:rPr>
-        <w:t>Presentation</w:t>
+      </w:pPr>
+      <w:r>
+        <w:rPr>
+          <w:color w:val="FF0000"/>
+        </w:rPr>
+        <w:t>SlideViewerFrame</w:t>
       </w:r>
     </w:p>
     <w:p>
@@ -116,70 +168,18 @@
         <w:rPr>
           <w:color w:val="92D050"/>
         </w:rPr>
-        <w:t>Slide</w:t>
-      </w:r>
-    </w:p>
-    <w:p>
-      <w:pPr>
-        <w:rPr>
-          <w:color w:val="92D050"/>
-        </w:rPr>
-      </w:pPr>
-      <w:r>
-        <w:rPr>
-          <w:color w:val="92D050"/>
-        </w:rPr>
-        <w:t>SlideItem</w:t>
-      </w:r>
-    </w:p>
-    <w:p>
-      <w:pPr>
-        <w:rPr>
-          <w:color w:val="FF0000"/>
-        </w:rPr>
-      </w:pPr>
-      <w:r>
-        <w:rPr>
-          <w:color w:val="FF0000"/>
-        </w:rPr>
-        <w:t>SlideViewerComponent</w:t>
-      </w:r>
-    </w:p>
-    <w:p>
-      <w:pPr>
-        <w:rPr>
-          <w:color w:val="FF0000"/>
-        </w:rPr>
-      </w:pPr>
-      <w:r>
-        <w:rPr>
-          <w:color w:val="FF0000"/>
-        </w:rPr>
-        <w:t>SlideViewerFrame</w:t>
-      </w:r>
-    </w:p>
-    <w:p>
-      <w:pPr>
-        <w:rPr>
-          <w:color w:val="92D050"/>
-        </w:rPr>
-      </w:pPr>
-      <w:r>
-        <w:rPr>
-          <w:color w:val="92D050"/>
-        </w:rPr>
         <w:t>Style</w:t>
       </w:r>
     </w:p>
     <w:p>
       <w:pPr>
         <w:rPr>
-          <w:color w:val="FF0000"/>
-        </w:rPr>
-      </w:pPr>
-      <w:r>
-        <w:rPr>
-          <w:color w:val="FF0000"/>
+          <w:color w:val="ED7D31" w:themeColor="accent2"/>
+        </w:rPr>
+      </w:pPr>
+      <w:r>
+        <w:rPr>
+          <w:color w:val="ED7D31" w:themeColor="accent2"/>
         </w:rPr>
         <w:t>TextItem</w:t>
       </w:r>
@@ -203,6 +203,32 @@
     <w:p>
       <w:pPr>
         <w:rPr>
+          <w:color w:val="92D050"/>
+        </w:rPr>
+      </w:pPr>
+      <w:r>
+        <w:rPr>
+          <w:color w:val="92D050"/>
+        </w:rPr>
+        <w:t>+ StyleFactor</w:t>
+      </w:r>
+    </w:p>
+    <w:p>
+      <w:pPr>
+        <w:rPr>
+          <w:color w:val="92D050"/>
+        </w:rPr>
+      </w:pPr>
+      <w:r>
+        <w:rPr>
+          <w:color w:val="92D050"/>
+        </w:rPr>
+        <w:t>+ StyleType</w:t>
+      </w:r>
+    </w:p>
+    <w:p>
+      <w:pPr>
+        <w:rPr>
           <w:rFonts w:asciiTheme="majorHAnsi" w:eastAsiaTheme="majorEastAsia" w:hAnsiTheme="majorHAnsi" w:cstheme="majorBidi"/>
           <w:color w:val="FF0000"/>
           <w:sz w:val="32"/>
@@ -211,6 +237,12 @@
       </w:pPr>
       <w:r>
         <w:rPr>
+          <w:color w:val="ED7D31" w:themeColor="accent2"/>
+        </w:rPr>
+        <w:t>+ PresentationController</w:t>
+      </w:r>
+      <w:r>
+        <w:rPr>
           <w:color w:val="FF0000"/>
         </w:rPr>
         <w:br w:type="page"/>
@@ -232,37 +264,19 @@
       <w:r>
         <w:t xml:space="preserve">1. </w:t>
       </w:r>
-      <w:proofErr w:type="spellStart"/>
       <w:r>
         <w:t>This</w:t>
       </w:r>
-      <w:proofErr w:type="spellEnd"/>
-    </w:p>
-    <w:p>
-      <w:r>
-        <w:t>Er ontbreken veel “</w:t>
-      </w:r>
-      <w:proofErr w:type="spellStart"/>
-      <w:r>
-        <w:t>this</w:t>
-      </w:r>
-      <w:proofErr w:type="spellEnd"/>
-      <w:r>
-        <w:t>.”. Dit zorgt voor onleesbare code en kan soms ook leiden tot het gebruik van de verkeerde variabelen.</w:t>
+    </w:p>
+    <w:p>
+      <w:r>
+        <w:t>Er ontbreken veel “this.”. Dit zorgt voor onleesbare code en kan soms ook leiden tot het gebruik van de verkeerde variabelen.</w:t>
       </w:r>
       <w:r>
         <w:t xml:space="preserve"> </w:t>
       </w:r>
       <w:r>
-        <w:t>De oplossing voor dit probleem is voor alle keren dat een lokaal field gebruikt wordt, een “</w:t>
-      </w:r>
-      <w:proofErr w:type="spellStart"/>
-      <w:r>
-        <w:t>this</w:t>
-      </w:r>
-      <w:proofErr w:type="spellEnd"/>
-      <w:r>
-        <w:t>.” Er voor wordt gezet.</w:t>
+        <w:t>De oplossing voor dit probleem is voor alle keren dat een lokaal field gebruikt wordt, een “this.” Er voor wordt gezet.</w:t>
       </w:r>
       <w:r>
         <w:t xml:space="preserve"> </w:t>
@@ -302,32 +316,100 @@
         <w:t xml:space="preserve"> </w:t>
       </w:r>
       <w:r>
-        <w:t xml:space="preserve">Deze variabelen mogen alleen gelezen kunnen worden, dus is het beter om ze private te maken en </w:t>
-      </w:r>
-      <w:proofErr w:type="spellStart"/>
-      <w:r>
-        <w:t>getters</w:t>
-      </w:r>
-      <w:proofErr w:type="spellEnd"/>
-      <w:r>
-        <w:t xml:space="preserve"> toe te voegen. Alle plekken waar deze velden worden opgeroepen zullen dus ook vervangen moeten worden door </w:t>
-      </w:r>
-      <w:proofErr w:type="spellStart"/>
-      <w:r>
-        <w:t>getters</w:t>
-      </w:r>
-      <w:proofErr w:type="spellEnd"/>
+        <w:t>Deze variabelen mogen alleen gelezen kunnen worden, dus is het beter om ze private te maken en getters toe te voegen. Alle plekken waar deze velden worden opgeroepen zullen dus ook vervangen moeten worden door getters.</w:t>
+      </w:r>
+      <w:r>
+        <w:t xml:space="preserve"> </w:t>
+      </w:r>
+      <w:r>
+        <w:t>Dit zorgt er voor dat niet alle variabelen van buitenaf aangepast kunnen worden</w:t>
+      </w:r>
+      <w:r>
+        <w:t xml:space="preserve"> en zorgt er voor dat waarden niet per ongeluk aangepast kunnen worden.</w:t>
+      </w:r>
+    </w:p>
+    <w:p>
+      <w:pPr>
+        <w:pStyle w:val="Kop2"/>
+      </w:pPr>
+      <w:r>
+        <w:t>3. Finals</w:t>
+      </w:r>
+    </w:p>
+    <w:p>
+      <w:r>
+        <w:t>Er ontbreken veel “final” keywords. Hierdoor kan er per ongeluk geschreven worden naar een variabel</w:t>
+      </w:r>
+      <w:r>
+        <w:t xml:space="preserve"> terwijl het alleen maar uitgelezen wordt.</w:t>
+      </w:r>
+      <w:r>
+        <w:t xml:space="preserve"> </w:t>
+      </w:r>
+      <w:r>
+        <w:t>De oplossing voor dit probleem is om voor alle fields die niet veranderen, een “final” voor te zetten.</w:t>
+      </w:r>
+      <w:r>
+        <w:t xml:space="preserve"> </w:t>
+      </w:r>
+      <w:r>
+        <w:t>Dit zorgt voor leesbardere code en voorkomt dat de variabelen aangepast worden terwijl dit niet de bedoeling is.</w:t>
+      </w:r>
+    </w:p>
+    <w:p>
+      <w:pPr>
+        <w:pStyle w:val="Kop2"/>
+      </w:pPr>
+      <w:r>
+        <w:t>4. Nutteloze comment</w:t>
+      </w:r>
+      <w:r>
+        <w:t>s</w:t>
+      </w:r>
+    </w:p>
+    <w:p>
+      <w:r>
+        <w:t>Er zijn veel nutteloze comments. Zoals bij een field uitleggen waarom het bestaat</w:t>
+      </w:r>
+      <w:r>
+        <w:t>, of comments bij getters en setters. Deze zijn overbodig.</w:t>
+      </w:r>
+      <w:r>
+        <w:t xml:space="preserve"> </w:t>
+      </w:r>
+      <w:r>
+        <w:t>De oplossing voor dit probleem is om alle nutteloze comments te verwijderen. In plaats hier van zal boven elke functie (exclusief getters, setters) javadoc komen. Dit zorgt er voor dat de code makkelijker te begrijpen</w:t>
+      </w:r>
+      <w:r>
+        <w:t xml:space="preserve"> is</w:t>
+      </w:r>
       <w:r>
         <w:t>.</w:t>
       </w:r>
+    </w:p>
+    <w:p>
+      <w:pPr>
+        <w:pStyle w:val="Kop2"/>
+      </w:pPr>
+      <w:r>
+        <w:t>5. Volgorde</w:t>
+      </w:r>
+    </w:p>
+    <w:p>
+      <w:r>
+        <w:t>Op veel plekken staan functies op een onlogische manier onder elkaar, zoals getters tussen andere functies door, of functies die elkaar overloaden met functies er tussen.</w:t>
+      </w:r>
       <w:r>
         <w:t xml:space="preserve"> </w:t>
       </w:r>
       <w:r>
-        <w:t>Dit zorgt er voor dat niet alle variabelen van buitenaf aangepast kunnen worden</w:t>
-      </w:r>
-      <w:r>
-        <w:t xml:space="preserve"> en zorgt er voor dat waarden niet per ongeluk aangepast kunnen worden.</w:t>
+        <w:t>De oplossing voor dit probleem is om de volgorde van de functies aan te passen zodat de bij elkaar horende functies onder elkaar staan.</w:t>
+      </w:r>
+      <w:r>
+        <w:t xml:space="preserve"> </w:t>
+      </w:r>
+      <w:r>
+        <w:t>Dit zorgt voor beter leesbaardere code.</w:t>
       </w:r>
     </w:p>
     <w:p>
@@ -335,56 +417,18 @@
         <w:pStyle w:val="Kop2"/>
       </w:pPr>
       <w:r>
-        <w:t xml:space="preserve">3. </w:t>
-      </w:r>
-      <w:proofErr w:type="spellStart"/>
-      <w:r>
-        <w:t>Finals</w:t>
-      </w:r>
-      <w:proofErr w:type="spellEnd"/>
-    </w:p>
-    <w:p>
-      <w:r>
-        <w:t>Er ontbreken veel “</w:t>
-      </w:r>
-      <w:proofErr w:type="spellStart"/>
-      <w:r>
-        <w:t>final</w:t>
-      </w:r>
-      <w:proofErr w:type="spellEnd"/>
-      <w:r>
-        <w:t xml:space="preserve">” </w:t>
-      </w:r>
-      <w:proofErr w:type="spellStart"/>
-      <w:r>
-        <w:t>keywords</w:t>
-      </w:r>
-      <w:proofErr w:type="spellEnd"/>
-      <w:r>
-        <w:t>. Hierdoor kan er per ongeluk geschreven worden naar een variabel</w:t>
-      </w:r>
-      <w:r>
-        <w:t xml:space="preserve"> terwijl het alleen maar uitgelezen wordt.</w:t>
-      </w:r>
-      <w:r>
-        <w:t xml:space="preserve"> </w:t>
-      </w:r>
-      <w:r>
-        <w:t>De oplossing voor dit probleem is om voor alle fields die niet veranderen, een “</w:t>
-      </w:r>
-      <w:proofErr w:type="spellStart"/>
-      <w:r>
-        <w:t>final</w:t>
-      </w:r>
-      <w:proofErr w:type="spellEnd"/>
-      <w:r>
-        <w:t>” voor te zetten.</w:t>
-      </w:r>
-      <w:r>
-        <w:t xml:space="preserve"> </w:t>
-      </w:r>
-      <w:r>
-        <w:t>Dit zorgt voor leesbardere code en voorkomt dat de variabelen aangepast worden terwijl dit niet de bedoeling is.</w:t>
+        <w:t>6. Onlogische naamgevingen</w:t>
+      </w:r>
+    </w:p>
+    <w:p>
+      <w:r>
+        <w:t xml:space="preserve">Het project bevat veel onduidelijke naamgevingen. Dit kan het lastig maken voor een programmeur om te begrijpen wat een functie of variabele doet. De oplossing voor dit probleem is om de naamgevingen aan te passen zodat de code leesbaarder en makkelijker te </w:t>
+      </w:r>
+      <w:r>
+        <w:t>begrijpen</w:t>
+      </w:r>
+      <w:r>
+        <w:t xml:space="preserve"> wordt.</w:t>
       </w:r>
     </w:p>
     <w:p>
@@ -392,169 +436,12 @@
         <w:pStyle w:val="Kop2"/>
       </w:pPr>
       <w:r>
-        <w:t xml:space="preserve">4. Nutteloze </w:t>
-      </w:r>
-      <w:proofErr w:type="spellStart"/>
-      <w:r>
-        <w:t>comment</w:t>
-      </w:r>
-      <w:r>
-        <w:t>s</w:t>
-      </w:r>
-      <w:proofErr w:type="spellEnd"/>
-    </w:p>
-    <w:p>
-      <w:r>
-        <w:t xml:space="preserve">Er zijn veel nutteloze </w:t>
-      </w:r>
-      <w:proofErr w:type="spellStart"/>
-      <w:r>
-        <w:t>comments</w:t>
-      </w:r>
-      <w:proofErr w:type="spellEnd"/>
-      <w:r>
-        <w:t>. Zoals bij een field uitleggen waarom het bestaat</w:t>
-      </w:r>
-      <w:r>
-        <w:t xml:space="preserve">, of </w:t>
-      </w:r>
-      <w:proofErr w:type="spellStart"/>
-      <w:r>
-        <w:t>comments</w:t>
-      </w:r>
-      <w:proofErr w:type="spellEnd"/>
-      <w:r>
-        <w:t xml:space="preserve"> bij </w:t>
-      </w:r>
-      <w:proofErr w:type="spellStart"/>
-      <w:r>
-        <w:t>getters</w:t>
-      </w:r>
-      <w:proofErr w:type="spellEnd"/>
-      <w:r>
-        <w:t xml:space="preserve"> en setters. Deze zijn overbodig.</w:t>
-      </w:r>
-      <w:r>
-        <w:t xml:space="preserve"> </w:t>
-      </w:r>
-      <w:r>
-        <w:t xml:space="preserve">De oplossing voor dit probleem is om alle nutteloze </w:t>
-      </w:r>
-      <w:proofErr w:type="spellStart"/>
-      <w:r>
-        <w:t>comments</w:t>
-      </w:r>
-      <w:proofErr w:type="spellEnd"/>
-      <w:r>
-        <w:t xml:space="preserve"> te verwijderen. In plaats hier van zal boven elke functie (exclusief </w:t>
-      </w:r>
-      <w:proofErr w:type="spellStart"/>
-      <w:r>
-        <w:t>getters</w:t>
-      </w:r>
-      <w:proofErr w:type="spellEnd"/>
-      <w:r>
-        <w:t xml:space="preserve">, setters) </w:t>
-      </w:r>
-      <w:proofErr w:type="spellStart"/>
-      <w:r>
-        <w:t>javadoc</w:t>
-      </w:r>
-      <w:proofErr w:type="spellEnd"/>
-      <w:r>
-        <w:t xml:space="preserve"> komen. Dit zorgt er voor dat de code makkelijker te begrijpen</w:t>
-      </w:r>
-      <w:r>
-        <w:t xml:space="preserve"> is</w:t>
-      </w:r>
-      <w:r>
-        <w:t>.</w:t>
-      </w:r>
-    </w:p>
-    <w:p>
-      <w:pPr>
-        <w:pStyle w:val="Kop2"/>
-      </w:pPr>
-      <w:r>
-        <w:t>5. Volgorde</w:t>
-      </w:r>
-    </w:p>
-    <w:p>
-      <w:r>
-        <w:t xml:space="preserve">Op veel plekken staan functies op een onlogische manier onder elkaar, zoals </w:t>
-      </w:r>
-      <w:proofErr w:type="spellStart"/>
-      <w:r>
-        <w:t>getters</w:t>
-      </w:r>
-      <w:proofErr w:type="spellEnd"/>
-      <w:r>
-        <w:t xml:space="preserve"> tussen andere functies door, of functies die elkaar </w:t>
-      </w:r>
-      <w:proofErr w:type="spellStart"/>
-      <w:r>
-        <w:t>overloaden</w:t>
-      </w:r>
-      <w:proofErr w:type="spellEnd"/>
-      <w:r>
-        <w:t xml:space="preserve"> met functies er tussen.</w:t>
-      </w:r>
-      <w:r>
-        <w:t xml:space="preserve"> </w:t>
-      </w:r>
-      <w:r>
-        <w:t>De oplossing voor dit probleem is om de volgorde van de functies aan te passen zodat de bij elkaar horende functies onder elkaar staan.</w:t>
-      </w:r>
-      <w:r>
-        <w:t xml:space="preserve"> </w:t>
-      </w:r>
-      <w:r>
-        <w:t>Dit zorgt voor beter leesbaardere code.</w:t>
-      </w:r>
-    </w:p>
-    <w:p>
-      <w:pPr>
-        <w:pStyle w:val="Kop2"/>
-      </w:pPr>
-      <w:r>
-        <w:t>6. Onlogische naamgevingen</w:t>
-      </w:r>
-    </w:p>
-    <w:p>
-      <w:r>
-        <w:t xml:space="preserve">Het project bevat veel onduidelijke naamgevingen. Dit kan het lastig maken voor een programmeur om te begrijpen wat een functie of variabele doet. De oplossing voor dit probleem is om de naamgevingen aan te passen zodat de code leesbaarder en makkelijker te </w:t>
-      </w:r>
-      <w:r>
-        <w:t>begrijpen</w:t>
-      </w:r>
-      <w:r>
-        <w:t xml:space="preserve"> wordt.</w:t>
-      </w:r>
-    </w:p>
-    <w:p>
-      <w:pPr>
-        <w:pStyle w:val="Kop2"/>
-      </w:pPr>
-      <w:r>
-        <w:t xml:space="preserve">7. </w:t>
-      </w:r>
-      <w:proofErr w:type="spellStart"/>
-      <w:r>
-        <w:t>toString</w:t>
-      </w:r>
-      <w:proofErr w:type="spellEnd"/>
-    </w:p>
-    <w:p>
-      <w:r>
-        <w:t xml:space="preserve">Er staan in een aantal klassen een </w:t>
-      </w:r>
-      <w:proofErr w:type="spellStart"/>
-      <w:r>
-        <w:t>toString</w:t>
-      </w:r>
-      <w:proofErr w:type="spellEnd"/>
-      <w:r>
-        <w:t xml:space="preserve"> methode. Deze methoden zijn overbodig en worden nergens gebruikt. Deze kunnen verwijdert worden. Dit zorgt voor beter leesbaardere en </w:t>
+        <w:t>7. toString</w:t>
+      </w:r>
+    </w:p>
+    <w:p>
+      <w:r>
+        <w:t xml:space="preserve">Er staan in een aantal klassen een toString methode. Deze methoden zijn overbodig en worden nergens gebruikt. Deze kunnen verwijdert worden. Dit zorgt voor beter leesbaardere en </w:t>
       </w:r>
       <w:r>
         <w:t>overzichtelijkere</w:t>
@@ -635,45 +522,80 @@
         <w:t xml:space="preserve"> Styles. </w:t>
       </w:r>
       <w:r>
-        <w:t>Deze klasse zal dan de “</w:t>
-      </w:r>
-      <w:proofErr w:type="spellStart"/>
-      <w:r>
-        <w:t>StyleFactory</w:t>
-      </w:r>
-      <w:proofErr w:type="spellEnd"/>
-      <w:r>
-        <w:t xml:space="preserve">” klasse heten. Hierin zal een functie staan waarin op basis van een </w:t>
-      </w:r>
-      <w:proofErr w:type="spellStart"/>
+        <w:t xml:space="preserve">Deze klasse zal dan de “StyleFactory” klasse heten. Hierin zal een functie staan waarin op basis van een </w:t>
+      </w:r>
       <w:r>
         <w:t>e</w:t>
       </w:r>
       <w:r>
         <w:t>num</w:t>
       </w:r>
-      <w:proofErr w:type="spellEnd"/>
       <w:r>
         <w:t xml:space="preserve"> (zie punt 2)</w:t>
       </w:r>
       <w:r>
-        <w:t xml:space="preserve"> een Style object zal worden aangemaakt en </w:t>
-      </w:r>
-      <w:proofErr w:type="spellStart"/>
-      <w:r>
-        <w:t>gereturned</w:t>
-      </w:r>
-      <w:proofErr w:type="spellEnd"/>
+        <w:t xml:space="preserve"> een Style object zal worden aangemaakt en gereturned.</w:t>
+      </w:r>
+      <w:r>
+        <w:t xml:space="preserve"> </w:t>
+      </w:r>
+    </w:p>
+    <w:p>
+      <w:r>
+        <w:t>Dit zorgt er voor dat er geen lege velden meer zullen ontstaan in de Style klasse.</w:t>
+      </w:r>
+    </w:p>
+    <w:p>
+      <w:pPr>
+        <w:pStyle w:val="Kop2"/>
+      </w:pPr>
+      <w:r>
+        <w:t xml:space="preserve">2. </w:t>
+      </w:r>
+      <w:r>
+        <w:t>Primitive obsession</w:t>
+      </w:r>
+    </w:p>
+    <w:p>
+      <w:r>
+        <w:t xml:space="preserve">De style wordt gekozen aan de hand van een level. Dit is een interger. Hierdoor kan het lastig zijn te begrijpen welk getal bij welke style </w:t>
+      </w:r>
+      <w:r>
+        <w:t>hoort</w:t>
+      </w:r>
       <w:r>
         <w:t>.</w:t>
       </w:r>
-      <w:r>
-        <w:t xml:space="preserve"> </w:t>
-      </w:r>
-    </w:p>
-    <w:p>
-      <w:r>
-        <w:t>Dit zorgt er voor dat er geen lege velden meer zullen ontstaan in de Style klasse.</w:t>
+    </w:p>
+    <w:p>
+      <w:r>
+        <w:t xml:space="preserve">Een oplossing voor dit probleem is om de interger om te zetten naar een </w:t>
+      </w:r>
+      <w:r>
+        <w:t>enum</w:t>
+      </w:r>
+      <w:r>
+        <w:t xml:space="preserve">. </w:t>
+      </w:r>
+    </w:p>
+    <w:p>
+      <w:r>
+        <w:t xml:space="preserve">Dit zorgt er voor dat je duidelijk kan zien welke </w:t>
+      </w:r>
+      <w:r>
+        <w:t>style</w:t>
+      </w:r>
+      <w:r>
+        <w:t xml:space="preserve"> level</w:t>
+      </w:r>
+      <w:r>
+        <w:t xml:space="preserve"> bij welke </w:t>
+      </w:r>
+      <w:r>
+        <w:t xml:space="preserve">style </w:t>
+      </w:r>
+      <w:r>
+        <w:t>hoort.</w:t>
       </w:r>
     </w:p>
     <w:p>
@@ -681,80 +603,105 @@
         <w:pStyle w:val="Kop2"/>
       </w:pPr>
       <w:r>
+        <w:t>3. Dode code</w:t>
+      </w:r>
+    </w:p>
+    <w:p>
+      <w:r>
+        <w:t>Er is een functie genaamd toString die niet gebruikt wordt.</w:t>
+      </w:r>
+      <w:r>
+        <w:t xml:space="preserve"> Dit is dode code</w:t>
+      </w:r>
+      <w:r>
+        <w:t xml:space="preserve"> en ook s</w:t>
+      </w:r>
+      <w:r>
+        <w:t xml:space="preserve">peculative </w:t>
+      </w:r>
+      <w:r>
+        <w:t>g</w:t>
+      </w:r>
+      <w:r>
+        <w:t>enerality</w:t>
+      </w:r>
+      <w:r>
+        <w:t>.</w:t>
+      </w:r>
+    </w:p>
+    <w:p>
+      <w:r>
+        <w:t>De oplossing voor dit probleem is om de functie te verwijderen.</w:t>
+      </w:r>
+    </w:p>
+    <w:p>
+      <w:r>
+        <w:t xml:space="preserve">Dit zorgt voor beter leesbare </w:t>
+      </w:r>
+      <w:r>
+        <w:t>en begrijpb</w:t>
+      </w:r>
+      <w:r>
+        <w:t xml:space="preserve">are </w:t>
+      </w:r>
+      <w:r>
+        <w:t>code.</w:t>
+      </w:r>
+    </w:p>
+    <w:p/>
+    <w:p>
+      <w:r>
+        <w:br w:type="page"/>
+      </w:r>
+    </w:p>
+    <w:p>
+      <w:pPr>
+        <w:pStyle w:val="Kop1"/>
+      </w:pPr>
+      <w:r>
+        <w:lastRenderedPageBreak/>
+        <w:t>Presentation</w:t>
+      </w:r>
+    </w:p>
+    <w:p>
+      <w:pPr>
+        <w:pStyle w:val="Kop2"/>
+      </w:pPr>
+      <w:r>
+        <w:t>1. Slide controls</w:t>
+      </w:r>
+    </w:p>
+    <w:p>
+      <w:r>
+        <w:t xml:space="preserve">Het wisselen tussen actieve slides gebeurt in de presentatie klasse. </w:t>
+      </w:r>
+      <w:r>
+        <w:t>Het zou netter zijn als de pagina controle zijn eigen klasse zou krijgen. Dan blijft de Presentation klasse alleen voor het drawen op het scherm. Dit zorgt voor overzichtelijkere code.</w:t>
+      </w:r>
+    </w:p>
+    <w:p>
+      <w:pPr>
+        <w:pStyle w:val="Kop2"/>
+      </w:pPr>
+      <w:r>
         <w:t xml:space="preserve">2. </w:t>
       </w:r>
-      <w:proofErr w:type="spellStart"/>
-      <w:r>
-        <w:t>Primitive</w:t>
-      </w:r>
-      <w:proofErr w:type="spellEnd"/>
-      <w:r>
-        <w:t xml:space="preserve"> </w:t>
-      </w:r>
-      <w:proofErr w:type="spellStart"/>
-      <w:r>
-        <w:t>obsession</w:t>
-      </w:r>
-      <w:proofErr w:type="spellEnd"/>
-    </w:p>
-    <w:p>
-      <w:r>
-        <w:t xml:space="preserve">De style wordt gekozen aan de hand van een level. Dit is een </w:t>
-      </w:r>
-      <w:proofErr w:type="spellStart"/>
-      <w:r>
-        <w:t>interger</w:t>
-      </w:r>
-      <w:proofErr w:type="spellEnd"/>
-      <w:r>
-        <w:t xml:space="preserve">. Hierdoor kan het lastig zijn te begrijpen welk getal bij welke style </w:t>
-      </w:r>
-      <w:r>
-        <w:t>hoort</w:t>
-      </w:r>
-      <w:r>
-        <w:t>.</w:t>
-      </w:r>
-    </w:p>
-    <w:p>
-      <w:r>
-        <w:t xml:space="preserve">Een oplossing voor dit probleem is om de </w:t>
-      </w:r>
-      <w:proofErr w:type="spellStart"/>
-      <w:r>
-        <w:t>interger</w:t>
-      </w:r>
-      <w:proofErr w:type="spellEnd"/>
-      <w:r>
-        <w:t xml:space="preserve"> om te zetten naar een </w:t>
-      </w:r>
-      <w:proofErr w:type="spellStart"/>
-      <w:r>
-        <w:t>enum</w:t>
-      </w:r>
-      <w:proofErr w:type="spellEnd"/>
-      <w:r>
-        <w:t xml:space="preserve">. </w:t>
-      </w:r>
-    </w:p>
-    <w:p>
-      <w:r>
-        <w:t xml:space="preserve">Dit zorgt er voor dat je duidelijk kan zien welke </w:t>
-      </w:r>
-      <w:r>
-        <w:t>style</w:t>
-      </w:r>
-      <w:r>
-        <w:t xml:space="preserve"> level</w:t>
-      </w:r>
-      <w:r>
-        <w:t xml:space="preserve"> bij welke </w:t>
-      </w:r>
-      <w:r>
-        <w:t xml:space="preserve">style </w:t>
-      </w:r>
-      <w:r>
-        <w:t>hoort.</w:t>
+      <w:r>
+        <w:t>Slechte pagina checks</w:t>
+      </w:r>
+    </w:p>
+    <w:p>
+      <w:r>
+        <w:t xml:space="preserve">Wanneer er naar een pagina genavigeerd wordt, wordt er slecht gecontroleerd of de ingevulde waarde een valide pagina is. Dit kan er voor zorgen dat een gebruiker naar een paginanummer voorbij de slides kan navigeren. Dit probleem is op te lossen door te controleren of de ingevulde waarde tussen de 0 en aantal </w:t>
+      </w:r>
+      <w:r>
+        <w:t>pagina’s</w:t>
+      </w:r>
+      <w:r>
+        <w:t xml:space="preserve"> ligt.</w:t>
+      </w:r>
+      <w:r>
+        <w:t xml:space="preserve"> Dit zorgt er voor dat de gebruiker binnen de slides blijft.</w:t>
       </w:r>
     </w:p>
     <w:p>
@@ -762,71 +709,32 @@
         <w:pStyle w:val="Kop2"/>
       </w:pPr>
       <w:r>
-        <w:t>3. Dode code</w:t>
-      </w:r>
-    </w:p>
-    <w:p>
-      <w:r>
-        <w:t xml:space="preserve">Er is een functie genaamd </w:t>
-      </w:r>
-      <w:proofErr w:type="spellStart"/>
-      <w:r>
-        <w:t>toString</w:t>
-      </w:r>
-      <w:proofErr w:type="spellEnd"/>
-      <w:r>
-        <w:t xml:space="preserve"> die niet gebruikt wordt.</w:t>
-      </w:r>
-      <w:r>
-        <w:t xml:space="preserve"> Dit is dode code</w:t>
-      </w:r>
-      <w:r>
-        <w:t xml:space="preserve"> en ook </w:t>
-      </w:r>
-      <w:proofErr w:type="spellStart"/>
-      <w:r>
-        <w:t>s</w:t>
-      </w:r>
-      <w:r>
-        <w:t>peculative</w:t>
-      </w:r>
-      <w:proofErr w:type="spellEnd"/>
-      <w:r>
-        <w:t xml:space="preserve"> </w:t>
-      </w:r>
-      <w:proofErr w:type="spellStart"/>
-      <w:r>
-        <w:t>g</w:t>
-      </w:r>
-      <w:r>
-        <w:t>enerality</w:t>
-      </w:r>
-      <w:proofErr w:type="spellEnd"/>
-      <w:r>
-        <w:t>.</w:t>
-      </w:r>
-    </w:p>
-    <w:p>
-      <w:r>
-        <w:t>De oplossing voor dit probleem is om de functie te verwijderen.</w:t>
-      </w:r>
-    </w:p>
-    <w:p>
-      <w:r>
-        <w:t xml:space="preserve">Dit zorgt voor beter leesbare </w:t>
-      </w:r>
-      <w:r>
-        <w:t>en begrijpb</w:t>
-      </w:r>
-      <w:r>
-        <w:t xml:space="preserve">are </w:t>
-      </w:r>
-      <w:r>
-        <w:t>code.</w:t>
-      </w:r>
-    </w:p>
-    <w:p/>
-    <w:p>
+        <w:t>3. Exit</w:t>
+      </w:r>
+    </w:p>
+    <w:p>
+      <w:r>
+        <w:t xml:space="preserve">Er staat een exit functie in de presentation die beter ergens anders geplaatst kan worden. Deze kan beter verplaatst worden zodat deze functie direct wordt aangeroepen wanneer er op de </w:t>
+      </w:r>
+      <w:r>
+        <w:t>exit</w:t>
+      </w:r>
+      <w:r>
+        <w:t xml:space="preserve"> knop wordt gedrukt. Dit zorgt voor een duidelijkere structuur tussen de klassen.</w:t>
+      </w:r>
+    </w:p>
+    <w:p>
+      <w:pPr>
+        <w:pStyle w:val="Kop2"/>
+      </w:pPr>
+      <w:r>
+        <w:t>4. Ongebruikte functies</w:t>
+      </w:r>
+    </w:p>
+    <w:p>
+      <w:r>
+        <w:t>Er staan een aantal ongebruikte functies in de presentatie klasse, zoals de tweede constructor. Deze kunnen verwijdert worden om de leesbaarheid van de code te verhogen.</w:t>
+      </w:r>
       <w:r>
         <w:br w:type="page"/>
       </w:r>
@@ -847,88 +755,28 @@
       <w:r>
         <w:t xml:space="preserve">1. </w:t>
       </w:r>
-      <w:proofErr w:type="spellStart"/>
       <w:r>
         <w:t>Vectors</w:t>
       </w:r>
-      <w:proofErr w:type="spellEnd"/>
-    </w:p>
-    <w:p>
-      <w:r>
-        <w:t xml:space="preserve">Op een aantal locaties worden </w:t>
-      </w:r>
-      <w:proofErr w:type="spellStart"/>
-      <w:r>
-        <w:t>Vectors</w:t>
-      </w:r>
-      <w:proofErr w:type="spellEnd"/>
-      <w:r>
-        <w:t xml:space="preserve"> gebruikt als collectie.</w:t>
-      </w:r>
-      <w:r>
-        <w:t xml:space="preserve"> </w:t>
-      </w:r>
-      <w:proofErr w:type="spellStart"/>
-      <w:r>
-        <w:t>Vectors</w:t>
-      </w:r>
-      <w:proofErr w:type="spellEnd"/>
-      <w:r>
-        <w:t xml:space="preserve"> zijn </w:t>
-      </w:r>
-      <w:proofErr w:type="spellStart"/>
-      <w:r>
-        <w:t>legacy</w:t>
-      </w:r>
-      <w:proofErr w:type="spellEnd"/>
-      <w:r>
-        <w:t xml:space="preserve"> en zijn over het algemeen ook langzamer dan bijvoorbeeld </w:t>
-      </w:r>
-      <w:proofErr w:type="spellStart"/>
-      <w:r>
-        <w:t>ArrayLists</w:t>
-      </w:r>
-      <w:proofErr w:type="spellEnd"/>
+    </w:p>
+    <w:p>
+      <w:r>
+        <w:t>Op een aantal locaties worden Vectors gebruikt als collectie.</w:t>
+      </w:r>
+      <w:r>
+        <w:t xml:space="preserve"> Vectors zijn legacy en zijn over het algemeen ook langzamer dan bijvoorbeeld ArrayLists</w:t>
+      </w:r>
       <w:r>
         <w:t>.</w:t>
       </w:r>
     </w:p>
     <w:p>
       <w:r>
-        <w:t xml:space="preserve">De oplossing voor dit probleem is om alle </w:t>
-      </w:r>
-      <w:proofErr w:type="spellStart"/>
-      <w:r>
-        <w:t>Vectors</w:t>
-      </w:r>
-      <w:proofErr w:type="spellEnd"/>
-      <w:r>
-        <w:t xml:space="preserve"> te vervangen voor </w:t>
-      </w:r>
-      <w:proofErr w:type="spellStart"/>
-      <w:r>
-        <w:t>ArrayLists</w:t>
-      </w:r>
-      <w:proofErr w:type="spellEnd"/>
-      <w:r>
-        <w:t xml:space="preserve">. Er zijn geen speciale features van Vectoren die hier gebruikt, die </w:t>
-      </w:r>
-      <w:proofErr w:type="spellStart"/>
-      <w:r>
-        <w:t>ArrayLists</w:t>
-      </w:r>
-      <w:proofErr w:type="spellEnd"/>
-      <w:r>
-        <w:t xml:space="preserve"> niet hebben. Ze kunnen dus </w:t>
-      </w:r>
-      <w:r>
-        <w:t xml:space="preserve">worden vervangen door een </w:t>
-      </w:r>
-      <w:proofErr w:type="spellStart"/>
-      <w:r>
-        <w:t>ArrayList</w:t>
-      </w:r>
-      <w:proofErr w:type="spellEnd"/>
+        <w:t xml:space="preserve">De oplossing voor dit probleem is om alle Vectors te vervangen voor ArrayLists. Er zijn geen speciale features van Vectoren die hier gebruikt, die ArrayLists niet hebben. Ze kunnen dus </w:t>
+      </w:r>
+      <w:r>
+        <w:t>worden vervangen door een ArrayList</w:t>
+      </w:r>
       <w:r>
         <w:t>.</w:t>
       </w:r>
@@ -1021,23 +869,7 @@
         <w:t>, omdat de titel gezet wordt naar de presentatie titel.</w:t>
       </w:r>
       <w:r>
-        <w:t xml:space="preserve"> De dubbele </w:t>
-      </w:r>
-      <w:proofErr w:type="spellStart"/>
-      <w:r>
-        <w:t>setTitles</w:t>
-      </w:r>
-      <w:proofErr w:type="spellEnd"/>
-      <w:r>
-        <w:t xml:space="preserve"> kan worden opgelost door de ongebruikte </w:t>
-      </w:r>
-      <w:proofErr w:type="spellStart"/>
-      <w:r>
-        <w:t>setTitles</w:t>
-      </w:r>
-      <w:proofErr w:type="spellEnd"/>
-      <w:r>
-        <w:t xml:space="preserve"> te verwijderen.</w:t>
+        <w:t xml:space="preserve"> De dubbele setTitles kan worden opgelost door de ongebruikte setTitles te verwijderen.</w:t>
       </w:r>
     </w:p>
     <w:p>
@@ -1067,13 +899,8 @@
         <w:t xml:space="preserve"> in de draw</w:t>
       </w:r>
       <w:r>
-        <w:t xml:space="preserve"> en </w:t>
-      </w:r>
-      <w:proofErr w:type="spellStart"/>
-      <w:r>
-        <w:t>getBoundingBox</w:t>
-      </w:r>
-      <w:proofErr w:type="spellEnd"/>
+        <w:t xml:space="preserve"> en getBoundingBox</w:t>
+      </w:r>
       <w:r>
         <w:t xml:space="preserve"> functie</w:t>
       </w:r>
@@ -1081,16 +908,11 @@
         <w:t>s</w:t>
       </w:r>
       <w:r>
-        <w:t xml:space="preserve"> </w:t>
-      </w:r>
-      <w:proofErr w:type="spellStart"/>
-      <w:r>
-        <w:t>SlideItem</w:t>
+        <w:t xml:space="preserve"> SlideItem</w:t>
       </w:r>
       <w:r>
         <w:t>s</w:t>
       </w:r>
-      <w:proofErr w:type="spellEnd"/>
       <w:r>
         <w:t xml:space="preserve"> aangemaakt met een style er aan gekoppeld. Vervolgens wordt deze style opgehaald en </w:t>
       </w:r>
@@ -1129,25 +951,12 @@
         <w:pStyle w:val="Kop2"/>
       </w:pPr>
       <w:r>
-        <w:t xml:space="preserve">1. </w:t>
-      </w:r>
-      <w:proofErr w:type="spellStart"/>
-      <w:r>
-        <w:t>Observer</w:t>
-      </w:r>
-      <w:proofErr w:type="spellEnd"/>
-    </w:p>
-    <w:p>
-      <w:r>
-        <w:t xml:space="preserve">Er wordt een </w:t>
-      </w:r>
-      <w:proofErr w:type="spellStart"/>
-      <w:r>
-        <w:t>observer</w:t>
-      </w:r>
-      <w:proofErr w:type="spellEnd"/>
-      <w:r>
-        <w:t xml:space="preserve"> meegegeven aan een aantal draw functies. Deze wordt vervolgens alleen gebruikt in de BitmapItem class om een afbeelding te tonen en is hier niet eens verplicht.</w:t>
+        <w:t>1. Observer</w:t>
+      </w:r>
+    </w:p>
+    <w:p>
+      <w:r>
+        <w:t>Er wordt een observer meegegeven aan een aantal draw functies. Deze wordt vervolgens alleen gebruikt in de BitmapItem class om een afbeelding te tonen en is hier niet eens verplicht.</w:t>
       </w:r>
       <w:r>
         <w:t xml:space="preserve"> Deze </w:t>
@@ -1164,25 +973,12 @@
         <w:pStyle w:val="Kop2"/>
       </w:pPr>
       <w:r>
-        <w:t xml:space="preserve">2. Ongebruikte </w:t>
-      </w:r>
-      <w:proofErr w:type="spellStart"/>
-      <w:r>
-        <w:t>constructor</w:t>
-      </w:r>
-      <w:proofErr w:type="spellEnd"/>
-    </w:p>
-    <w:p>
-      <w:r>
-        <w:t xml:space="preserve">Er staat een ongebruikte lege </w:t>
-      </w:r>
-      <w:proofErr w:type="spellStart"/>
-      <w:r>
-        <w:t>constructor</w:t>
-      </w:r>
-      <w:proofErr w:type="spellEnd"/>
-      <w:r>
-        <w:t>. Deze kan verwijdert worden. Dit zorgt voor nettere code.</w:t>
+        <w:t>2. Ongebruikte constructor</w:t>
+      </w:r>
+    </w:p>
+    <w:p>
+      <w:r>
+        <w:t>Er staat een ongebruikte lege constructor. Deze kan verwijdert worden. Dit zorgt voor nettere code.</w:t>
       </w:r>
       <w:r>
         <w:br w:type="page"/>
@@ -1201,32 +997,17 @@
       <w:pPr>
         <w:pStyle w:val="Kop2"/>
       </w:pPr>
-      <w:proofErr w:type="spellStart"/>
       <w:r>
         <w:t>getSlideItems</w:t>
       </w:r>
-      <w:proofErr w:type="spellEnd"/>
-    </w:p>
-    <w:p>
-      <w:r>
-        <w:t xml:space="preserve">De </w:t>
-      </w:r>
-      <w:proofErr w:type="spellStart"/>
-      <w:r>
-        <w:t>accessor</w:t>
-      </w:r>
-      <w:proofErr w:type="spellEnd"/>
-      <w:r>
-        <w:t xml:space="preserve"> vraagt alle </w:t>
-      </w:r>
-      <w:proofErr w:type="spellStart"/>
-      <w:r>
-        <w:t>slide</w:t>
+    </w:p>
+    <w:p>
+      <w:r>
+        <w:t>De accessor vraagt alle slide</w:t>
       </w:r>
       <w:r>
         <w:t>Items</w:t>
       </w:r>
-      <w:proofErr w:type="spellEnd"/>
       <w:r>
         <w:t xml:space="preserve"> op om vervolgens de lengte</w:t>
       </w:r>
@@ -1234,34 +1015,16 @@
         <w:t xml:space="preserve"> van de array</w:t>
       </w:r>
       <w:r>
-        <w:t xml:space="preserve"> en een </w:t>
-      </w:r>
-      <w:proofErr w:type="spellStart"/>
-      <w:r>
-        <w:t>slide</w:t>
+        <w:t xml:space="preserve"> en een slide</w:t>
       </w:r>
       <w:r>
         <w:t>item</w:t>
       </w:r>
-      <w:proofErr w:type="spellEnd"/>
       <w:r>
         <w:t xml:space="preserve"> er uit te halen. Het zou makkelijker zijn om een functie te maken in Slide die de lengte van de </w:t>
       </w:r>
-      <w:proofErr w:type="spellStart"/>
-      <w:r>
-        <w:t>slideItem</w:t>
-      </w:r>
-      <w:proofErr w:type="spellEnd"/>
-      <w:r>
-        <w:t xml:space="preserve"> array geeft en een functie die een </w:t>
-      </w:r>
-      <w:proofErr w:type="spellStart"/>
-      <w:r>
-        <w:t>slideItem</w:t>
-      </w:r>
-      <w:proofErr w:type="spellEnd"/>
-      <w:r>
-        <w:t xml:space="preserve"> uit de array geeft. Dit zorgt er voor dat er geen tijdelijke variabelen worden aangemaakt, wat zorgt voor leesbaardere code.</w:t>
+      <w:r>
+        <w:t>slideItem array geeft en een functie die een slideItem uit de array geeft. Dit zorgt er voor dat er geen tijdelijke variabelen worden aangemaakt, wat zorgt voor leesbaardere code.</w:t>
       </w:r>
     </w:p>
     <w:sectPr>

</xml_diff>

<commit_message>
Removed demo presentation class
</commit_message>
<xml_diff>
--- a/Problemenanalyse.docx
+++ b/Problemenanalyse.docx
@@ -6,11 +6,13 @@
       <w:pPr>
         <w:rPr>
           <w:color w:val="92D050"/>
+          <w:lang w:val="en-GB"/>
         </w:rPr>
       </w:pPr>
       <w:r>
         <w:rPr>
           <w:color w:val="92D050"/>
+          <w:lang w:val="en-GB"/>
         </w:rPr>
         <w:t>AboutBox</w:t>
       </w:r>
@@ -19,11 +21,13 @@
       <w:pPr>
         <w:rPr>
           <w:color w:val="FF0000"/>
+          <w:lang w:val="en-GB"/>
         </w:rPr>
       </w:pPr>
       <w:r>
         <w:rPr>
           <w:color w:val="FF0000"/>
+          <w:lang w:val="en-GB"/>
         </w:rPr>
         <w:t>Accessor</w:t>
       </w:r>
@@ -32,11 +36,13 @@
       <w:pPr>
         <w:rPr>
           <w:color w:val="FF0000"/>
+          <w:lang w:val="en-GB"/>
         </w:rPr>
       </w:pPr>
       <w:r>
         <w:rPr>
           <w:color w:val="ED7D31" w:themeColor="accent2"/>
+          <w:lang w:val="en-GB"/>
         </w:rPr>
         <w:t>BitmapItem</w:t>
       </w:r>
@@ -45,11 +51,13 @@
       <w:pPr>
         <w:rPr>
           <w:color w:val="FF0000"/>
+          <w:lang w:val="en-GB"/>
         </w:rPr>
       </w:pPr>
       <w:r>
         <w:rPr>
           <w:color w:val="FF0000"/>
+          <w:lang w:val="en-GB"/>
         </w:rPr>
         <w:t>DemoPresentation</w:t>
       </w:r>
@@ -58,11 +66,13 @@
       <w:pPr>
         <w:rPr>
           <w:color w:val="FF0000"/>
+          <w:lang w:val="en-GB"/>
         </w:rPr>
       </w:pPr>
       <w:r>
         <w:rPr>
           <w:color w:val="FF0000"/>
+          <w:lang w:val="en-GB"/>
         </w:rPr>
         <w:t>JabberPoint</w:t>
       </w:r>
@@ -71,11 +81,13 @@
       <w:pPr>
         <w:rPr>
           <w:color w:val="FF0000"/>
+          <w:lang w:val="en-GB"/>
         </w:rPr>
       </w:pPr>
       <w:r>
         <w:rPr>
           <w:color w:val="FF0000"/>
+          <w:lang w:val="en-GB"/>
         </w:rPr>
         <w:t>KeyController</w:t>
       </w:r>
@@ -84,11 +96,13 @@
       <w:pPr>
         <w:rPr>
           <w:color w:val="FF0000"/>
+          <w:lang w:val="en-GB"/>
         </w:rPr>
       </w:pPr>
       <w:r>
         <w:rPr>
           <w:color w:val="FF0000"/>
+          <w:lang w:val="en-GB"/>
         </w:rPr>
         <w:t>MenuController</w:t>
       </w:r>
@@ -97,11 +111,13 @@
       <w:pPr>
         <w:rPr>
           <w:color w:val="FF0000"/>
+          <w:lang w:val="en-GB"/>
         </w:rPr>
       </w:pPr>
       <w:r>
         <w:rPr>
           <w:color w:val="FF0000"/>
+          <w:lang w:val="en-GB"/>
         </w:rPr>
         <w:t>Presentation</w:t>
       </w:r>
@@ -110,11 +126,13 @@
       <w:pPr>
         <w:rPr>
           <w:color w:val="92D050"/>
+          <w:lang w:val="en-GB"/>
         </w:rPr>
       </w:pPr>
       <w:r>
         <w:rPr>
           <w:color w:val="92D050"/>
+          <w:lang w:val="en-GB"/>
         </w:rPr>
         <w:t>Slide</w:t>
       </w:r>
@@ -123,11 +141,13 @@
       <w:pPr>
         <w:rPr>
           <w:color w:val="92D050"/>
+          <w:lang w:val="en-GB"/>
         </w:rPr>
       </w:pPr>
       <w:r>
         <w:rPr>
           <w:color w:val="92D050"/>
+          <w:lang w:val="en-GB"/>
         </w:rPr>
         <w:t>SlideItem</w:t>
       </w:r>
@@ -136,11 +156,13 @@
       <w:pPr>
         <w:rPr>
           <w:color w:val="FF0000"/>
+          <w:lang w:val="en-GB"/>
         </w:rPr>
       </w:pPr>
       <w:r>
         <w:rPr>
           <w:color w:val="FF0000"/>
+          <w:lang w:val="en-GB"/>
         </w:rPr>
         <w:t>SlideViewerComponent</w:t>
       </w:r>
@@ -149,11 +171,13 @@
       <w:pPr>
         <w:rPr>
           <w:color w:val="FF0000"/>
+          <w:lang w:val="en-GB"/>
         </w:rPr>
       </w:pPr>
       <w:r>
         <w:rPr>
           <w:color w:val="FF0000"/>
+          <w:lang w:val="en-GB"/>
         </w:rPr>
         <w:t>SlideViewerFrame</w:t>
       </w:r>
@@ -162,11 +186,13 @@
       <w:pPr>
         <w:rPr>
           <w:color w:val="92D050"/>
+          <w:lang w:val="en-GB"/>
         </w:rPr>
       </w:pPr>
       <w:r>
         <w:rPr>
           <w:color w:val="92D050"/>
+          <w:lang w:val="en-GB"/>
         </w:rPr>
         <w:t>Style</w:t>
       </w:r>
@@ -175,11 +201,13 @@
       <w:pPr>
         <w:rPr>
           <w:color w:val="ED7D31" w:themeColor="accent2"/>
+          <w:lang w:val="en-GB"/>
         </w:rPr>
       </w:pPr>
       <w:r>
         <w:rPr>
           <w:color w:val="ED7D31" w:themeColor="accent2"/>
+          <w:lang w:val="en-GB"/>
         </w:rPr>
         <w:t>TextItem</w:t>
       </w:r>
@@ -191,11 +219,13 @@
           <w:color w:val="FF0000"/>
           <w:sz w:val="32"/>
           <w:szCs w:val="32"/>
+          <w:lang w:val="en-GB"/>
         </w:rPr>
       </w:pPr>
       <w:r>
         <w:rPr>
           <w:color w:val="FF0000"/>
+          <w:lang w:val="en-GB"/>
         </w:rPr>
         <w:t>XMLAccessor</w:t>
       </w:r>
@@ -204,11 +234,13 @@
       <w:pPr>
         <w:rPr>
           <w:color w:val="92D050"/>
+          <w:lang w:val="en-GB"/>
         </w:rPr>
       </w:pPr>
       <w:r>
         <w:rPr>
           <w:color w:val="92D050"/>
+          <w:lang w:val="en-GB"/>
         </w:rPr>
         <w:t>+ StyleFactor</w:t>
       </w:r>
@@ -217,11 +249,13 @@
       <w:pPr>
         <w:rPr>
           <w:color w:val="92D050"/>
+          <w:lang w:val="en-GB"/>
         </w:rPr>
       </w:pPr>
       <w:r>
         <w:rPr>
           <w:color w:val="92D050"/>
+          <w:lang w:val="en-GB"/>
         </w:rPr>
         <w:t>+ StyleType</w:t>
       </w:r>
@@ -233,17 +267,20 @@
           <w:color w:val="FF0000"/>
           <w:sz w:val="32"/>
           <w:szCs w:val="32"/>
+          <w:lang w:val="en-GB"/>
         </w:rPr>
       </w:pPr>
       <w:r>
         <w:rPr>
           <w:color w:val="ED7D31" w:themeColor="accent2"/>
+          <w:lang w:val="en-GB"/>
         </w:rPr>
         <w:t>+ PresentationController</w:t>
       </w:r>
       <w:r>
         <w:rPr>
           <w:color w:val="FF0000"/>
+          <w:lang w:val="en-GB"/>
         </w:rPr>
         <w:br w:type="page"/>
       </w:r>
@@ -448,6 +485,52 @@
       </w:r>
       <w:r>
         <w:t xml:space="preserve"> code.</w:t>
+      </w:r>
+    </w:p>
+    <w:p>
+      <w:r>
+        <w:br w:type="page"/>
+      </w:r>
+    </w:p>
+    <w:p>
+      <w:pPr>
+        <w:pStyle w:val="Kop1"/>
+      </w:pPr>
+      <w:r>
+        <w:lastRenderedPageBreak/>
+        <w:t>Accessor</w:t>
+      </w:r>
+    </w:p>
+    <w:p>
+      <w:pPr>
+        <w:pStyle w:val="Kop2"/>
+      </w:pPr>
+      <w:r>
+        <w:t>DemoPresentation</w:t>
+      </w:r>
+    </w:p>
+    <w:p>
+      <w:r>
+        <w:t>Dit bestand overschrijft de loadFile functie in de Accessor. Hier wordt vervolgens een presentatie ingeladen. Het is beter om deze presentatie als een xml bestand in te laden, aangezien hier de code al voor bestaat.</w:t>
+      </w:r>
+      <w:r>
+        <w:t xml:space="preserve"> Dit zorgt er voor dat de klasse DemoPresentation weg kan. Hierdoor wordt de code minder complex.</w:t>
+      </w:r>
+    </w:p>
+    <w:p>
+      <w:pPr>
+        <w:pStyle w:val="Kop2"/>
+      </w:pPr>
+      <w:r>
+        <w:t>getDemoPresentation</w:t>
+      </w:r>
+    </w:p>
+    <w:p>
+      <w:r>
+        <w:t>deze functie in Accessor wordt opgeroepen wanneer er geen presentatie wordt ingeladen. De functie maakt een nieuwe DemoPresentation aan en returned deze om de demo presentatie in te laden. Deze hele tussenstap kan er uit door de DemoPresentation aan te maken waar de functie wordt opgeroepen.</w:t>
+      </w:r>
+      <w:r>
+        <w:t xml:space="preserve"> Dit zorgt voor minder onnodige code.</w:t>
       </w:r>
       <w:r>
         <w:br w:type="page"/>

</xml_diff>

<commit_message>
Cleaned up XML Accessor
</commit_message>
<xml_diff>
--- a/Problemenanalyse.docx
+++ b/Problemenanalyse.docx
@@ -531,6 +531,19 @@
       </w:r>
       <w:r>
         <w:t xml:space="preserve"> Dit zorgt voor minder onnodige code.</w:t>
+      </w:r>
+    </w:p>
+    <w:p>
+      <w:pPr>
+        <w:pStyle w:val="Kop1"/>
+      </w:pPr>
+      <w:r>
+        <w:t>Veel variabelen</w:t>
+      </w:r>
+    </w:p>
+    <w:p>
+      <w:r>
+        <w:t>In de klasse XMLAccessor staat een hele hoop variabelen. Deze variabelen geven de namen aan van de XML elementen in de XML bestanden die worden ingeladen. Deze variabelen worden maar één keer gebruikt. Daarnaast gaat de hele XMLAccessor stuk wanneer deze variabelen veranderen, aangezien de namen zijn veranderd waardoor de reader de bestanden niet meer kan uitlezen. Het verwijderen maakt het aanpassen van de XML namen lastiger maar de code wordt er wel overzichtelijker van.</w:t>
       </w:r>
       <w:r>
         <w:br w:type="page"/>

</xml_diff>

<commit_message>
Split load function in xml accessor
</commit_message>
<xml_diff>
--- a/Problemenanalyse.docx
+++ b/Problemenanalyse.docx
@@ -1708,6 +1708,44 @@
       <w:proofErr w:type="spellEnd"/>
       <w:r>
         <w:t xml:space="preserve"> uit de array geeft. Dit zorgt er voor dat er geen tijdelijke variabelen worden aangemaakt, wat zorgt voor leesbaardere code.</w:t>
+      </w:r>
+    </w:p>
+    <w:p>
+      <w:pPr>
+        <w:pStyle w:val="Kop1"/>
+      </w:pPr>
+      <w:r>
+        <w:t xml:space="preserve">Load/Save </w:t>
+      </w:r>
+      <w:proofErr w:type="spellStart"/>
+      <w:r>
+        <w:t>static</w:t>
+      </w:r>
+      <w:proofErr w:type="spellEnd"/>
+    </w:p>
+    <w:p>
+      <w:r>
+        <w:t xml:space="preserve">De </w:t>
+      </w:r>
+      <w:proofErr w:type="spellStart"/>
+      <w:r>
+        <w:t>XMLAccessor</w:t>
+      </w:r>
+      <w:proofErr w:type="spellEnd"/>
+      <w:r>
+        <w:t xml:space="preserve"> heeft geen eigen vairabelen en vereist ook niet om </w:t>
+      </w:r>
+      <w:r>
+        <w:t>geïnstantieerd</w:t>
+      </w:r>
+      <w:r>
+        <w:t xml:space="preserve"> te worden. De functies in de klassen kunnen dan ook statisch worden. Dit zorgt er voor dat de klasse niet elke keer </w:t>
+      </w:r>
+      <w:r>
+        <w:t>geïnstantieerd</w:t>
+      </w:r>
+      <w:r>
+        <w:t xml:space="preserve"> moet worden en dat alle klassen overal makkelijk bij de save/load functies kunnen.</w:t>
       </w:r>
     </w:p>
     <w:sectPr>
@@ -3322,6 +3360,15 @@
     <w:uiPriority w:val="99"/>
     <w:rsid w:val="001E2D76"/>
   </w:style>
+  <w:style w:type="paragraph" w:styleId="Geenafstand">
+    <w:name w:val="No Spacing"/>
+    <w:uiPriority w:val="1"/>
+    <w:qFormat/>
+    <w:rsid w:val="00940ABC"/>
+    <w:pPr>
+      <w:spacing w:after="0" w:line="240" w:lineRule="auto"/>
+    </w:pPr>
+  </w:style>
 </w:styles>
 </file>
 

</xml_diff>

<commit_message>
Added class diagram v1
</commit_message>
<xml_diff>
--- a/Problemenanalyse.docx
+++ b/Problemenanalyse.docx
@@ -9,6 +9,7 @@
           <w:lang w:val="en-GB"/>
         </w:rPr>
       </w:pPr>
+      <w:proofErr w:type="spellStart"/>
       <w:r>
         <w:rPr>
           <w:color w:val="92D050"/>
@@ -16,6 +17,7 @@
         </w:rPr>
         <w:t>AboutBox</w:t>
       </w:r>
+      <w:proofErr w:type="spellEnd"/>
     </w:p>
     <w:p>
       <w:pPr>
@@ -46,6 +48,7 @@
           <w:lang w:val="en-GB"/>
         </w:rPr>
       </w:pPr>
+      <w:proofErr w:type="spellStart"/>
       <w:r>
         <w:rPr>
           <w:color w:val="92D050"/>
@@ -53,6 +56,7 @@
         </w:rPr>
         <w:t>BitmapItem</w:t>
       </w:r>
+      <w:proofErr w:type="spellEnd"/>
     </w:p>
     <w:p>
       <w:pPr>
@@ -68,6 +72,7 @@
         </w:rPr>
         <w:t xml:space="preserve">- </w:t>
       </w:r>
+      <w:proofErr w:type="spellStart"/>
       <w:r>
         <w:rPr>
           <w:color w:val="92D050"/>
@@ -75,14 +80,16 @@
         </w:rPr>
         <w:t>DemoPresentation</w:t>
       </w:r>
-    </w:p>
-    <w:p>
-      <w:pPr>
-        <w:rPr>
-          <w:color w:val="92D050"/>
-          <w:lang w:val="en-GB"/>
-        </w:rPr>
-      </w:pPr>
+      <w:proofErr w:type="spellEnd"/>
+    </w:p>
+    <w:p>
+      <w:pPr>
+        <w:rPr>
+          <w:color w:val="92D050"/>
+          <w:lang w:val="en-GB"/>
+        </w:rPr>
+      </w:pPr>
+      <w:proofErr w:type="spellStart"/>
       <w:r>
         <w:rPr>
           <w:color w:val="92D050"/>
@@ -90,14 +97,16 @@
         </w:rPr>
         <w:t>JabberPoint</w:t>
       </w:r>
-    </w:p>
-    <w:p>
-      <w:pPr>
-        <w:rPr>
-          <w:color w:val="92D050"/>
-          <w:lang w:val="en-GB"/>
-        </w:rPr>
-      </w:pPr>
+      <w:proofErr w:type="spellEnd"/>
+    </w:p>
+    <w:p>
+      <w:pPr>
+        <w:rPr>
+          <w:color w:val="92D050"/>
+          <w:lang w:val="en-GB"/>
+        </w:rPr>
+      </w:pPr>
+      <w:proofErr w:type="spellStart"/>
       <w:r>
         <w:rPr>
           <w:color w:val="92D050"/>
@@ -105,21 +114,24 @@
         </w:rPr>
         <w:t>KeyController</w:t>
       </w:r>
-    </w:p>
-    <w:p>
-      <w:pPr>
-        <w:rPr>
-          <w:color w:val="FF0000"/>
-          <w:lang w:val="en-GB"/>
-        </w:rPr>
-      </w:pPr>
-      <w:r>
-        <w:rPr>
-          <w:color w:val="FF0000"/>
+      <w:proofErr w:type="spellEnd"/>
+    </w:p>
+    <w:p>
+      <w:pPr>
+        <w:rPr>
+          <w:color w:val="92D050"/>
+          <w:lang w:val="en-GB"/>
+        </w:rPr>
+      </w:pPr>
+      <w:proofErr w:type="spellStart"/>
+      <w:r>
+        <w:rPr>
+          <w:color w:val="92D050"/>
           <w:lang w:val="en-GB"/>
         </w:rPr>
         <w:t>MenuController</w:t>
       </w:r>
+      <w:proofErr w:type="spellEnd"/>
     </w:p>
     <w:p>
       <w:pPr>
@@ -158,6 +170,7 @@
           <w:lang w:val="en-GB"/>
         </w:rPr>
       </w:pPr>
+      <w:proofErr w:type="spellStart"/>
       <w:r>
         <w:rPr>
           <w:color w:val="92D050"/>
@@ -165,14 +178,16 @@
         </w:rPr>
         <w:t>SlideItem</w:t>
       </w:r>
-    </w:p>
-    <w:p>
-      <w:pPr>
-        <w:rPr>
-          <w:color w:val="92D050"/>
-          <w:lang w:val="en-GB"/>
-        </w:rPr>
-      </w:pPr>
+      <w:proofErr w:type="spellEnd"/>
+    </w:p>
+    <w:p>
+      <w:pPr>
+        <w:rPr>
+          <w:color w:val="92D050"/>
+          <w:lang w:val="en-GB"/>
+        </w:rPr>
+      </w:pPr>
+      <w:proofErr w:type="spellStart"/>
       <w:r>
         <w:rPr>
           <w:color w:val="92D050"/>
@@ -180,14 +195,16 @@
         </w:rPr>
         <w:t>SlideViewerComponent</w:t>
       </w:r>
-    </w:p>
-    <w:p>
-      <w:pPr>
-        <w:rPr>
-          <w:color w:val="92D050"/>
-          <w:lang w:val="en-GB"/>
-        </w:rPr>
-      </w:pPr>
+      <w:proofErr w:type="spellEnd"/>
+    </w:p>
+    <w:p>
+      <w:pPr>
+        <w:rPr>
+          <w:color w:val="92D050"/>
+          <w:lang w:val="en-GB"/>
+        </w:rPr>
+      </w:pPr>
+      <w:proofErr w:type="spellStart"/>
       <w:r>
         <w:rPr>
           <w:color w:val="92D050"/>
@@ -195,6 +212,7 @@
         </w:rPr>
         <w:t>SlideViewerFrame</w:t>
       </w:r>
+      <w:proofErr w:type="spellEnd"/>
     </w:p>
     <w:p>
       <w:pPr>
@@ -218,6 +236,7 @@
           <w:lang w:val="en-GB"/>
         </w:rPr>
       </w:pPr>
+      <w:proofErr w:type="spellStart"/>
       <w:r>
         <w:rPr>
           <w:color w:val="92D050"/>
@@ -225,6 +244,7 @@
         </w:rPr>
         <w:t>TextItem</w:t>
       </w:r>
+      <w:proofErr w:type="spellEnd"/>
     </w:p>
     <w:p>
       <w:pPr>
@@ -236,6 +256,7 @@
           <w:lang w:val="en-GB"/>
         </w:rPr>
       </w:pPr>
+      <w:proofErr w:type="spellStart"/>
       <w:r>
         <w:rPr>
           <w:color w:val="92D050"/>
@@ -243,36 +264,55 @@
         </w:rPr>
         <w:t>XMLAccessor</w:t>
       </w:r>
-    </w:p>
-    <w:p>
-      <w:pPr>
-        <w:rPr>
-          <w:color w:val="92D050"/>
-          <w:lang w:val="en-GB"/>
-        </w:rPr>
-      </w:pPr>
-      <w:r>
-        <w:rPr>
-          <w:color w:val="92D050"/>
-          <w:lang w:val="en-GB"/>
-        </w:rPr>
-        <w:t>+ StyleFactor</w:t>
-      </w:r>
-    </w:p>
-    <w:p>
-      <w:pPr>
-        <w:rPr>
-          <w:color w:val="92D050"/>
-          <w:lang w:val="en-GB"/>
-        </w:rPr>
-      </w:pPr>
-      <w:r>
-        <w:rPr>
-          <w:color w:val="92D050"/>
-          <w:lang w:val="en-GB"/>
-        </w:rPr>
-        <w:t>+ StyleType</w:t>
-      </w:r>
+      <w:proofErr w:type="spellEnd"/>
+    </w:p>
+    <w:p>
+      <w:pPr>
+        <w:rPr>
+          <w:color w:val="92D050"/>
+          <w:lang w:val="en-GB"/>
+        </w:rPr>
+      </w:pPr>
+      <w:r>
+        <w:rPr>
+          <w:color w:val="92D050"/>
+          <w:lang w:val="en-GB"/>
+        </w:rPr>
+        <w:t xml:space="preserve">+ </w:t>
+      </w:r>
+      <w:proofErr w:type="spellStart"/>
+      <w:r>
+        <w:rPr>
+          <w:color w:val="92D050"/>
+          <w:lang w:val="en-GB"/>
+        </w:rPr>
+        <w:t>StyleFactor</w:t>
+      </w:r>
+      <w:proofErr w:type="spellEnd"/>
+    </w:p>
+    <w:p>
+      <w:pPr>
+        <w:rPr>
+          <w:color w:val="92D050"/>
+          <w:lang w:val="en-GB"/>
+        </w:rPr>
+      </w:pPr>
+      <w:r>
+        <w:rPr>
+          <w:color w:val="92D050"/>
+          <w:lang w:val="en-GB"/>
+        </w:rPr>
+        <w:t xml:space="preserve">+ </w:t>
+      </w:r>
+      <w:proofErr w:type="spellStart"/>
+      <w:r>
+        <w:rPr>
+          <w:color w:val="92D050"/>
+          <w:lang w:val="en-GB"/>
+        </w:rPr>
+        <w:t>StyleType</w:t>
+      </w:r>
+      <w:proofErr w:type="spellEnd"/>
     </w:p>
     <w:p>
       <w:pPr>
@@ -289,8 +329,17 @@
           <w:color w:val="92D050"/>
           <w:lang w:val="en-GB"/>
         </w:rPr>
-        <w:t>+ PresentationController</w:t>
-      </w:r>
+        <w:t xml:space="preserve">+ </w:t>
+      </w:r>
+      <w:proofErr w:type="spellStart"/>
+      <w:r>
+        <w:rPr>
+          <w:color w:val="92D050"/>
+          <w:lang w:val="en-GB"/>
+        </w:rPr>
+        <w:t>PresentationController</w:t>
+      </w:r>
+      <w:proofErr w:type="spellEnd"/>
       <w:r>
         <w:rPr>
           <w:color w:val="FF0000"/>
@@ -315,19 +364,37 @@
       <w:r>
         <w:t xml:space="preserve">1. </w:t>
       </w:r>
+      <w:proofErr w:type="spellStart"/>
       <w:r>
         <w:t>This</w:t>
       </w:r>
-    </w:p>
-    <w:p>
-      <w:r>
-        <w:t>Er ontbreken veel “this.”. Dit zorgt voor onleesbare code en kan soms ook leiden tot het gebruik van de verkeerde variabelen.</w:t>
+      <w:proofErr w:type="spellEnd"/>
+    </w:p>
+    <w:p>
+      <w:r>
+        <w:t>Er ontbreken veel “</w:t>
+      </w:r>
+      <w:proofErr w:type="spellStart"/>
+      <w:r>
+        <w:t>this</w:t>
+      </w:r>
+      <w:proofErr w:type="spellEnd"/>
+      <w:r>
+        <w:t>.”. Dit zorgt voor onleesbare code en kan soms ook leiden tot het gebruik van de verkeerde variabelen.</w:t>
       </w:r>
       <w:r>
         <w:t xml:space="preserve"> </w:t>
       </w:r>
       <w:r>
-        <w:t>De oplossing voor dit probleem is voor alle keren dat een lokaal field gebruikt wordt, een “this.” Er voor wordt gezet.</w:t>
+        <w:t>De oplossing voor dit probleem is voor alle keren dat een lokaal field gebruikt wordt, een “</w:t>
+      </w:r>
+      <w:proofErr w:type="spellStart"/>
+      <w:r>
+        <w:t>this</w:t>
+      </w:r>
+      <w:proofErr w:type="spellEnd"/>
+      <w:r>
+        <w:t>.” Er voor wordt gezet.</w:t>
       </w:r>
       <w:r>
         <w:t xml:space="preserve"> </w:t>
@@ -367,7 +434,23 @@
         <w:t xml:space="preserve"> </w:t>
       </w:r>
       <w:r>
-        <w:t>Deze variabelen mogen alleen gelezen kunnen worden, dus is het beter om ze private te maken en getters toe te voegen. Alle plekken waar deze velden worden opgeroepen zullen dus ook vervangen moeten worden door getters.</w:t>
+        <w:t xml:space="preserve">Deze variabelen mogen alleen gelezen kunnen worden, dus is het beter om ze private te maken en </w:t>
+      </w:r>
+      <w:proofErr w:type="spellStart"/>
+      <w:r>
+        <w:t>getters</w:t>
+      </w:r>
+      <w:proofErr w:type="spellEnd"/>
+      <w:r>
+        <w:t xml:space="preserve"> toe te voegen. Alle plekken waar deze velden worden opgeroepen zullen dus ook vervangen moeten worden door </w:t>
+      </w:r>
+      <w:proofErr w:type="spellStart"/>
+      <w:r>
+        <w:t>getters</w:t>
+      </w:r>
+      <w:proofErr w:type="spellEnd"/>
+      <w:r>
+        <w:t>.</w:t>
       </w:r>
       <w:r>
         <w:t xml:space="preserve"> </w:t>
@@ -384,12 +467,33 @@
         <w:pStyle w:val="Kop2"/>
       </w:pPr>
       <w:r>
-        <w:t>3. Finals</w:t>
-      </w:r>
-    </w:p>
-    <w:p>
-      <w:r>
-        <w:t>Er ontbreken veel “final” keywords. Hierdoor kan er per ongeluk geschreven worden naar een variabel</w:t>
+        <w:t xml:space="preserve">3. </w:t>
+      </w:r>
+      <w:proofErr w:type="spellStart"/>
+      <w:r>
+        <w:t>Finals</w:t>
+      </w:r>
+      <w:proofErr w:type="spellEnd"/>
+    </w:p>
+    <w:p>
+      <w:r>
+        <w:t>Er ontbreken veel “</w:t>
+      </w:r>
+      <w:proofErr w:type="spellStart"/>
+      <w:r>
+        <w:t>final</w:t>
+      </w:r>
+      <w:proofErr w:type="spellEnd"/>
+      <w:r>
+        <w:t xml:space="preserve">” </w:t>
+      </w:r>
+      <w:proofErr w:type="spellStart"/>
+      <w:r>
+        <w:t>keywords</w:t>
+      </w:r>
+      <w:proofErr w:type="spellEnd"/>
+      <w:r>
+        <w:t>. Hierdoor kan er per ongeluk geschreven worden naar een variabel</w:t>
       </w:r>
       <w:r>
         <w:t xml:space="preserve"> terwijl het alleen maar uitgelezen wordt.</w:t>
@@ -398,7 +502,15 @@
         <w:t xml:space="preserve"> </w:t>
       </w:r>
       <w:r>
-        <w:t>De oplossing voor dit probleem is om voor alle fields die niet veranderen, een “final” voor te zetten.</w:t>
+        <w:t>De oplossing voor dit probleem is om voor alle fields die niet veranderen, een “</w:t>
+      </w:r>
+      <w:proofErr w:type="spellStart"/>
+      <w:r>
+        <w:t>final</w:t>
+      </w:r>
+      <w:proofErr w:type="spellEnd"/>
+      <w:r>
+        <w:t>” voor te zetten.</w:t>
       </w:r>
       <w:r>
         <w:t xml:space="preserve"> </w:t>
@@ -412,24 +524,77 @@
         <w:pStyle w:val="Kop2"/>
       </w:pPr>
       <w:r>
-        <w:t>4. Nutteloze comment</w:t>
+        <w:t xml:space="preserve">4. Nutteloze </w:t>
+      </w:r>
+      <w:proofErr w:type="spellStart"/>
+      <w:r>
+        <w:t>comment</w:t>
       </w:r>
       <w:r>
         <w:t>s</w:t>
       </w:r>
-    </w:p>
-    <w:p>
-      <w:r>
-        <w:t>Er zijn veel nutteloze comments. Zoals bij een field uitleggen waarom het bestaat</w:t>
-      </w:r>
-      <w:r>
-        <w:t>, of comments bij getters en setters. Deze zijn overbodig.</w:t>
+      <w:proofErr w:type="spellEnd"/>
+    </w:p>
+    <w:p>
+      <w:r>
+        <w:t xml:space="preserve">Er zijn veel nutteloze </w:t>
+      </w:r>
+      <w:proofErr w:type="spellStart"/>
+      <w:r>
+        <w:t>comments</w:t>
+      </w:r>
+      <w:proofErr w:type="spellEnd"/>
+      <w:r>
+        <w:t>. Zoals bij een field uitleggen waarom het bestaat</w:t>
+      </w:r>
+      <w:r>
+        <w:t xml:space="preserve">, of </w:t>
+      </w:r>
+      <w:proofErr w:type="spellStart"/>
+      <w:r>
+        <w:t>comments</w:t>
+      </w:r>
+      <w:proofErr w:type="spellEnd"/>
+      <w:r>
+        <w:t xml:space="preserve"> bij </w:t>
+      </w:r>
+      <w:proofErr w:type="spellStart"/>
+      <w:r>
+        <w:t>getters</w:t>
+      </w:r>
+      <w:proofErr w:type="spellEnd"/>
+      <w:r>
+        <w:t xml:space="preserve"> en setters. Deze zijn overbodig.</w:t>
       </w:r>
       <w:r>
         <w:t xml:space="preserve"> </w:t>
       </w:r>
       <w:r>
-        <w:t>De oplossing voor dit probleem is om alle nutteloze comments te verwijderen. In plaats hier van zal boven elke functie (exclusief getters, setters) javadoc komen. Dit zorgt er voor dat de code makkelijker te begrijpen</w:t>
+        <w:t xml:space="preserve">De oplossing voor dit probleem is om alle nutteloze </w:t>
+      </w:r>
+      <w:proofErr w:type="spellStart"/>
+      <w:r>
+        <w:t>comments</w:t>
+      </w:r>
+      <w:proofErr w:type="spellEnd"/>
+      <w:r>
+        <w:t xml:space="preserve"> te verwijderen. In plaats hier van zal boven elke functie (exclusief </w:t>
+      </w:r>
+      <w:proofErr w:type="spellStart"/>
+      <w:r>
+        <w:t>getters</w:t>
+      </w:r>
+      <w:proofErr w:type="spellEnd"/>
+      <w:r>
+        <w:t xml:space="preserve">, setters) </w:t>
+      </w:r>
+      <w:proofErr w:type="spellStart"/>
+      <w:r>
+        <w:t>javadoc</w:t>
+      </w:r>
+      <w:proofErr w:type="spellEnd"/>
+      <w:r>
+        <w:t xml:space="preserve"> komen. Dit zorgt er voor dat de code makkelijker te begrijpen</w:t>
       </w:r>
       <w:r>
         <w:t xml:space="preserve"> is</w:t>
@@ -448,7 +613,23 @@
     </w:p>
     <w:p>
       <w:r>
-        <w:t>Op veel plekken staan functies op een onlogische manier onder elkaar, zoals getters tussen andere functies door, of functies die elkaar overloaden met functies er tussen.</w:t>
+        <w:t xml:space="preserve">Op veel plekken staan functies op een onlogische manier onder elkaar, zoals </w:t>
+      </w:r>
+      <w:proofErr w:type="spellStart"/>
+      <w:r>
+        <w:t>getters</w:t>
+      </w:r>
+      <w:proofErr w:type="spellEnd"/>
+      <w:r>
+        <w:t xml:space="preserve"> tussen andere functies door, of functies die elkaar </w:t>
+      </w:r>
+      <w:proofErr w:type="spellStart"/>
+      <w:r>
+        <w:t>overloaden</w:t>
+      </w:r>
+      <w:proofErr w:type="spellEnd"/>
+      <w:r>
+        <w:t xml:space="preserve"> met functies er tussen.</w:t>
       </w:r>
       <w:r>
         <w:t xml:space="preserve"> </w:t>
@@ -487,12 +668,25 @@
         <w:pStyle w:val="Kop2"/>
       </w:pPr>
       <w:r>
-        <w:t>7. toString</w:t>
-      </w:r>
-    </w:p>
-    <w:p>
-      <w:r>
-        <w:t xml:space="preserve">Er staan in een aantal klassen een toString methode. Deze methoden zijn overbodig en worden nergens gebruikt. Deze kunnen verwijdert worden. Dit zorgt voor beter leesbaardere en </w:t>
+        <w:t xml:space="preserve">7. </w:t>
+      </w:r>
+      <w:proofErr w:type="spellStart"/>
+      <w:r>
+        <w:t>toString</w:t>
+      </w:r>
+      <w:proofErr w:type="spellEnd"/>
+    </w:p>
+    <w:p>
+      <w:r>
+        <w:t xml:space="preserve">Er staan in een aantal klassen een </w:t>
+      </w:r>
+      <w:proofErr w:type="spellStart"/>
+      <w:r>
+        <w:t>toString</w:t>
+      </w:r>
+      <w:proofErr w:type="spellEnd"/>
+      <w:r>
+        <w:t xml:space="preserve"> methode. Deze methoden zijn overbodig en worden nergens gebruikt. Deze kunnen verwijdert worden. Dit zorgt voor beter leesbaardere en </w:t>
       </w:r>
       <w:r>
         <w:t>overzichtelijkere</w:t>
@@ -519,29 +713,81 @@
       <w:pPr>
         <w:pStyle w:val="Kop2"/>
       </w:pPr>
+      <w:proofErr w:type="spellStart"/>
       <w:r>
         <w:t>DemoPresentation</w:t>
       </w:r>
-    </w:p>
-    <w:p>
-      <w:r>
-        <w:t>Dit bestand overschrijft de loadFile functie in de Accessor. Hier wordt vervolgens een presentatie ingeladen. Het is beter om deze presentatie als een xml bestand in te laden, aangezien hier de code al voor bestaat.</w:t>
-      </w:r>
-      <w:r>
-        <w:t xml:space="preserve"> Dit zorgt er voor dat de klasse DemoPresentation weg kan. Hierdoor wordt de code minder complex.</w:t>
+      <w:proofErr w:type="spellEnd"/>
+    </w:p>
+    <w:p>
+      <w:r>
+        <w:t xml:space="preserve">Dit bestand overschrijft de </w:t>
+      </w:r>
+      <w:proofErr w:type="spellStart"/>
+      <w:r>
+        <w:t>loadFile</w:t>
+      </w:r>
+      <w:proofErr w:type="spellEnd"/>
+      <w:r>
+        <w:t xml:space="preserve"> functie in de Accessor. Hier wordt vervolgens een presentatie ingeladen. Het is beter om deze presentatie als een </w:t>
+      </w:r>
+      <w:proofErr w:type="spellStart"/>
+      <w:r>
+        <w:t>xml</w:t>
+      </w:r>
+      <w:proofErr w:type="spellEnd"/>
+      <w:r>
+        <w:t xml:space="preserve"> bestand in te laden, aangezien hier de code al voor bestaat.</w:t>
+      </w:r>
+      <w:r>
+        <w:t xml:space="preserve"> Dit zorgt er voor dat de klasse </w:t>
+      </w:r>
+      <w:proofErr w:type="spellStart"/>
+      <w:r>
+        <w:t>DemoPresentation</w:t>
+      </w:r>
+      <w:proofErr w:type="spellEnd"/>
+      <w:r>
+        <w:t xml:space="preserve"> weg kan. Hierdoor wordt de code minder complex.</w:t>
       </w:r>
     </w:p>
     <w:p>
       <w:pPr>
         <w:pStyle w:val="Kop2"/>
       </w:pPr>
+      <w:proofErr w:type="spellStart"/>
       <w:r>
         <w:t>getDemoPresentation</w:t>
       </w:r>
-    </w:p>
-    <w:p>
-      <w:r>
-        <w:t>deze functie in Accessor wordt opgeroepen wanneer er geen presentatie wordt ingeladen. De functie maakt een nieuwe DemoPresentation aan en returned deze om de demo presentatie in te laden. Deze hele tussenstap kan er uit door de DemoPresentation aan te maken waar de functie wordt opgeroepen.</w:t>
+      <w:proofErr w:type="spellEnd"/>
+    </w:p>
+    <w:p>
+      <w:r>
+        <w:t xml:space="preserve">deze functie in Accessor wordt opgeroepen wanneer er geen presentatie wordt ingeladen. De functie maakt een nieuwe </w:t>
+      </w:r>
+      <w:proofErr w:type="spellStart"/>
+      <w:r>
+        <w:t>DemoPresentation</w:t>
+      </w:r>
+      <w:proofErr w:type="spellEnd"/>
+      <w:r>
+        <w:t xml:space="preserve"> aan en </w:t>
+      </w:r>
+      <w:proofErr w:type="spellStart"/>
+      <w:r>
+        <w:t>returned</w:t>
+      </w:r>
+      <w:proofErr w:type="spellEnd"/>
+      <w:r>
+        <w:t xml:space="preserve"> deze om de demo presentatie in te laden. Deze hele tussenstap kan er uit door de </w:t>
+      </w:r>
+      <w:proofErr w:type="spellStart"/>
+      <w:r>
+        <w:t>DemoPresentation</w:t>
+      </w:r>
+      <w:proofErr w:type="spellEnd"/>
+      <w:r>
+        <w:t xml:space="preserve"> aan te maken waar de functie wordt opgeroepen.</w:t>
       </w:r>
       <w:r>
         <w:t xml:space="preserve"> Dit zorgt voor minder onnodige code.</w:t>
@@ -557,7 +803,23 @@
     </w:p>
     <w:p>
       <w:r>
-        <w:t>In de klasse XMLAccessor staat een hele hoop variabelen. Deze variabelen geven de namen aan van de XML elementen in de XML bestanden die worden ingeladen. Deze variabelen worden maar één keer gebruikt. Daarnaast gaat de hele XMLAccessor stuk wanneer deze variabelen veranderen, aangezien de namen zijn veranderd waardoor de reader de bestanden niet meer kan uitlezen. Het verwijderen maakt het aanpassen van de XML namen lastiger maar de code wordt er wel overzichtelijker van.</w:t>
+        <w:t xml:space="preserve">In de klasse </w:t>
+      </w:r>
+      <w:proofErr w:type="spellStart"/>
+      <w:r>
+        <w:t>XMLAccessor</w:t>
+      </w:r>
+      <w:proofErr w:type="spellEnd"/>
+      <w:r>
+        <w:t xml:space="preserve"> staat een hele hoop variabelen. Deze variabelen geven de namen aan van de XML elementen in de XML bestanden die worden ingeladen. Deze variabelen worden maar één keer gebruikt. Daarnaast gaat de hele </w:t>
+      </w:r>
+      <w:proofErr w:type="spellStart"/>
+      <w:r>
+        <w:t>XMLAccessor</w:t>
+      </w:r>
+      <w:proofErr w:type="spellEnd"/>
+      <w:r>
+        <w:t xml:space="preserve"> stuk wanneer deze variabelen veranderen, aangezien de namen zijn veranderd waardoor de reader de bestanden niet meer kan uitlezen. Het verwijderen maakt het aanpassen van de XML namen lastiger maar de code wordt er wel overzichtelijker van.</w:t>
       </w:r>
       <w:r>
         <w:br w:type="page"/>
@@ -632,19 +894,37 @@
         <w:t xml:space="preserve"> Styles. </w:t>
       </w:r>
       <w:r>
-        <w:t xml:space="preserve">Deze klasse zal dan de “StyleFactory” klasse heten. Hierin zal een functie staan waarin op basis van een </w:t>
-      </w:r>
+        <w:t>Deze klasse zal dan de “</w:t>
+      </w:r>
+      <w:proofErr w:type="spellStart"/>
+      <w:r>
+        <w:t>StyleFactory</w:t>
+      </w:r>
+      <w:proofErr w:type="spellEnd"/>
+      <w:r>
+        <w:t xml:space="preserve">” klasse heten. Hierin zal een functie staan waarin op basis van een </w:t>
+      </w:r>
+      <w:proofErr w:type="spellStart"/>
       <w:r>
         <w:t>e</w:t>
       </w:r>
       <w:r>
         <w:t>num</w:t>
       </w:r>
+      <w:proofErr w:type="spellEnd"/>
       <w:r>
         <w:t xml:space="preserve"> (zie punt 2)</w:t>
       </w:r>
       <w:r>
-        <w:t xml:space="preserve"> een Style object zal worden aangemaakt en gereturned.</w:t>
+        <w:t xml:space="preserve"> een Style object zal worden aangemaakt en </w:t>
+      </w:r>
+      <w:proofErr w:type="spellStart"/>
+      <w:r>
+        <w:t>gereturned</w:t>
+      </w:r>
+      <w:proofErr w:type="spellEnd"/>
+      <w:r>
+        <w:t>.</w:t>
       </w:r>
       <w:r>
         <w:t xml:space="preserve"> </w:t>
@@ -662,13 +942,31 @@
       <w:r>
         <w:t xml:space="preserve">2. </w:t>
       </w:r>
-      <w:r>
-        <w:t>Primitive obsession</w:t>
-      </w:r>
-    </w:p>
-    <w:p>
-      <w:r>
-        <w:t xml:space="preserve">De style wordt gekozen aan de hand van een level. Dit is een interger. Hierdoor kan het lastig zijn te begrijpen welk getal bij welke style </w:t>
+      <w:proofErr w:type="spellStart"/>
+      <w:r>
+        <w:t>Primitive</w:t>
+      </w:r>
+      <w:proofErr w:type="spellEnd"/>
+      <w:r>
+        <w:t xml:space="preserve"> </w:t>
+      </w:r>
+      <w:proofErr w:type="spellStart"/>
+      <w:r>
+        <w:t>obsession</w:t>
+      </w:r>
+      <w:proofErr w:type="spellEnd"/>
+    </w:p>
+    <w:p>
+      <w:r>
+        <w:t xml:space="preserve">De style wordt gekozen aan de hand van een level. Dit is een </w:t>
+      </w:r>
+      <w:proofErr w:type="spellStart"/>
+      <w:r>
+        <w:t>interger</w:t>
+      </w:r>
+      <w:proofErr w:type="spellEnd"/>
+      <w:r>
+        <w:t xml:space="preserve">. Hierdoor kan het lastig zijn te begrijpen welk getal bij welke style </w:t>
       </w:r>
       <w:r>
         <w:t>hoort</w:t>
@@ -679,11 +977,21 @@
     </w:p>
     <w:p>
       <w:r>
-        <w:t xml:space="preserve">Een oplossing voor dit probleem is om de interger om te zetten naar een </w:t>
-      </w:r>
+        <w:t xml:space="preserve">Een oplossing voor dit probleem is om de </w:t>
+      </w:r>
+      <w:proofErr w:type="spellStart"/>
+      <w:r>
+        <w:t>interger</w:t>
+      </w:r>
+      <w:proofErr w:type="spellEnd"/>
+      <w:r>
+        <w:t xml:space="preserve"> om te zetten naar een </w:t>
+      </w:r>
+      <w:proofErr w:type="spellStart"/>
       <w:r>
         <w:t>enum</w:t>
       </w:r>
+      <w:proofErr w:type="spellEnd"/>
       <w:r>
         <w:t xml:space="preserve">. </w:t>
       </w:r>
@@ -718,23 +1026,41 @@
     </w:p>
     <w:p>
       <w:r>
-        <w:t>Er is een functie genaamd toString die niet gebruikt wordt.</w:t>
+        <w:t xml:space="preserve">Er is een functie genaamd </w:t>
+      </w:r>
+      <w:proofErr w:type="spellStart"/>
+      <w:r>
+        <w:t>toString</w:t>
+      </w:r>
+      <w:proofErr w:type="spellEnd"/>
+      <w:r>
+        <w:t xml:space="preserve"> die niet gebruikt wordt.</w:t>
       </w:r>
       <w:r>
         <w:t xml:space="preserve"> Dit is dode code</w:t>
       </w:r>
       <w:r>
-        <w:t xml:space="preserve"> en ook s</w:t>
-      </w:r>
-      <w:r>
-        <w:t xml:space="preserve">peculative </w:t>
-      </w:r>
+        <w:t xml:space="preserve"> en ook </w:t>
+      </w:r>
+      <w:proofErr w:type="spellStart"/>
+      <w:r>
+        <w:t>s</w:t>
+      </w:r>
+      <w:r>
+        <w:t>peculative</w:t>
+      </w:r>
+      <w:proofErr w:type="spellEnd"/>
+      <w:r>
+        <w:t xml:space="preserve"> </w:t>
+      </w:r>
+      <w:proofErr w:type="spellStart"/>
       <w:r>
         <w:t>g</w:t>
       </w:r>
       <w:r>
         <w:t>enerality</w:t>
       </w:r>
+      <w:proofErr w:type="spellEnd"/>
       <w:r>
         <w:t>.</w:t>
       </w:r>
@@ -778,15 +1104,28 @@
         <w:pStyle w:val="Kop2"/>
       </w:pPr>
       <w:r>
-        <w:t>1. Slide controls</w:t>
-      </w:r>
+        <w:t xml:space="preserve">1. Slide </w:t>
+      </w:r>
+      <w:proofErr w:type="spellStart"/>
+      <w:r>
+        <w:t>controls</w:t>
+      </w:r>
+      <w:proofErr w:type="spellEnd"/>
     </w:p>
     <w:p>
       <w:r>
         <w:t xml:space="preserve">Het wisselen tussen actieve slides gebeurt in de presentatie klasse. </w:t>
       </w:r>
       <w:r>
-        <w:t>Het zou netter zijn als de pagina controle zijn eigen klasse zou krijgen. Dan blijft de Presentation klasse alleen voor het drawen op het scherm. Dit zorgt voor overzichtelijkere code.</w:t>
+        <w:t xml:space="preserve">Het zou netter zijn als de pagina controle zijn eigen klasse zou krijgen. Dan blijft de Presentation klasse alleen voor het </w:t>
+      </w:r>
+      <w:proofErr w:type="spellStart"/>
+      <w:r>
+        <w:t>drawen</w:t>
+      </w:r>
+      <w:proofErr w:type="spellEnd"/>
+      <w:r>
+        <w:t xml:space="preserve"> op het scherm. Dit zorgt voor overzichtelijkere code.</w:t>
       </w:r>
     </w:p>
     <w:p>
@@ -824,7 +1163,15 @@
     </w:p>
     <w:p>
       <w:r>
-        <w:t xml:space="preserve">Er staat een exit functie in de presentation die beter ergens anders geplaatst kan worden. Deze kan beter verplaatst worden zodat deze functie direct wordt aangeroepen wanneer er op de </w:t>
+        <w:t xml:space="preserve">Er staat een exit functie in de </w:t>
+      </w:r>
+      <w:proofErr w:type="spellStart"/>
+      <w:r>
+        <w:t>presentation</w:t>
+      </w:r>
+      <w:proofErr w:type="spellEnd"/>
+      <w:r>
+        <w:t xml:space="preserve"> die beter ergens anders geplaatst kan worden. Deze kan beter verplaatst worden zodat deze functie direct wordt aangeroepen wanneer er op de </w:t>
       </w:r>
       <w:r>
         <w:t>exit</w:t>
@@ -843,7 +1190,15 @@
     </w:p>
     <w:p>
       <w:r>
-        <w:t>Er staan een aantal ongebruikte functies in de presentatie klasse, zoals de tweede constructor. Deze kunnen verwijdert worden om de leesbaarheid van de code te verhogen.</w:t>
+        <w:t xml:space="preserve">Er staan een aantal ongebruikte functies in de presentatie klasse, zoals de tweede </w:t>
+      </w:r>
+      <w:proofErr w:type="spellStart"/>
+      <w:r>
+        <w:t>constructor</w:t>
+      </w:r>
+      <w:proofErr w:type="spellEnd"/>
+      <w:r>
+        <w:t>. Deze kunnen verwijdert worden om de leesbaarheid van de code te verhogen.</w:t>
       </w:r>
       <w:r>
         <w:br w:type="page"/>
@@ -865,28 +1220,88 @@
       <w:r>
         <w:t xml:space="preserve">1. </w:t>
       </w:r>
+      <w:proofErr w:type="spellStart"/>
       <w:r>
         <w:t>Vectors</w:t>
       </w:r>
-    </w:p>
-    <w:p>
-      <w:r>
-        <w:t>Op een aantal locaties worden Vectors gebruikt als collectie.</w:t>
-      </w:r>
-      <w:r>
-        <w:t xml:space="preserve"> Vectors zijn legacy en zijn over het algemeen ook langzamer dan bijvoorbeeld ArrayLists</w:t>
-      </w:r>
+      <w:proofErr w:type="spellEnd"/>
+    </w:p>
+    <w:p>
+      <w:r>
+        <w:t xml:space="preserve">Op een aantal locaties worden </w:t>
+      </w:r>
+      <w:proofErr w:type="spellStart"/>
+      <w:r>
+        <w:t>Vectors</w:t>
+      </w:r>
+      <w:proofErr w:type="spellEnd"/>
+      <w:r>
+        <w:t xml:space="preserve"> gebruikt als collectie.</w:t>
+      </w:r>
+      <w:r>
+        <w:t xml:space="preserve"> </w:t>
+      </w:r>
+      <w:proofErr w:type="spellStart"/>
+      <w:r>
+        <w:t>Vectors</w:t>
+      </w:r>
+      <w:proofErr w:type="spellEnd"/>
+      <w:r>
+        <w:t xml:space="preserve"> zijn </w:t>
+      </w:r>
+      <w:proofErr w:type="spellStart"/>
+      <w:r>
+        <w:t>legacy</w:t>
+      </w:r>
+      <w:proofErr w:type="spellEnd"/>
+      <w:r>
+        <w:t xml:space="preserve"> en zijn over het algemeen ook langzamer dan bijvoorbeeld </w:t>
+      </w:r>
+      <w:proofErr w:type="spellStart"/>
+      <w:r>
+        <w:t>ArrayLists</w:t>
+      </w:r>
+      <w:proofErr w:type="spellEnd"/>
       <w:r>
         <w:t>.</w:t>
       </w:r>
     </w:p>
     <w:p>
       <w:r>
-        <w:t xml:space="preserve">De oplossing voor dit probleem is om alle Vectors te vervangen voor ArrayLists. Er zijn geen speciale features van Vectoren die hier gebruikt, die ArrayLists niet hebben. Ze kunnen dus </w:t>
-      </w:r>
-      <w:r>
-        <w:t>worden vervangen door een ArrayList</w:t>
-      </w:r>
+        <w:t xml:space="preserve">De oplossing voor dit probleem is om alle </w:t>
+      </w:r>
+      <w:proofErr w:type="spellStart"/>
+      <w:r>
+        <w:t>Vectors</w:t>
+      </w:r>
+      <w:proofErr w:type="spellEnd"/>
+      <w:r>
+        <w:t xml:space="preserve"> te vervangen voor </w:t>
+      </w:r>
+      <w:proofErr w:type="spellStart"/>
+      <w:r>
+        <w:t>ArrayLists</w:t>
+      </w:r>
+      <w:proofErr w:type="spellEnd"/>
+      <w:r>
+        <w:t xml:space="preserve">. Er zijn geen speciale features van Vectoren die hier gebruikt, die </w:t>
+      </w:r>
+      <w:proofErr w:type="spellStart"/>
+      <w:r>
+        <w:t>ArrayLists</w:t>
+      </w:r>
+      <w:proofErr w:type="spellEnd"/>
+      <w:r>
+        <w:t xml:space="preserve"> niet hebben. Ze kunnen dus </w:t>
+      </w:r>
+      <w:r>
+        <w:t xml:space="preserve">worden vervangen door een </w:t>
+      </w:r>
+      <w:proofErr w:type="spellStart"/>
+      <w:r>
+        <w:t>ArrayList</w:t>
+      </w:r>
+      <w:proofErr w:type="spellEnd"/>
       <w:r>
         <w:t>.</w:t>
       </w:r>
@@ -956,16 +1371,53 @@
     </w:p>
     <w:p>
       <w:r>
-        <w:t xml:space="preserve">In een SlideViewerFrame wordt een SlideViewerComponent aangemaakt.  Vervolgens wordt aan de SlideViewerComponent een </w:t>
-      </w:r>
-      <w:r>
-        <w:t xml:space="preserve">SlideViewerFrame </w:t>
+        <w:t xml:space="preserve">In een </w:t>
+      </w:r>
+      <w:proofErr w:type="spellStart"/>
+      <w:r>
+        <w:t>SlideViewerFrame</w:t>
+      </w:r>
+      <w:proofErr w:type="spellEnd"/>
+      <w:r>
+        <w:t xml:space="preserve"> wordt een </w:t>
+      </w:r>
+      <w:proofErr w:type="spellStart"/>
+      <w:r>
+        <w:t>SlideViewerComponent</w:t>
+      </w:r>
+      <w:proofErr w:type="spellEnd"/>
+      <w:r>
+        <w:t xml:space="preserve"> aangemaakt.  Vervolgens wordt aan de </w:t>
+      </w:r>
+      <w:proofErr w:type="spellStart"/>
+      <w:r>
+        <w:t>SlideViewerComponent</w:t>
+      </w:r>
+      <w:proofErr w:type="spellEnd"/>
+      <w:r>
+        <w:t xml:space="preserve"> een </w:t>
+      </w:r>
+      <w:proofErr w:type="spellStart"/>
+      <w:r>
+        <w:t>SlideViewerFrame</w:t>
+      </w:r>
+      <w:proofErr w:type="spellEnd"/>
+      <w:r>
+        <w:t xml:space="preserve"> </w:t>
       </w:r>
       <w:r>
         <w:t xml:space="preserve">object meegestuurd. </w:t>
       </w:r>
       <w:r>
-        <w:t>Deze wordt gebruikt om de titel van de SlideViewerFrame aan te passen.</w:t>
+        <w:t xml:space="preserve">Deze wordt gebruikt om de titel van de </w:t>
+      </w:r>
+      <w:proofErr w:type="spellStart"/>
+      <w:r>
+        <w:t>SlideViewerFrame</w:t>
+      </w:r>
+      <w:proofErr w:type="spellEnd"/>
+      <w:r>
+        <w:t xml:space="preserve"> aan te passen.</w:t>
       </w:r>
       <w:r>
         <w:t xml:space="preserve"> Ook wordt de titel meerdere keren aangepast. Al deze aanpassingen worden alleen overschreven door de titel van de presentatie. Deze aanpassingen zijn dus overbodig.</w:t>
@@ -979,12 +1431,36 @@
         <w:t>, omdat de titel gezet wordt naar de presentatie titel.</w:t>
       </w:r>
       <w:r>
-        <w:t xml:space="preserve"> De dubbele setTitles kan worden opgelost door de ongebruikte setTitles te verwijderen.</w:t>
-      </w:r>
-    </w:p>
-    <w:p>
-      <w:r>
-        <w:t>Dit zou voorkomen dat een heel SlideViewerFrame object wordt meegestuurd wat zorgt voor beter begrijpbare code.</w:t>
+        <w:t xml:space="preserve"> De dubbele </w:t>
+      </w:r>
+      <w:proofErr w:type="spellStart"/>
+      <w:r>
+        <w:t>setTitles</w:t>
+      </w:r>
+      <w:proofErr w:type="spellEnd"/>
+      <w:r>
+        <w:t xml:space="preserve"> kan worden opgelost door de ongebruikte </w:t>
+      </w:r>
+      <w:proofErr w:type="spellStart"/>
+      <w:r>
+        <w:t>setTitles</w:t>
+      </w:r>
+      <w:proofErr w:type="spellEnd"/>
+      <w:r>
+        <w:t xml:space="preserve"> te verwijderen.</w:t>
+      </w:r>
+    </w:p>
+    <w:p>
+      <w:r>
+        <w:t xml:space="preserve">Dit zou voorkomen dat een heel </w:t>
+      </w:r>
+      <w:proofErr w:type="spellStart"/>
+      <w:r>
+        <w:t>SlideViewerFrame</w:t>
+      </w:r>
+      <w:proofErr w:type="spellEnd"/>
+      <w:r>
+        <w:t xml:space="preserve"> object wordt meegestuurd wat zorgt voor beter begrijpbare code.</w:t>
       </w:r>
     </w:p>
     <w:p>
@@ -1009,8 +1485,13 @@
         <w:t xml:space="preserve"> in de draw</w:t>
       </w:r>
       <w:r>
-        <w:t xml:space="preserve"> en getBoundingBox</w:t>
-      </w:r>
+        <w:t xml:space="preserve"> en </w:t>
+      </w:r>
+      <w:proofErr w:type="spellStart"/>
+      <w:r>
+        <w:t>getBoundingBox</w:t>
+      </w:r>
+      <w:proofErr w:type="spellEnd"/>
       <w:r>
         <w:t xml:space="preserve"> functie</w:t>
       </w:r>
@@ -1018,11 +1499,16 @@
         <w:t>s</w:t>
       </w:r>
       <w:r>
-        <w:t xml:space="preserve"> SlideItem</w:t>
+        <w:t xml:space="preserve"> </w:t>
+      </w:r>
+      <w:proofErr w:type="spellStart"/>
+      <w:r>
+        <w:t>SlideItem</w:t>
       </w:r>
       <w:r>
         <w:t>s</w:t>
       </w:r>
+      <w:proofErr w:type="spellEnd"/>
       <w:r>
         <w:t xml:space="preserve"> aangemaakt met een style er aan gekoppeld. Vervolgens wordt deze style opgehaald en </w:t>
       </w:r>
@@ -1030,7 +1516,23 @@
         <w:t>teruggestuurd</w:t>
       </w:r>
       <w:r>
-        <w:t xml:space="preserve"> naar de SlideItem. Dit is overbodig en zorgt voor verwarring. Dit is op te lossen door de SlideItem zijn eigen style waarde te laten gebruiken. Dit zorgt voor duidelijkere code.</w:t>
+        <w:t xml:space="preserve"> naar de </w:t>
+      </w:r>
+      <w:proofErr w:type="spellStart"/>
+      <w:r>
+        <w:t>SlideItem</w:t>
+      </w:r>
+      <w:proofErr w:type="spellEnd"/>
+      <w:r>
+        <w:t xml:space="preserve">. Dit is overbodig en zorgt voor verwarring. Dit is op te lossen door de </w:t>
+      </w:r>
+      <w:proofErr w:type="spellStart"/>
+      <w:r>
+        <w:t>SlideItem</w:t>
+      </w:r>
+      <w:proofErr w:type="spellEnd"/>
+      <w:r>
+        <w:t xml:space="preserve"> zijn eigen style waarde te laten gebruiken. Dit zorgt voor duidelijkere code.</w:t>
       </w:r>
     </w:p>
     <w:p/>
@@ -1051,22 +1553,45 @@
       <w:pPr>
         <w:pStyle w:val="Kop1"/>
       </w:pPr>
+      <w:proofErr w:type="spellStart"/>
       <w:r>
         <w:lastRenderedPageBreak/>
         <w:t>SlideItem</w:t>
       </w:r>
+      <w:proofErr w:type="spellEnd"/>
     </w:p>
     <w:p>
       <w:pPr>
         <w:pStyle w:val="Kop2"/>
       </w:pPr>
       <w:r>
-        <w:t>1. Observer</w:t>
-      </w:r>
-    </w:p>
-    <w:p>
-      <w:r>
-        <w:t>Er wordt een observer meegegeven aan een aantal draw functies. Deze wordt vervolgens alleen gebruikt in de BitmapItem class om een afbeelding te tonen en is hier niet eens verplicht.</w:t>
+        <w:t xml:space="preserve">1. </w:t>
+      </w:r>
+      <w:proofErr w:type="spellStart"/>
+      <w:r>
+        <w:t>Observer</w:t>
+      </w:r>
+      <w:proofErr w:type="spellEnd"/>
+    </w:p>
+    <w:p>
+      <w:r>
+        <w:t xml:space="preserve">Er wordt een </w:t>
+      </w:r>
+      <w:proofErr w:type="spellStart"/>
+      <w:r>
+        <w:t>observer</w:t>
+      </w:r>
+      <w:proofErr w:type="spellEnd"/>
+      <w:r>
+        <w:t xml:space="preserve"> meegegeven aan een aantal draw functies. Deze wordt vervolgens alleen gebruikt in de </w:t>
+      </w:r>
+      <w:proofErr w:type="spellStart"/>
+      <w:r>
+        <w:t>BitmapItem</w:t>
+      </w:r>
+      <w:proofErr w:type="spellEnd"/>
+      <w:r>
+        <w:t xml:space="preserve"> class om een afbeelding te tonen en is hier niet eens verplicht.</w:t>
       </w:r>
       <w:r>
         <w:t xml:space="preserve"> Deze </w:t>
@@ -1083,12 +1608,25 @@
         <w:pStyle w:val="Kop2"/>
       </w:pPr>
       <w:r>
-        <w:t>2. Ongebruikte constructor</w:t>
-      </w:r>
-    </w:p>
-    <w:p>
-      <w:r>
-        <w:t>Er staat een ongebruikte lege constructor. Deze kan verwijdert worden. Dit zorgt voor nettere code.</w:t>
+        <w:t xml:space="preserve">2. Ongebruikte </w:t>
+      </w:r>
+      <w:proofErr w:type="spellStart"/>
+      <w:r>
+        <w:t>constructor</w:t>
+      </w:r>
+      <w:proofErr w:type="spellEnd"/>
+    </w:p>
+    <w:p>
+      <w:r>
+        <w:t xml:space="preserve">Er staat een ongebruikte lege </w:t>
+      </w:r>
+      <w:proofErr w:type="spellStart"/>
+      <w:r>
+        <w:t>constructor</w:t>
+      </w:r>
+      <w:proofErr w:type="spellEnd"/>
+      <w:r>
+        <w:t>. Deze kan verwijdert worden. Dit zorgt voor nettere code.</w:t>
       </w:r>
       <w:r>
         <w:br w:type="page"/>
@@ -1098,26 +1636,43 @@
       <w:pPr>
         <w:pStyle w:val="Kop1"/>
       </w:pPr>
+      <w:proofErr w:type="spellStart"/>
       <w:r>
         <w:lastRenderedPageBreak/>
         <w:t>XMLAccessor</w:t>
       </w:r>
+      <w:proofErr w:type="spellEnd"/>
     </w:p>
     <w:p>
       <w:pPr>
         <w:pStyle w:val="Kop2"/>
       </w:pPr>
+      <w:proofErr w:type="spellStart"/>
       <w:r>
         <w:t>getSlideItems</w:t>
       </w:r>
-    </w:p>
-    <w:p>
-      <w:r>
-        <w:t>De accessor vraagt alle slide</w:t>
+      <w:proofErr w:type="spellEnd"/>
+    </w:p>
+    <w:p>
+      <w:r>
+        <w:t xml:space="preserve">De </w:t>
+      </w:r>
+      <w:proofErr w:type="spellStart"/>
+      <w:r>
+        <w:t>accessor</w:t>
+      </w:r>
+      <w:proofErr w:type="spellEnd"/>
+      <w:r>
+        <w:t xml:space="preserve"> vraagt alle </w:t>
+      </w:r>
+      <w:proofErr w:type="spellStart"/>
+      <w:r>
+        <w:t>slide</w:t>
       </w:r>
       <w:r>
         <w:t>Items</w:t>
       </w:r>
+      <w:proofErr w:type="spellEnd"/>
       <w:r>
         <w:t xml:space="preserve"> op om vervolgens de lengte</w:t>
       </w:r>
@@ -1125,16 +1680,34 @@
         <w:t xml:space="preserve"> van de array</w:t>
       </w:r>
       <w:r>
-        <w:t xml:space="preserve"> en een slide</w:t>
+        <w:t xml:space="preserve"> en een </w:t>
+      </w:r>
+      <w:proofErr w:type="spellStart"/>
+      <w:r>
+        <w:t>slide</w:t>
       </w:r>
       <w:r>
         <w:t>item</w:t>
       </w:r>
+      <w:proofErr w:type="spellEnd"/>
       <w:r>
         <w:t xml:space="preserve"> er uit te halen. Het zou makkelijker zijn om een functie te maken in Slide die de lengte van de </w:t>
       </w:r>
-      <w:r>
-        <w:t>slideItem array geeft en een functie die een slideItem uit de array geeft. Dit zorgt er voor dat er geen tijdelijke variabelen worden aangemaakt, wat zorgt voor leesbaardere code.</w:t>
+      <w:proofErr w:type="spellStart"/>
+      <w:r>
+        <w:t>slideItem</w:t>
+      </w:r>
+      <w:proofErr w:type="spellEnd"/>
+      <w:r>
+        <w:t xml:space="preserve"> array geeft en een functie die een </w:t>
+      </w:r>
+      <w:proofErr w:type="spellStart"/>
+      <w:r>
+        <w:t>slideItem</w:t>
+      </w:r>
+      <w:proofErr w:type="spellEnd"/>
+      <w:r>
+        <w:t xml:space="preserve"> uit de array geeft. Dit zorgt er voor dat er geen tijdelijke variabelen worden aangemaakt, wat zorgt voor leesbaardere code.</w:t>
       </w:r>
     </w:p>
     <w:p>
@@ -1142,12 +1715,25 @@
         <w:pStyle w:val="Kop1"/>
       </w:pPr>
       <w:r>
-        <w:t>Load/Save static</w:t>
-      </w:r>
-    </w:p>
-    <w:p>
-      <w:r>
-        <w:t xml:space="preserve">De XMLAccessor heeft geen eigen vairabelen en vereist ook niet om </w:t>
+        <w:t xml:space="preserve">Load/Save </w:t>
+      </w:r>
+      <w:proofErr w:type="spellStart"/>
+      <w:r>
+        <w:t>static</w:t>
+      </w:r>
+      <w:proofErr w:type="spellEnd"/>
+    </w:p>
+    <w:p>
+      <w:r>
+        <w:t xml:space="preserve">De </w:t>
+      </w:r>
+      <w:proofErr w:type="spellStart"/>
+      <w:r>
+        <w:t>XMLAccessor</w:t>
+      </w:r>
+      <w:proofErr w:type="spellEnd"/>
+      <w:r>
+        <w:t xml:space="preserve"> heeft geen eigen vairabelen en vereist ook niet om </w:t>
       </w:r>
       <w:r>
         <w:t>geïnstantieerd</w:t>
@@ -1171,10 +1757,12 @@
       <w:pPr>
         <w:pStyle w:val="Kop1"/>
       </w:pPr>
+      <w:proofErr w:type="spellStart"/>
       <w:r>
         <w:lastRenderedPageBreak/>
         <w:t>MenuController</w:t>
       </w:r>
+      <w:proofErr w:type="spellEnd"/>
     </w:p>
     <w:p>
       <w:pPr>
@@ -1186,7 +1774,23 @@
     </w:p>
     <w:p>
       <w:r>
-        <w:t xml:space="preserve">De constructor van de MenuController klasse is heel groot. Deze zal worden opgesplitst in verschillende functies. Dit zorgt voor beter leesbardere code. </w:t>
+        <w:t xml:space="preserve">De </w:t>
+      </w:r>
+      <w:proofErr w:type="spellStart"/>
+      <w:r>
+        <w:t>constructor</w:t>
+      </w:r>
+      <w:proofErr w:type="spellEnd"/>
+      <w:r>
+        <w:t xml:space="preserve"> van de </w:t>
+      </w:r>
+      <w:proofErr w:type="spellStart"/>
+      <w:r>
+        <w:t>MenuController</w:t>
+      </w:r>
+      <w:proofErr w:type="spellEnd"/>
+      <w:r>
+        <w:t xml:space="preserve"> klasse is heel groot. Deze zal worden opgesplitst in verschillende functies. Dit zorgt voor beter leesbardere code. </w:t>
       </w:r>
     </w:p>
     <w:sectPr>

</xml_diff>